<commit_message>
Update STP / PM Documents
</commit_message>
<xml_diff>
--- a/PROJECT/PM/TINF21C_PM_Team4_0v1.docx
+++ b/PROJECT/PM/TINF21C_PM_Team4_0v1.docx
@@ -1,6 +1,6 @@
 
 <file path=word/document.xml><?xml version="1.0" encoding="utf-8"?>
-<w:document xmlns:wpc="http://schemas.microsoft.com/office/word/2010/wordprocessingCanvas" xmlns:cx="http://schemas.microsoft.com/office/drawing/2014/chartex" xmlns:cx1="http://schemas.microsoft.com/office/drawing/2015/9/8/chartex" xmlns:cx2="http://schemas.microsoft.com/office/drawing/2015/10/21/chartex" xmlns:cx3="http://schemas.microsoft.com/office/drawing/2016/5/9/chartex" xmlns:cx4="http://schemas.microsoft.com/office/drawing/2016/5/10/chartex" xmlns:cx5="http://schemas.microsoft.com/office/drawing/2016/5/11/chartex" xmlns:cx6="http://schemas.microsoft.com/office/drawing/2016/5/12/chartex" xmlns:cx7="http://schemas.microsoft.com/office/drawing/2016/5/13/chartex" xmlns:cx8="http://schemas.microsoft.com/office/drawing/2016/5/14/chartex" xmlns:mc="http://schemas.openxmlformats.org/markup-compatibility/2006" xmlns:aink="http://schemas.microsoft.com/office/drawing/2016/ink" xmlns:am3d="http://schemas.microsoft.com/office/drawing/2017/model3d" xmlns:o="urn:schemas-microsoft-com:office:office" xmlns:oel="http://schemas.microsoft.com/office/2019/extlst" xmlns:r="http://schemas.openxmlformats.org/officeDocument/2006/relationships" xmlns:m="http://schemas.openxmlformats.org/officeDocument/2006/math" xmlns:v="urn:schemas-microsoft-com:vml" xmlns:wp14="http://schemas.microsoft.com/office/word/2010/wordprocessingDrawing" xmlns:wp="http://schemas.openxmlformats.org/drawingml/2006/wordprocessingDrawing" xmlns:w10="urn:schemas-microsoft-com:office:word" xmlns:w="http://schemas.openxmlformats.org/wordprocessingml/2006/main" xmlns:w14="http://schemas.microsoft.com/office/word/2010/wordml" xmlns:w15="http://schemas.microsoft.com/office/word/2012/wordml" xmlns:w16cex="http://schemas.microsoft.com/office/word/2018/wordml/cex" xmlns:w16cid="http://schemas.microsoft.com/office/word/2016/wordml/cid" xmlns:w16="http://schemas.microsoft.com/office/word/2018/wordml" xmlns:w16sdtdh="http://schemas.microsoft.com/office/word/2020/wordml/sdtdatahash" xmlns:w16se="http://schemas.microsoft.com/office/word/2015/wordml/symex" xmlns:wpg="http://schemas.microsoft.com/office/word/2010/wordprocessingGroup" xmlns:wpi="http://schemas.microsoft.com/office/word/2010/wordprocessingInk" xmlns:wne="http://schemas.microsoft.com/office/word/2006/wordml" xmlns:wps="http://schemas.microsoft.com/office/word/2010/wordprocessingShape" mc:Ignorable="w14 w15 w16se w16cid w16 w16cex w16sdtdh wp14">
+<w:document xmlns:wpc="http://schemas.microsoft.com/office/word/2010/wordprocessingCanvas" xmlns:cx="http://schemas.microsoft.com/office/drawing/2014/chartex" xmlns:cx1="http://schemas.microsoft.com/office/drawing/2015/9/8/chartex" xmlns:cx2="http://schemas.microsoft.com/office/drawing/2015/10/21/chartex" xmlns:cx3="http://schemas.microsoft.com/office/drawing/2016/5/9/chartex" xmlns:cx4="http://schemas.microsoft.com/office/drawing/2016/5/10/chartex" xmlns:cx5="http://schemas.microsoft.com/office/drawing/2016/5/11/chartex" xmlns:cx6="http://schemas.microsoft.com/office/drawing/2016/5/12/chartex" xmlns:cx7="http://schemas.microsoft.com/office/drawing/2016/5/13/chartex" xmlns:cx8="http://schemas.microsoft.com/office/drawing/2016/5/14/chartex" xmlns:mc="http://schemas.openxmlformats.org/markup-compatibility/2006" xmlns:aink="http://schemas.microsoft.com/office/drawing/2016/ink" xmlns:am3d="http://schemas.microsoft.com/office/drawing/2017/model3d" xmlns:o="urn:schemas-microsoft-com:office:office" xmlns:oel="http://schemas.microsoft.com/office/2019/extlst" xmlns:r="http://schemas.openxmlformats.org/officeDocument/2006/relationships" xmlns:m="http://schemas.openxmlformats.org/officeDocument/2006/math" xmlns:v="urn:schemas-microsoft-com:vml" xmlns:wp14="http://schemas.microsoft.com/office/word/2010/wordprocessingDrawing" xmlns:wp="http://schemas.openxmlformats.org/drawingml/2006/wordprocessingDrawing" xmlns:w10="urn:schemas-microsoft-com:office:word" xmlns:w="http://schemas.openxmlformats.org/wordprocessingml/2006/main" xmlns:w14="http://schemas.microsoft.com/office/word/2010/wordml" xmlns:w15="http://schemas.microsoft.com/office/word/2012/wordml" xmlns:w16cex="http://schemas.microsoft.com/office/word/2018/wordml/cex" xmlns:w16cid="http://schemas.microsoft.com/office/word/2016/wordml/cid" xmlns:w16="http://schemas.microsoft.com/office/word/2018/wordml" xmlns:w16du="http://schemas.microsoft.com/office/word/2023/wordml/word16du" xmlns:w16sdtdh="http://schemas.microsoft.com/office/word/2020/wordml/sdtdatahash" xmlns:w16se="http://schemas.microsoft.com/office/word/2015/wordml/symex" xmlns:wpg="http://schemas.microsoft.com/office/word/2010/wordprocessingGroup" xmlns:wpi="http://schemas.microsoft.com/office/word/2010/wordprocessingInk" xmlns:wne="http://schemas.microsoft.com/office/word/2006/wordml" xmlns:wps="http://schemas.microsoft.com/office/word/2010/wordprocessingShape" mc:Ignorable="w14 w15 w16se w16cid w16 w16cex w16sdtdh wp14">
   <w:body>
     <w:p>
       <w:pPr>
@@ -206,14 +206,6 @@
       <w:pPr>
         <w:spacing w:line="360" w:lineRule="auto"/>
         <w:rPr>
-          <w:lang w:val="en-US"/>
-        </w:rPr>
-      </w:pPr>
-    </w:p>
-    <w:p>
-      <w:pPr>
-        <w:spacing w:line="360" w:lineRule="auto"/>
-        <w:rPr>
           <w:sz w:val="21"/>
           <w:szCs w:val="20"/>
           <w:lang w:val="en-US"/>
@@ -553,76 +545,35 @@
     <w:p>
       <w:pPr>
         <w:spacing w:line="360" w:lineRule="auto"/>
+        <w:ind w:left="720" w:firstLine="720"/>
         <w:rPr>
           <w:sz w:val="20"/>
           <w:szCs w:val="18"/>
         </w:rPr>
       </w:pPr>
+      <w:proofErr w:type="spellStart"/>
       <w:r>
         <w:rPr>
           <w:sz w:val="20"/>
           <w:szCs w:val="18"/>
         </w:rPr>
-        <w:tab/>
-      </w:r>
+        <w:t>Graphical</w:t>
+      </w:r>
+      <w:proofErr w:type="spellEnd"/>
       <w:r>
         <w:rPr>
           <w:sz w:val="20"/>
           <w:szCs w:val="18"/>
         </w:rPr>
-        <w:tab/>
-        <w:t xml:space="preserve">System </w:t>
-      </w:r>
-      <w:proofErr w:type="spellStart"/>
+        <w:t xml:space="preserve"> Designer </w:t>
+      </w:r>
       <w:r>
         <w:rPr>
           <w:sz w:val="20"/>
           <w:szCs w:val="18"/>
         </w:rPr>
-        <w:t>A</w:t>
-      </w:r>
-      <w:r>
-        <w:rPr>
-          <w:sz w:val="20"/>
-          <w:szCs w:val="18"/>
-        </w:rPr>
-        <w:t>rchitect</w:t>
-      </w:r>
-      <w:proofErr w:type="spellEnd"/>
-      <w:r>
-        <w:rPr>
-          <w:sz w:val="20"/>
-          <w:szCs w:val="18"/>
-        </w:rPr>
-        <w:t xml:space="preserve"> </w:t>
-      </w:r>
-      <w:r>
-        <w:rPr>
-          <w:sz w:val="20"/>
-          <w:szCs w:val="18"/>
-        </w:rPr>
         <w:tab/>
-      </w:r>
-      <w:r>
-        <w:rPr>
-          <w:sz w:val="20"/>
-          <w:szCs w:val="18"/>
-        </w:rPr>
-        <w:t>–</w:t>
-      </w:r>
-      <w:r>
-        <w:rPr>
-          <w:sz w:val="20"/>
-          <w:szCs w:val="18"/>
-        </w:rPr>
-        <w:t xml:space="preserve"> </w:t>
-      </w:r>
-      <w:r>
-        <w:rPr>
-          <w:sz w:val="20"/>
-          <w:szCs w:val="18"/>
-        </w:rPr>
-        <w:t>Fabian Kreuzer (</w:t>
+        <w:t>- Sophie Kirschner (</w:t>
       </w:r>
       <w:hyperlink r:id="rId15" w:history="1">
         <w:r>
@@ -631,7 +582,7 @@
             <w:sz w:val="20"/>
             <w:szCs w:val="18"/>
           </w:rPr>
-          <w:t>inf21106@lehre.dhbw-stuttgart.de</w:t>
+          <w:t>inf21083@lehre.dhbw-stuttgart.de</w:t>
         </w:r>
       </w:hyperlink>
       <w:r>
@@ -648,6 +599,7 @@
         <w:rPr>
           <w:sz w:val="20"/>
           <w:szCs w:val="18"/>
+          <w:lang w:val="en-US"/>
         </w:rPr>
       </w:pPr>
       <w:r>
@@ -668,40 +620,174 @@
         <w:rPr>
           <w:sz w:val="20"/>
           <w:szCs w:val="18"/>
-        </w:rPr>
-        <w:t xml:space="preserve">Tech. </w:t>
-      </w:r>
-      <w:proofErr w:type="spellStart"/>
+          <w:lang w:val="en-US"/>
+        </w:rPr>
+        <w:t xml:space="preserve">System </w:t>
+      </w:r>
       <w:r>
         <w:rPr>
           <w:sz w:val="20"/>
           <w:szCs w:val="18"/>
-        </w:rPr>
-        <w:t>Documentation</w:t>
-      </w:r>
-      <w:proofErr w:type="spellEnd"/>
+          <w:lang w:val="en-US"/>
+        </w:rPr>
+        <w:t>A</w:t>
+      </w:r>
       <w:r>
         <w:rPr>
           <w:sz w:val="20"/>
           <w:szCs w:val="18"/>
+          <w:lang w:val="en-US"/>
+        </w:rPr>
+        <w:t xml:space="preserve">rchitect </w:t>
+      </w:r>
+      <w:r>
+        <w:rPr>
+          <w:sz w:val="20"/>
+          <w:szCs w:val="18"/>
+          <w:lang w:val="en-US"/>
+        </w:rPr>
+        <w:tab/>
+      </w:r>
+      <w:r>
+        <w:rPr>
+          <w:sz w:val="20"/>
+          <w:szCs w:val="18"/>
+          <w:lang w:val="en-US"/>
+        </w:rPr>
+        <w:t>–</w:t>
+      </w:r>
+      <w:r>
+        <w:rPr>
+          <w:sz w:val="20"/>
+          <w:szCs w:val="18"/>
+          <w:lang w:val="en-US"/>
+        </w:rPr>
+        <w:t xml:space="preserve"> </w:t>
+      </w:r>
+      <w:r>
+        <w:rPr>
+          <w:sz w:val="20"/>
+          <w:szCs w:val="18"/>
+          <w:lang w:val="en-US"/>
+        </w:rPr>
+        <w:t>Fabian Kreuzer (</w:t>
+      </w:r>
+      <w:r>
+        <w:fldChar w:fldCharType="begin"/>
+      </w:r>
+      <w:r>
+        <w:rPr>
+          <w:lang w:val="en-US"/>
+        </w:rPr>
+        <w:instrText>HYPERLINK "mailto:inf21106@lehre.dhbw-stuttgart.de"</w:instrText>
+      </w:r>
+      <w:r>
+        <w:fldChar w:fldCharType="separate"/>
+      </w:r>
+      <w:r>
+        <w:rPr>
+          <w:rStyle w:val="Hyperlink"/>
+          <w:sz w:val="20"/>
+          <w:szCs w:val="18"/>
+          <w:lang w:val="en-US"/>
+        </w:rPr>
+        <w:t>inf21106@lehre.dhbw-stuttgart.de</w:t>
+      </w:r>
+      <w:r>
+        <w:rPr>
+          <w:rStyle w:val="Hyperlink"/>
+          <w:sz w:val="20"/>
+          <w:szCs w:val="18"/>
+          <w:lang w:val="en-US"/>
+        </w:rPr>
+        <w:fldChar w:fldCharType="end"/>
+      </w:r>
+      <w:r>
+        <w:rPr>
+          <w:sz w:val="20"/>
+          <w:szCs w:val="18"/>
+          <w:lang w:val="en-US"/>
+        </w:rPr>
+        <w:t>)</w:t>
+      </w:r>
+    </w:p>
+    <w:p>
+      <w:pPr>
+        <w:spacing w:line="360" w:lineRule="auto"/>
+        <w:rPr>
+          <w:sz w:val="20"/>
+          <w:szCs w:val="18"/>
+          <w:lang w:val="en-US"/>
+        </w:rPr>
+      </w:pPr>
+      <w:r>
+        <w:rPr>
+          <w:sz w:val="20"/>
+          <w:szCs w:val="18"/>
+          <w:lang w:val="en-US"/>
+        </w:rPr>
+        <w:tab/>
+      </w:r>
+      <w:r>
+        <w:rPr>
+          <w:sz w:val="20"/>
+          <w:szCs w:val="18"/>
+          <w:lang w:val="en-US"/>
+        </w:rPr>
+        <w:tab/>
+      </w:r>
+      <w:r>
+        <w:rPr>
+          <w:sz w:val="20"/>
+          <w:szCs w:val="18"/>
+          <w:lang w:val="en-US"/>
+        </w:rPr>
+        <w:t>Tech. Documentation</w:t>
+      </w:r>
+      <w:r>
+        <w:rPr>
+          <w:sz w:val="20"/>
+          <w:szCs w:val="18"/>
+          <w:lang w:val="en-US"/>
         </w:rPr>
         <w:tab/>
         <w:t>– Dana Frey (</w:t>
       </w:r>
-      <w:hyperlink r:id="rId16" w:history="1">
-        <w:r>
-          <w:rPr>
-            <w:rStyle w:val="Hyperlink"/>
-            <w:sz w:val="20"/>
-            <w:szCs w:val="18"/>
-          </w:rPr>
-          <w:t>inf21099@lehre.dhbw-stuttgart.de</w:t>
-        </w:r>
-      </w:hyperlink>
-      <w:r>
-        <w:rPr>
+      <w:r>
+        <w:fldChar w:fldCharType="begin"/>
+      </w:r>
+      <w:r>
+        <w:rPr>
+          <w:lang w:val="en-US"/>
+        </w:rPr>
+        <w:instrText>HYPERLINK "mailto:inf21099@lehre.dhbw-stuttgart.de"</w:instrText>
+      </w:r>
+      <w:r>
+        <w:fldChar w:fldCharType="separate"/>
+      </w:r>
+      <w:r>
+        <w:rPr>
+          <w:rStyle w:val="Hyperlink"/>
           <w:sz w:val="20"/>
           <w:szCs w:val="18"/>
+          <w:lang w:val="en-US"/>
+        </w:rPr>
+        <w:t>inf21099@lehre.dhbw-stuttgart.de</w:t>
+      </w:r>
+      <w:r>
+        <w:rPr>
+          <w:rStyle w:val="Hyperlink"/>
+          <w:sz w:val="20"/>
+          <w:szCs w:val="18"/>
+          <w:lang w:val="en-US"/>
+        </w:rPr>
+        <w:fldChar w:fldCharType="end"/>
+      </w:r>
+      <w:r>
+        <w:rPr>
+          <w:sz w:val="20"/>
+          <w:szCs w:val="18"/>
+          <w:lang w:val="en-US"/>
         </w:rPr>
         <w:t>)</w:t>
       </w:r>
@@ -709,6 +795,7 @@
         <w:rPr>
           <w:b/>
           <w:bCs/>
+          <w:lang w:val="en-US"/>
         </w:rPr>
         <w:t xml:space="preserve"> </w:t>
       </w:r>
@@ -726,6 +813,7 @@
         <w:rPr>
           <w:sz w:val="20"/>
           <w:szCs w:val="18"/>
+          <w:lang w:val="en-US"/>
         </w:rPr>
         <w:tab/>
       </w:r>
@@ -733,8 +821,10 @@
         <w:rPr>
           <w:sz w:val="20"/>
           <w:szCs w:val="18"/>
+          <w:lang w:val="en-US"/>
         </w:rPr>
         <w:tab/>
+        <w:t xml:space="preserve">Product Manager </w:t>
       </w:r>
       <w:r>
         <w:rPr>
@@ -742,46 +832,57 @@
           <w:szCs w:val="18"/>
           <w:lang w:val="en-US"/>
         </w:rPr>
-        <w:t xml:space="preserve">Product Manager </w:t>
-      </w:r>
+        <w:tab/>
+        <w:t xml:space="preserve">– Maximilian </w:t>
+      </w:r>
+      <w:proofErr w:type="spellStart"/>
       <w:r>
         <w:rPr>
           <w:sz w:val="20"/>
           <w:szCs w:val="18"/>
           <w:lang w:val="en-US"/>
         </w:rPr>
-        <w:tab/>
-        <w:t xml:space="preserve">– Maximilian </w:t>
-      </w:r>
-      <w:proofErr w:type="spellStart"/>
+        <w:t>Trumpp</w:t>
+      </w:r>
+      <w:proofErr w:type="spellEnd"/>
       <w:r>
         <w:rPr>
           <w:sz w:val="20"/>
           <w:szCs w:val="18"/>
           <w:lang w:val="en-US"/>
         </w:rPr>
-        <w:t>Trumpp</w:t>
-      </w:r>
-      <w:proofErr w:type="spellEnd"/>
-      <w:r>
-        <w:rPr>
+        <w:t xml:space="preserve"> (</w:t>
+      </w:r>
+      <w:r>
+        <w:fldChar w:fldCharType="begin"/>
+      </w:r>
+      <w:r>
+        <w:rPr>
+          <w:lang w:val="en-US"/>
+        </w:rPr>
+        <w:instrText>HYPERLINK "mailto:inf21123@lehre.dhbw-stuttgart.de"</w:instrText>
+      </w:r>
+      <w:r>
+        <w:fldChar w:fldCharType="separate"/>
+      </w:r>
+      <w:r>
+        <w:rPr>
+          <w:rStyle w:val="Hyperlink"/>
           <w:sz w:val="20"/>
           <w:szCs w:val="18"/>
           <w:lang w:val="en-US"/>
         </w:rPr>
-        <w:t xml:space="preserve"> (</w:t>
-      </w:r>
-      <w:hyperlink r:id="rId17" w:history="1">
-        <w:r>
-          <w:rPr>
-            <w:rStyle w:val="Hyperlink"/>
-            <w:sz w:val="20"/>
-            <w:szCs w:val="18"/>
-            <w:lang w:val="en-US"/>
-          </w:rPr>
-          <w:t>inf21123@lehre.dhbw-stuttgart.de</w:t>
-        </w:r>
-      </w:hyperlink>
+        <w:t>inf21123@lehre.dhbw-stuttgart.de</w:t>
+      </w:r>
+      <w:r>
+        <w:rPr>
+          <w:rStyle w:val="Hyperlink"/>
+          <w:sz w:val="20"/>
+          <w:szCs w:val="18"/>
+          <w:lang w:val="en-US"/>
+        </w:rPr>
+        <w:fldChar w:fldCharType="end"/>
+      </w:r>
       <w:r>
         <w:rPr>
           <w:sz w:val="20"/>
@@ -1168,6 +1269,116 @@
                 <w:lang w:val="en-US"/>
               </w:rPr>
               <w:t xml:space="preserve">Edit Content </w:t>
+            </w:r>
+          </w:p>
+        </w:tc>
+      </w:tr>
+      <w:tr>
+        <w:tc>
+          <w:tcPr>
+            <w:tcW w:w="2265" w:type="dxa"/>
+          </w:tcPr>
+          <w:p>
+            <w:pPr>
+              <w:spacing w:line="360" w:lineRule="auto"/>
+              <w:rPr>
+                <w:sz w:val="20"/>
+                <w:szCs w:val="18"/>
+                <w:lang w:val="en-US"/>
+              </w:rPr>
+            </w:pPr>
+            <w:r>
+              <w:rPr>
+                <w:sz w:val="20"/>
+                <w:szCs w:val="18"/>
+                <w:lang w:val="en-US"/>
+              </w:rPr>
+              <w:t>1.1</w:t>
+            </w:r>
+          </w:p>
+        </w:tc>
+        <w:tc>
+          <w:tcPr>
+            <w:tcW w:w="2265" w:type="dxa"/>
+          </w:tcPr>
+          <w:p>
+            <w:pPr>
+              <w:spacing w:line="360" w:lineRule="auto"/>
+              <w:rPr>
+                <w:sz w:val="20"/>
+                <w:szCs w:val="20"/>
+                <w:lang w:val="en-US"/>
+              </w:rPr>
+            </w:pPr>
+            <w:r>
+              <w:rPr>
+                <w:sz w:val="20"/>
+                <w:szCs w:val="20"/>
+                <w:lang w:val="en-US"/>
+              </w:rPr>
+              <w:t>1</w:t>
+            </w:r>
+            <w:r>
+              <w:rPr>
+                <w:sz w:val="20"/>
+                <w:szCs w:val="20"/>
+                <w:lang w:val="en-US"/>
+              </w:rPr>
+              <w:t>6</w:t>
+            </w:r>
+            <w:r>
+              <w:rPr>
+                <w:sz w:val="20"/>
+                <w:szCs w:val="20"/>
+                <w:lang w:val="en-US"/>
+              </w:rPr>
+              <w:t>.05.2023</w:t>
+            </w:r>
+          </w:p>
+        </w:tc>
+        <w:tc>
+          <w:tcPr>
+            <w:tcW w:w="2266" w:type="dxa"/>
+          </w:tcPr>
+          <w:p>
+            <w:pPr>
+              <w:spacing w:line="360" w:lineRule="auto"/>
+              <w:rPr>
+                <w:sz w:val="20"/>
+                <w:szCs w:val="18"/>
+                <w:lang w:val="en-US"/>
+              </w:rPr>
+            </w:pPr>
+            <w:r>
+              <w:rPr>
+                <w:sz w:val="20"/>
+                <w:szCs w:val="18"/>
+                <w:lang w:val="en-US"/>
+              </w:rPr>
+              <w:t>Michael Grote</w:t>
+            </w:r>
+          </w:p>
+        </w:tc>
+        <w:tc>
+          <w:tcPr>
+            <w:tcW w:w="2266" w:type="dxa"/>
+          </w:tcPr>
+          <w:p>
+            <w:pPr>
+              <w:spacing w:line="360" w:lineRule="auto"/>
+              <w:rPr>
+                <w:sz w:val="20"/>
+                <w:szCs w:val="20"/>
+                <w:lang w:val="en-US"/>
+              </w:rPr>
+            </w:pPr>
+            <w:r>
+              <w:rPr>
+                <w:sz w:val="20"/>
+                <w:szCs w:val="20"/>
+                <w:lang w:val="en-US"/>
+              </w:rPr>
+              <w:t>Update Content</w:t>
             </w:r>
           </w:p>
         </w:tc>
@@ -1228,20 +1439,31 @@
             <w:rPr>
               <w:rFonts w:asciiTheme="minorHAnsi" w:hAnsiTheme="minorHAnsi"/>
               <w:noProof/>
+              <w:kern w:val="2"/>
               <w:sz w:val="22"/>
               <w:lang w:val="en-US" w:eastAsia="en-US"/>
+              <w14:ligatures w14:val="standardContextual"/>
             </w:rPr>
           </w:pPr>
           <w:r>
+            <w:rPr>
+              <w:lang w:val="en-US"/>
+            </w:rPr>
             <w:fldChar w:fldCharType="begin"/>
           </w:r>
           <w:r>
+            <w:rPr>
+              <w:lang w:val="en-US"/>
+            </w:rPr>
             <w:instrText>TOC \o "1-3" \h \z \u</w:instrText>
           </w:r>
           <w:r>
+            <w:rPr>
+              <w:lang w:val="en-US"/>
+            </w:rPr>
             <w:fldChar w:fldCharType="separate"/>
           </w:r>
-          <w:hyperlink w:anchor="_Toc117180560" w:history="1">
+          <w:hyperlink w:anchor="_Toc135131827" w:history="1">
             <w:r>
               <w:rPr>
                 <w:rStyle w:val="Hyperlink"/>
@@ -1254,8 +1476,10 @@
               <w:rPr>
                 <w:rFonts w:asciiTheme="minorHAnsi" w:hAnsiTheme="minorHAnsi"/>
                 <w:noProof/>
+                <w:kern w:val="2"/>
                 <w:sz w:val="22"/>
                 <w:lang w:val="en-US" w:eastAsia="en-US"/>
+                <w14:ligatures w14:val="standardContextual"/>
               </w:rPr>
               <w:tab/>
             </w:r>
@@ -1286,7 +1510,7 @@
                 <w:noProof/>
                 <w:webHidden/>
               </w:rPr>
-              <w:instrText xml:space="preserve"> PAGEREF _Toc117180560 \h </w:instrText>
+              <w:instrText xml:space="preserve"> PAGEREF _Toc135131827 \h </w:instrText>
             </w:r>
             <w:r>
               <w:rPr>
@@ -1327,11 +1551,13 @@
             <w:rPr>
               <w:rFonts w:asciiTheme="minorHAnsi" w:hAnsiTheme="minorHAnsi"/>
               <w:noProof/>
+              <w:kern w:val="2"/>
               <w:sz w:val="22"/>
               <w:lang w:val="en-US" w:eastAsia="en-US"/>
+              <w14:ligatures w14:val="standardContextual"/>
             </w:rPr>
           </w:pPr>
-          <w:hyperlink w:anchor="_Toc117180561" w:history="1">
+          <w:hyperlink w:anchor="_Toc135131828" w:history="1">
             <w:r>
               <w:rPr>
                 <w:rStyle w:val="Hyperlink"/>
@@ -1344,8 +1570,10 @@
               <w:rPr>
                 <w:rFonts w:asciiTheme="minorHAnsi" w:hAnsiTheme="minorHAnsi"/>
                 <w:noProof/>
+                <w:kern w:val="2"/>
                 <w:sz w:val="22"/>
                 <w:lang w:val="en-US" w:eastAsia="en-US"/>
+                <w14:ligatures w14:val="standardContextual"/>
               </w:rPr>
               <w:tab/>
             </w:r>
@@ -1376,7 +1604,7 @@
                 <w:noProof/>
                 <w:webHidden/>
               </w:rPr>
-              <w:instrText xml:space="preserve"> PAGEREF _Toc117180561 \h </w:instrText>
+              <w:instrText xml:space="preserve"> PAGEREF _Toc135131828 \h </w:instrText>
             </w:r>
             <w:r>
               <w:rPr>
@@ -1417,11 +1645,13 @@
             <w:rPr>
               <w:rFonts w:asciiTheme="minorHAnsi" w:hAnsiTheme="minorHAnsi"/>
               <w:noProof/>
+              <w:kern w:val="2"/>
               <w:sz w:val="22"/>
               <w:lang w:val="en-US" w:eastAsia="en-US"/>
+              <w14:ligatures w14:val="standardContextual"/>
             </w:rPr>
           </w:pPr>
-          <w:hyperlink w:anchor="_Toc117180562" w:history="1">
+          <w:hyperlink w:anchor="_Toc135131829" w:history="1">
             <w:r>
               <w:rPr>
                 <w:rStyle w:val="Hyperlink"/>
@@ -1434,8 +1664,10 @@
               <w:rPr>
                 <w:rFonts w:asciiTheme="minorHAnsi" w:hAnsiTheme="minorHAnsi"/>
                 <w:noProof/>
+                <w:kern w:val="2"/>
                 <w:sz w:val="22"/>
                 <w:lang w:val="en-US" w:eastAsia="en-US"/>
+                <w14:ligatures w14:val="standardContextual"/>
               </w:rPr>
               <w:tab/>
             </w:r>
@@ -1466,7 +1698,7 @@
                 <w:noProof/>
                 <w:webHidden/>
               </w:rPr>
-              <w:instrText xml:space="preserve"> PAGEREF _Toc117180562 \h </w:instrText>
+              <w:instrText xml:space="preserve"> PAGEREF _Toc135131829 \h </w:instrText>
             </w:r>
             <w:r>
               <w:rPr>
@@ -1507,11 +1739,13 @@
             <w:rPr>
               <w:rFonts w:asciiTheme="minorHAnsi" w:hAnsiTheme="minorHAnsi"/>
               <w:noProof/>
+              <w:kern w:val="2"/>
               <w:sz w:val="22"/>
               <w:lang w:val="en-US" w:eastAsia="en-US"/>
+              <w14:ligatures w14:val="standardContextual"/>
             </w:rPr>
           </w:pPr>
-          <w:hyperlink w:anchor="_Toc117180563" w:history="1">
+          <w:hyperlink w:anchor="_Toc135131830" w:history="1">
             <w:r>
               <w:rPr>
                 <w:rStyle w:val="Hyperlink"/>
@@ -1524,8 +1758,10 @@
               <w:rPr>
                 <w:rFonts w:asciiTheme="minorHAnsi" w:hAnsiTheme="minorHAnsi"/>
                 <w:noProof/>
+                <w:kern w:val="2"/>
                 <w:sz w:val="22"/>
                 <w:lang w:val="en-US" w:eastAsia="en-US"/>
+                <w14:ligatures w14:val="standardContextual"/>
               </w:rPr>
               <w:tab/>
             </w:r>
@@ -1556,7 +1792,7 @@
                 <w:noProof/>
                 <w:webHidden/>
               </w:rPr>
-              <w:instrText xml:space="preserve"> PAGEREF _Toc117180563 \h </w:instrText>
+              <w:instrText xml:space="preserve"> PAGEREF _Toc135131830 \h </w:instrText>
             </w:r>
             <w:r>
               <w:rPr>
@@ -1597,11 +1833,13 @@
             <w:rPr>
               <w:rFonts w:asciiTheme="minorHAnsi" w:hAnsiTheme="minorHAnsi"/>
               <w:noProof/>
+              <w:kern w:val="2"/>
               <w:sz w:val="22"/>
               <w:lang w:val="en-US" w:eastAsia="en-US"/>
+              <w14:ligatures w14:val="standardContextual"/>
             </w:rPr>
           </w:pPr>
-          <w:hyperlink w:anchor="_Toc117180564" w:history="1">
+          <w:hyperlink w:anchor="_Toc135131831" w:history="1">
             <w:r>
               <w:rPr>
                 <w:rStyle w:val="Hyperlink"/>
@@ -1614,8 +1852,10 @@
               <w:rPr>
                 <w:rFonts w:asciiTheme="minorHAnsi" w:hAnsiTheme="minorHAnsi"/>
                 <w:noProof/>
+                <w:kern w:val="2"/>
                 <w:sz w:val="22"/>
                 <w:lang w:val="en-US" w:eastAsia="en-US"/>
+                <w14:ligatures w14:val="standardContextual"/>
               </w:rPr>
               <w:tab/>
             </w:r>
@@ -1646,7 +1886,7 @@
                 <w:noProof/>
                 <w:webHidden/>
               </w:rPr>
-              <w:instrText xml:space="preserve"> PAGEREF _Toc117180564 \h </w:instrText>
+              <w:instrText xml:space="preserve"> PAGEREF _Toc135131831 \h </w:instrText>
             </w:r>
             <w:r>
               <w:rPr>
@@ -1687,11 +1927,13 @@
             <w:rPr>
               <w:rFonts w:asciiTheme="minorHAnsi" w:hAnsiTheme="minorHAnsi"/>
               <w:noProof/>
+              <w:kern w:val="2"/>
               <w:sz w:val="22"/>
               <w:lang w:val="en-US" w:eastAsia="en-US"/>
+              <w14:ligatures w14:val="standardContextual"/>
             </w:rPr>
           </w:pPr>
-          <w:hyperlink w:anchor="_Toc117180565" w:history="1">
+          <w:hyperlink w:anchor="_Toc135131832" w:history="1">
             <w:r>
               <w:rPr>
                 <w:rStyle w:val="Hyperlink"/>
@@ -1704,8 +1946,10 @@
               <w:rPr>
                 <w:rFonts w:asciiTheme="minorHAnsi" w:hAnsiTheme="minorHAnsi"/>
                 <w:noProof/>
+                <w:kern w:val="2"/>
                 <w:sz w:val="22"/>
                 <w:lang w:val="en-US" w:eastAsia="en-US"/>
+                <w14:ligatures w14:val="standardContextual"/>
               </w:rPr>
               <w:tab/>
             </w:r>
@@ -1715,7 +1959,7 @@
                 <w:noProof/>
                 <w:lang w:val="en-US"/>
               </w:rPr>
-              <w:t>Lists of Tasks and responsible person</w:t>
+              <w:t>Lists of tasks and responsible person</w:t>
             </w:r>
             <w:r>
               <w:rPr>
@@ -1736,7 +1980,7 @@
                 <w:noProof/>
                 <w:webHidden/>
               </w:rPr>
-              <w:instrText xml:space="preserve"> PAGEREF _Toc117180565 \h </w:instrText>
+              <w:instrText xml:space="preserve"> PAGEREF _Toc135131832 \h </w:instrText>
             </w:r>
             <w:r>
               <w:rPr>
@@ -1777,11 +2021,13 @@
             <w:rPr>
               <w:rFonts w:asciiTheme="minorHAnsi" w:hAnsiTheme="minorHAnsi"/>
               <w:noProof/>
+              <w:kern w:val="2"/>
               <w:sz w:val="22"/>
               <w:lang w:val="en-US" w:eastAsia="en-US"/>
+              <w14:ligatures w14:val="standardContextual"/>
             </w:rPr>
           </w:pPr>
-          <w:hyperlink w:anchor="_Toc117180566" w:history="1">
+          <w:hyperlink w:anchor="_Toc135131833" w:history="1">
             <w:r>
               <w:rPr>
                 <w:rStyle w:val="Hyperlink"/>
@@ -1794,8 +2040,10 @@
               <w:rPr>
                 <w:rFonts w:asciiTheme="minorHAnsi" w:hAnsiTheme="minorHAnsi"/>
                 <w:noProof/>
+                <w:kern w:val="2"/>
                 <w:sz w:val="22"/>
                 <w:lang w:val="en-US" w:eastAsia="en-US"/>
+                <w14:ligatures w14:val="standardContextual"/>
               </w:rPr>
               <w:tab/>
             </w:r>
@@ -1826,7 +2074,7 @@
                 <w:noProof/>
                 <w:webHidden/>
               </w:rPr>
-              <w:instrText xml:space="preserve"> PAGEREF _Toc117180566 \h </w:instrText>
+              <w:instrText xml:space="preserve"> PAGEREF _Toc135131833 \h </w:instrText>
             </w:r>
             <w:r>
               <w:rPr>
@@ -1846,7 +2094,7 @@
                 <w:noProof/>
                 <w:webHidden/>
               </w:rPr>
-              <w:t>7</w:t>
+              <w:t>8</w:t>
             </w:r>
             <w:r>
               <w:rPr>
@@ -1867,11 +2115,13 @@
             <w:rPr>
               <w:rFonts w:asciiTheme="minorHAnsi" w:hAnsiTheme="minorHAnsi"/>
               <w:noProof/>
+              <w:kern w:val="2"/>
               <w:sz w:val="22"/>
               <w:lang w:val="en-US" w:eastAsia="en-US"/>
+              <w14:ligatures w14:val="standardContextual"/>
             </w:rPr>
           </w:pPr>
-          <w:hyperlink w:anchor="_Toc117180567" w:history="1">
+          <w:hyperlink w:anchor="_Toc135131834" w:history="1">
             <w:r>
               <w:rPr>
                 <w:rStyle w:val="Hyperlink"/>
@@ -1884,8 +2134,10 @@
               <w:rPr>
                 <w:rFonts w:asciiTheme="minorHAnsi" w:hAnsiTheme="minorHAnsi"/>
                 <w:noProof/>
+                <w:kern w:val="2"/>
                 <w:sz w:val="22"/>
                 <w:lang w:val="en-US" w:eastAsia="en-US"/>
+                <w14:ligatures w14:val="standardContextual"/>
               </w:rPr>
               <w:tab/>
             </w:r>
@@ -1916,7 +2168,7 @@
                 <w:noProof/>
                 <w:webHidden/>
               </w:rPr>
-              <w:instrText xml:space="preserve"> PAGEREF _Toc117180567 \h </w:instrText>
+              <w:instrText xml:space="preserve"> PAGEREF _Toc135131834 \h </w:instrText>
             </w:r>
             <w:r>
               <w:rPr>
@@ -1936,7 +2188,101 @@
                 <w:noProof/>
                 <w:webHidden/>
               </w:rPr>
-              <w:t>8</w:t>
+              <w:t>9</w:t>
+            </w:r>
+            <w:r>
+              <w:rPr>
+                <w:noProof/>
+                <w:webHidden/>
+              </w:rPr>
+              <w:fldChar w:fldCharType="end"/>
+            </w:r>
+          </w:hyperlink>
+        </w:p>
+        <w:p>
+          <w:pPr>
+            <w:pStyle w:val="Verzeichnis1"/>
+            <w:tabs>
+              <w:tab w:val="left" w:pos="440"/>
+              <w:tab w:val="right" w:leader="dot" w:pos="9062"/>
+            </w:tabs>
+            <w:rPr>
+              <w:rFonts w:asciiTheme="minorHAnsi" w:hAnsiTheme="minorHAnsi"/>
+              <w:noProof/>
+              <w:kern w:val="2"/>
+              <w:sz w:val="22"/>
+              <w:lang w:val="en-US" w:eastAsia="en-US"/>
+              <w14:ligatures w14:val="standardContextual"/>
+            </w:rPr>
+          </w:pPr>
+          <w:hyperlink w:anchor="_Toc135131835" w:history="1">
+            <w:r>
+              <w:rPr>
+                <w:rStyle w:val="Hyperlink"/>
+                <w:noProof/>
+                <w:lang w:val="en-US"/>
+              </w:rPr>
+              <w:t>9.</w:t>
+            </w:r>
+            <w:r>
+              <w:rPr>
+                <w:rFonts w:asciiTheme="minorHAnsi" w:hAnsiTheme="minorHAnsi"/>
+                <w:noProof/>
+                <w:kern w:val="2"/>
+                <w:sz w:val="22"/>
+                <w:lang w:val="en-US" w:eastAsia="en-US"/>
+                <w14:ligatures w14:val="standardContextual"/>
+              </w:rPr>
+              <w:tab/>
+            </w:r>
+            <w:r>
+              <w:rPr>
+                <w:rStyle w:val="Hyperlink"/>
+                <w:noProof/>
+                <w:lang w:val="en-US"/>
+              </w:rPr>
+              <w:t>Changes during the project</w:t>
+            </w:r>
+            <w:r>
+              <w:rPr>
+                <w:noProof/>
+                <w:webHidden/>
+              </w:rPr>
+              <w:tab/>
+            </w:r>
+            <w:r>
+              <w:rPr>
+                <w:noProof/>
+                <w:webHidden/>
+              </w:rPr>
+              <w:fldChar w:fldCharType="begin"/>
+            </w:r>
+            <w:r>
+              <w:rPr>
+                <w:noProof/>
+                <w:webHidden/>
+              </w:rPr>
+              <w:instrText xml:space="preserve"> PAGEREF _Toc135131835 \h </w:instrText>
+            </w:r>
+            <w:r>
+              <w:rPr>
+                <w:noProof/>
+                <w:webHidden/>
+              </w:rPr>
+            </w:r>
+            <w:r>
+              <w:rPr>
+                <w:noProof/>
+                <w:webHidden/>
+              </w:rPr>
+              <w:fldChar w:fldCharType="separate"/>
+            </w:r>
+            <w:r>
+              <w:rPr>
+                <w:noProof/>
+                <w:webHidden/>
+              </w:rPr>
+              <w:t>10</w:t>
             </w:r>
             <w:r>
               <w:rPr>
@@ -1957,10 +2303,13 @@
             <w:rPr>
               <w:rStyle w:val="Hyperlink"/>
               <w:noProof/>
-              <w:lang w:val="en-GB" w:eastAsia="en-GB"/>
+              <w:lang w:val="en-US" w:eastAsia="en-GB"/>
             </w:rPr>
           </w:pPr>
           <w:r>
+            <w:rPr>
+              <w:lang w:val="en-US"/>
+            </w:rPr>
             <w:fldChar w:fldCharType="end"/>
           </w:r>
         </w:p>
@@ -1995,12 +2344,12 @@
           <w:lang w:val="en-US"/>
         </w:rPr>
         <w:sectPr>
-          <w:headerReference w:type="even" r:id="rId18"/>
-          <w:headerReference w:type="default" r:id="rId19"/>
-          <w:footerReference w:type="even" r:id="rId20"/>
-          <w:footerReference w:type="default" r:id="rId21"/>
-          <w:headerReference w:type="first" r:id="rId22"/>
-          <w:footerReference w:type="first" r:id="rId23"/>
+          <w:headerReference w:type="even" r:id="rId16"/>
+          <w:headerReference w:type="default" r:id="rId17"/>
+          <w:footerReference w:type="even" r:id="rId18"/>
+          <w:footerReference w:type="default" r:id="rId19"/>
+          <w:headerReference w:type="first" r:id="rId20"/>
+          <w:footerReference w:type="first" r:id="rId21"/>
           <w:pgSz w:w="11906" w:h="16838"/>
           <w:pgMar w:top="1417" w:right="1417" w:bottom="1134" w:left="1417" w:header="708" w:footer="708" w:gutter="0"/>
           <w:cols w:space="708"/>
@@ -2027,7 +2376,7 @@
           <w:lang w:val="en-US"/>
         </w:rPr>
       </w:pPr>
-      <w:bookmarkStart w:id="0" w:name="_Toc117180560"/>
+      <w:bookmarkStart w:id="0" w:name="_Toc135131827"/>
       <w:r>
         <w:rPr>
           <w:lang w:val="en-US"/>
@@ -2532,6 +2881,24 @@
           </w:p>
           <w:p>
             <w:pPr>
+              <w:pStyle w:val="Listenabsatz"/>
+              <w:numPr>
+                <w:ilvl w:val="0"/>
+                <w:numId w:val="2"/>
+              </w:numPr>
+              <w:rPr>
+                <w:lang w:val="en-US"/>
+              </w:rPr>
+            </w:pPr>
+            <w:r>
+              <w:rPr>
+                <w:lang w:val="en-US"/>
+              </w:rPr>
+              <w:t>Sophie Kirschner</w:t>
+            </w:r>
+          </w:p>
+          <w:p>
+            <w:pPr>
               <w:rPr>
                 <w:lang w:val="en-US"/>
               </w:rPr>
@@ -2805,7 +3172,7 @@
               <w:rPr>
                 <w:lang w:val="en-US"/>
               </w:rPr>
-              <w:t>Create tests</w:t>
+              <w:t>Tests</w:t>
             </w:r>
           </w:p>
           <w:p>
@@ -3136,7 +3503,7 @@
               <w:rPr>
                 <w:lang w:val="en-US"/>
               </w:rPr>
-              <w:t>4</w:t>
+              <w:t>9</w:t>
             </w:r>
             <w:r>
               <w:rPr>
@@ -3204,7 +3571,7 @@
           <w:lang w:val="en-US"/>
         </w:rPr>
       </w:pPr>
-      <w:bookmarkStart w:id="1" w:name="_Toc117180561"/>
+      <w:bookmarkStart w:id="1" w:name="_Toc135131828"/>
       <w:r>
         <w:rPr>
           <w:lang w:val="en-US"/>
@@ -3275,127 +3642,7 @@
               <w:rPr>
                 <w:lang w:val="en-US"/>
               </w:rPr>
-              <w:t xml:space="preserve">The current implementation </w:t>
-            </w:r>
-            <w:r>
-              <w:rPr>
-                <w:lang w:val="en-US"/>
-              </w:rPr>
-              <w:t xml:space="preserve">has minor bugs and still needs a more detailed bug analysis. In addition, </w:t>
-            </w:r>
-            <w:r>
-              <w:rPr>
-                <w:lang w:val="en-US"/>
-              </w:rPr>
-              <w:t>the user interface has several buttons with similar functions.</w:t>
-            </w:r>
-            <w:r>
-              <w:rPr>
-                <w:lang w:val="en-US"/>
-              </w:rPr>
-              <w:t xml:space="preserve"> </w:t>
-            </w:r>
-            <w:r>
-              <w:rPr>
-                <w:lang w:val="en-US"/>
-              </w:rPr>
-              <w:t>This reduces the user friendliness.</w:t>
-            </w:r>
-            <w:r>
-              <w:rPr>
-                <w:lang w:val="en-US"/>
-              </w:rPr>
-              <w:t xml:space="preserve"> </w:t>
-            </w:r>
-            <w:r>
-              <w:rPr>
-                <w:lang w:val="en-US"/>
-              </w:rPr>
-              <w:t>Also, s</w:t>
-            </w:r>
-            <w:r>
-              <w:rPr>
-                <w:lang w:val="en-US"/>
-              </w:rPr>
-              <w:t xml:space="preserve">ome menus </w:t>
-            </w:r>
-            <w:r>
-              <w:rPr>
-                <w:lang w:val="en-US"/>
-              </w:rPr>
-              <w:t>should be changed from the “</w:t>
-            </w:r>
-            <w:r>
-              <w:rPr>
-                <w:lang w:val="en-US"/>
-              </w:rPr>
-              <w:t>E</w:t>
-            </w:r>
-            <w:r>
-              <w:rPr>
-                <w:lang w:val="en-US"/>
-              </w:rPr>
-              <w:t>asy</w:t>
-            </w:r>
-            <w:r>
-              <w:rPr>
-                <w:lang w:val="en-US"/>
-              </w:rPr>
-              <w:t xml:space="preserve"> </w:t>
-            </w:r>
-            <w:r>
-              <w:rPr>
-                <w:lang w:val="en-US"/>
-              </w:rPr>
-              <w:t>Mode” to the “</w:t>
-            </w:r>
-            <w:r>
-              <w:rPr>
-                <w:lang w:val="en-US"/>
-              </w:rPr>
-              <w:t>A</w:t>
-            </w:r>
-            <w:r>
-              <w:rPr>
-                <w:lang w:val="en-US"/>
-              </w:rPr>
-              <w:t>dvanced</w:t>
-            </w:r>
-            <w:r>
-              <w:rPr>
-                <w:lang w:val="en-US"/>
-              </w:rPr>
-              <w:t xml:space="preserve"> </w:t>
-            </w:r>
-            <w:r>
-              <w:rPr>
-                <w:lang w:val="en-US"/>
-              </w:rPr>
-              <w:t>Mode”</w:t>
-            </w:r>
-            <w:r>
-              <w:rPr>
-                <w:lang w:val="en-US"/>
-              </w:rPr>
-              <w:t xml:space="preserve"> to simplify the </w:t>
-            </w:r>
-            <w:r>
-              <w:rPr>
-                <w:lang w:val="en-US"/>
-              </w:rPr>
-              <w:t>usage</w:t>
-            </w:r>
-            <w:r>
-              <w:rPr>
-                <w:lang w:val="en-US"/>
-              </w:rPr>
-              <w:t xml:space="preserve"> in the Easy Mode</w:t>
-            </w:r>
-            <w:r>
-              <w:rPr>
-                <w:lang w:val="en-US"/>
-              </w:rPr>
-              <w:t xml:space="preserve">. </w:t>
+              <w:t>The current implementation has minor bugs and still needs a more detailed bug analysis. In addition, the user interface has several buttons with similar functions. This affects the usability. In addition, some menus should be moved from "Simple Mode" to "Advanced Mode" to make it easier to use in Simple Mode. Furthermore, a proper user manual for the software is missing.</w:t>
             </w:r>
           </w:p>
         </w:tc>
@@ -3604,13 +3851,7 @@
               <w:rPr>
                 <w:lang w:val="en-US"/>
               </w:rPr>
-              <w:t xml:space="preserve">New tests should be </w:t>
-            </w:r>
-            <w:r>
-              <w:rPr>
-                <w:lang w:val="en-US"/>
-              </w:rPr>
-              <w:t>implemented for the software.</w:t>
+              <w:t>The user manual should be extended to show all functionalities of the application.</w:t>
             </w:r>
           </w:p>
         </w:tc>
@@ -4054,7 +4295,7 @@
           <w:lang w:val="en-US"/>
         </w:rPr>
       </w:pPr>
-      <w:bookmarkStart w:id="2" w:name="_Toc117180562"/>
+      <w:bookmarkStart w:id="2" w:name="_Toc135131829"/>
       <w:r>
         <w:rPr>
           <w:lang w:val="en-US"/>
@@ -4221,8 +4462,16 @@
               <w:rPr>
                 <w:lang w:val="en-US"/>
               </w:rPr>
-              <w:t>Defines the project framework</w:t>
-            </w:r>
+              <w:t xml:space="preserve">Defines the project </w:t>
+            </w:r>
+            <w:proofErr w:type="gramStart"/>
+            <w:r>
+              <w:rPr>
+                <w:lang w:val="en-US"/>
+              </w:rPr>
+              <w:t>framework</w:t>
+            </w:r>
+            <w:proofErr w:type="gramEnd"/>
           </w:p>
           <w:p>
             <w:pPr>
@@ -4502,52 +4751,147 @@
               <w:t>Developer</w:t>
             </w:r>
           </w:p>
+          <w:p>
+            <w:pPr>
+              <w:rPr>
+                <w:lang w:val="en-US"/>
+              </w:rPr>
+            </w:pPr>
+            <w:r>
+              <w:rPr>
+                <w:lang w:val="en-US"/>
+              </w:rPr>
+              <w:t>Graphical Designer</w:t>
+            </w:r>
+          </w:p>
         </w:tc>
         <w:tc>
           <w:tcPr>
             <w:tcW w:w="3021" w:type="dxa"/>
           </w:tcPr>
           <w:p>
-            <w:r>
+            <w:pPr>
+              <w:rPr>
+                <w:lang w:val="en-US"/>
+              </w:rPr>
+            </w:pPr>
+            <w:r>
+              <w:rPr>
+                <w:lang w:val="en-US"/>
+              </w:rPr>
               <w:t xml:space="preserve">Maximilian </w:t>
             </w:r>
             <w:proofErr w:type="spellStart"/>
             <w:r>
+              <w:rPr>
+                <w:lang w:val="en-US"/>
+              </w:rPr>
               <w:t>Trumpp</w:t>
             </w:r>
             <w:proofErr w:type="spellEnd"/>
           </w:p>
           <w:p>
-            <w:r>
+            <w:pPr>
+              <w:rPr>
+                <w:lang w:val="en-US"/>
+              </w:rPr>
+            </w:pPr>
+            <w:r>
+              <w:rPr>
+                <w:lang w:val="en-US"/>
+              </w:rPr>
               <w:t>Michael Grote</w:t>
             </w:r>
           </w:p>
           <w:p>
-            <w:r>
+            <w:pPr>
+              <w:rPr>
+                <w:lang w:val="en-US"/>
+              </w:rPr>
+            </w:pPr>
+            <w:r>
+              <w:rPr>
+                <w:lang w:val="en-US"/>
+              </w:rPr>
               <w:t>Fabian Kreuzer</w:t>
             </w:r>
           </w:p>
           <w:p>
-            <w:r>
+            <w:pPr>
+              <w:rPr>
+                <w:lang w:val="en-US"/>
+              </w:rPr>
+            </w:pPr>
+            <w:r>
+              <w:rPr>
+                <w:lang w:val="en-US"/>
+              </w:rPr>
               <w:t>Dana Frey</w:t>
             </w:r>
           </w:p>
           <w:p>
-            <w:r>
+            <w:pPr>
+              <w:rPr>
+                <w:lang w:val="en-US"/>
+              </w:rPr>
+            </w:pPr>
+            <w:r>
+              <w:rPr>
+                <w:lang w:val="en-US"/>
+              </w:rPr>
               <w:t>Nils Hoffmann</w:t>
             </w:r>
           </w:p>
-          <w:p/>
+          <w:p>
+            <w:pPr>
+              <w:rPr>
+                <w:lang w:val="en-US"/>
+              </w:rPr>
+            </w:pPr>
+            <w:r>
+              <w:rPr>
+                <w:lang w:val="en-US"/>
+              </w:rPr>
+              <w:t>Sophie Kirschner</w:t>
+            </w:r>
+          </w:p>
+          <w:p>
+            <w:pPr>
+              <w:rPr>
+                <w:lang w:val="en-US"/>
+              </w:rPr>
+            </w:pPr>
+          </w:p>
         </w:tc>
       </w:tr>
     </w:tbl>
-    <w:p/>
     <w:p>
-      <w:r>
+      <w:pPr>
+        <w:rPr>
+          <w:lang w:val="en-US"/>
+        </w:rPr>
+      </w:pPr>
+    </w:p>
+    <w:p>
+      <w:pPr>
+        <w:rPr>
+          <w:lang w:val="en-US"/>
+        </w:rPr>
+      </w:pPr>
+      <w:r>
+        <w:rPr>
+          <w:lang w:val="en-US"/>
+        </w:rPr>
         <w:br w:type="page"/>
       </w:r>
     </w:p>
-    <w:p/>
+    <w:p>
+      <w:pPr>
+        <w:rPr>
+          <w:lang w:val="en-US"/>
+        </w:rPr>
+      </w:pPr>
+    </w:p>
     <w:p>
       <w:pPr>
         <w:pStyle w:val="berschrift1"/>
@@ -4559,7 +4903,7 @@
           <w:lang w:val="en-US"/>
         </w:rPr>
       </w:pPr>
-      <w:bookmarkStart w:id="3" w:name="_Toc117180563"/>
+      <w:bookmarkStart w:id="3" w:name="_Toc135131830"/>
       <w:r>
         <w:rPr>
           <w:lang w:val="en-US"/>
@@ -4614,12 +4958,13 @@
       <w:r>
         <w:rPr>
           <w:noProof/>
+          <w:lang w:val="en-US"/>
         </w:rPr>
         <w:drawing>
-          <wp:inline distT="0" distB="0" distL="0" distR="0" wp14:anchorId="7DAB0376" wp14:editId="3044A10B">
-            <wp:extent cx="5760720" cy="4179570"/>
+          <wp:inline distT="0" distB="0" distL="0" distR="0" wp14:anchorId="5D343D70" wp14:editId="36DA5E50">
+            <wp:extent cx="5756910" cy="4272280"/>
             <wp:effectExtent l="0" t="0" r="0" b="0"/>
-            <wp:docPr id="4" name="Grafik 4"/>
+            <wp:docPr id="1113095013" name="Grafik 1"/>
             <wp:cNvGraphicFramePr>
               <a:graphicFrameLocks xmlns:a="http://schemas.openxmlformats.org/drawingml/2006/main" noChangeAspect="1"/>
             </wp:cNvGraphicFramePr>
@@ -4627,13 +4972,13 @@
               <a:graphicData uri="http://schemas.openxmlformats.org/drawingml/2006/picture">
                 <pic:pic xmlns:pic="http://schemas.openxmlformats.org/drawingml/2006/picture">
                   <pic:nvPicPr>
-                    <pic:cNvPr id="0" name="Picture 3"/>
+                    <pic:cNvPr id="0" name="Picture 1"/>
                     <pic:cNvPicPr>
                       <a:picLocks noChangeAspect="1" noChangeArrowheads="1"/>
                     </pic:cNvPicPr>
                   </pic:nvPicPr>
                   <pic:blipFill>
-                    <a:blip r:embed="rId24">
+                    <a:blip r:embed="rId22">
                       <a:extLst>
                         <a:ext uri="{28A0092B-C50C-407E-A947-70E740481C1C}">
                           <a14:useLocalDpi xmlns:a14="http://schemas.microsoft.com/office/drawing/2010/main" val="0"/>
@@ -4648,7 +4993,7 @@
                   <pic:spPr bwMode="auto">
                     <a:xfrm>
                       <a:off x="0" y="0"/>
-                      <a:ext cx="5760720" cy="4179570"/>
+                      <a:ext cx="5756910" cy="4272280"/>
                     </a:xfrm>
                     <a:prstGeom prst="rect">
                       <a:avLst/>
@@ -4689,7 +5034,7 @@
           <w:lang w:val="en-US"/>
         </w:rPr>
       </w:pPr>
-      <w:bookmarkStart w:id="4" w:name="_Toc117180564"/>
+      <w:bookmarkStart w:id="4" w:name="_Toc135131831"/>
       <w:r>
         <w:rPr>
           <w:lang w:val="en-US"/>
@@ -4703,18 +5048,19 @@
       <w:tblPr>
         <w:tblStyle w:val="Tabellenraster"/>
         <w:tblW w:w="4933" w:type="pct"/>
+        <w:tblLayout w:type="fixed"/>
         <w:tblLook w:val="04A0" w:firstRow="1" w:lastRow="0" w:firstColumn="1" w:lastColumn="0" w:noHBand="0" w:noVBand="1"/>
       </w:tblPr>
       <w:tblGrid>
-        <w:gridCol w:w="1417"/>
-        <w:gridCol w:w="3163"/>
-        <w:gridCol w:w="1570"/>
-        <w:gridCol w:w="2791"/>
+        <w:gridCol w:w="1321"/>
+        <w:gridCol w:w="3210"/>
+        <w:gridCol w:w="1713"/>
+        <w:gridCol w:w="2697"/>
       </w:tblGrid>
       <w:tr>
         <w:tc>
           <w:tcPr>
-            <w:tcW w:w="792" w:type="pct"/>
+            <w:tcW w:w="739" w:type="pct"/>
             <w:shd w:val="clear" w:color="auto" w:fill="8EAADB" w:themeFill="accent1" w:themeFillTint="99"/>
           </w:tcPr>
           <w:p>
@@ -4734,7 +5080,7 @@
         </w:tc>
         <w:tc>
           <w:tcPr>
-            <w:tcW w:w="1769" w:type="pct"/>
+            <w:tcW w:w="1795" w:type="pct"/>
             <w:shd w:val="clear" w:color="auto" w:fill="8EAADB" w:themeFill="accent1" w:themeFillTint="99"/>
           </w:tcPr>
           <w:p>
@@ -4768,7 +5114,7 @@
         </w:tc>
         <w:tc>
           <w:tcPr>
-            <w:tcW w:w="878" w:type="pct"/>
+            <w:tcW w:w="958" w:type="pct"/>
             <w:shd w:val="clear" w:color="auto" w:fill="8EAADB" w:themeFill="accent1" w:themeFillTint="99"/>
           </w:tcPr>
           <w:p>
@@ -4788,7 +5134,7 @@
         </w:tc>
         <w:tc>
           <w:tcPr>
-            <w:tcW w:w="1561" w:type="pct"/>
+            <w:tcW w:w="1508" w:type="pct"/>
             <w:shd w:val="clear" w:color="auto" w:fill="8EAADB" w:themeFill="accent1" w:themeFillTint="99"/>
           </w:tcPr>
           <w:p>
@@ -4813,7 +5159,7 @@
         </w:trPr>
         <w:tc>
           <w:tcPr>
-            <w:tcW w:w="792" w:type="pct"/>
+            <w:tcW w:w="739" w:type="pct"/>
             <w:vAlign w:val="center"/>
           </w:tcPr>
           <w:p>
@@ -4832,7 +5178,7 @@
         </w:tc>
         <w:tc>
           <w:tcPr>
-            <w:tcW w:w="1769" w:type="pct"/>
+            <w:tcW w:w="1795" w:type="pct"/>
             <w:vAlign w:val="center"/>
           </w:tcPr>
           <w:p>
@@ -4845,13 +5191,19 @@
               <w:rPr>
                 <w:lang w:val="en-US"/>
               </w:rPr>
-              <w:t>Analyze</w:t>
-            </w:r>
-          </w:p>
-        </w:tc>
-        <w:tc>
-          <w:tcPr>
-            <w:tcW w:w="878" w:type="pct"/>
+              <w:t>Anal</w:t>
+            </w:r>
+            <w:r>
+              <w:rPr>
+                <w:lang w:val="en-US"/>
+              </w:rPr>
+              <w:t>ysis</w:t>
+            </w:r>
+          </w:p>
+        </w:tc>
+        <w:tc>
+          <w:tcPr>
+            <w:tcW w:w="958" w:type="pct"/>
             <w:vAlign w:val="center"/>
           </w:tcPr>
           <w:p>
@@ -4865,7 +5217,7 @@
         </w:tc>
         <w:tc>
           <w:tcPr>
-            <w:tcW w:w="1561" w:type="pct"/>
+            <w:tcW w:w="1508" w:type="pct"/>
             <w:vAlign w:val="center"/>
           </w:tcPr>
           <w:p>
@@ -4884,7 +5236,7 @@
         </w:trPr>
         <w:tc>
           <w:tcPr>
-            <w:tcW w:w="792" w:type="pct"/>
+            <w:tcW w:w="739" w:type="pct"/>
             <w:vAlign w:val="center"/>
           </w:tcPr>
           <w:p>
@@ -4909,7 +5261,7 @@
         </w:tc>
         <w:tc>
           <w:tcPr>
-            <w:tcW w:w="1769" w:type="pct"/>
+            <w:tcW w:w="1795" w:type="pct"/>
             <w:vAlign w:val="center"/>
           </w:tcPr>
           <w:p>
@@ -4934,7 +5286,7 @@
         </w:tc>
         <w:tc>
           <w:tcPr>
-            <w:tcW w:w="878" w:type="pct"/>
+            <w:tcW w:w="958" w:type="pct"/>
             <w:vAlign w:val="center"/>
           </w:tcPr>
           <w:p>
@@ -4954,7 +5306,7 @@
         </w:tc>
         <w:tc>
           <w:tcPr>
-            <w:tcW w:w="1561" w:type="pct"/>
+            <w:tcW w:w="1508" w:type="pct"/>
             <w:vAlign w:val="center"/>
           </w:tcPr>
           <w:p>
@@ -4985,7 +5337,7 @@
         </w:trPr>
         <w:tc>
           <w:tcPr>
-            <w:tcW w:w="792" w:type="pct"/>
+            <w:tcW w:w="739" w:type="pct"/>
             <w:vAlign w:val="center"/>
           </w:tcPr>
           <w:p>
@@ -5010,7 +5362,7 @@
         </w:tc>
         <w:tc>
           <w:tcPr>
-            <w:tcW w:w="1769" w:type="pct"/>
+            <w:tcW w:w="1795" w:type="pct"/>
             <w:vAlign w:val="center"/>
           </w:tcPr>
           <w:p>
@@ -5054,7 +5406,7 @@
         </w:tc>
         <w:tc>
           <w:tcPr>
-            <w:tcW w:w="878" w:type="pct"/>
+            <w:tcW w:w="958" w:type="pct"/>
             <w:vAlign w:val="center"/>
           </w:tcPr>
           <w:p>
@@ -5074,7 +5426,7 @@
         </w:tc>
         <w:tc>
           <w:tcPr>
-            <w:tcW w:w="1561" w:type="pct"/>
+            <w:tcW w:w="1508" w:type="pct"/>
             <w:vAlign w:val="center"/>
           </w:tcPr>
           <w:p>
@@ -5105,7 +5457,7 @@
         </w:trPr>
         <w:tc>
           <w:tcPr>
-            <w:tcW w:w="792" w:type="pct"/>
+            <w:tcW w:w="739" w:type="pct"/>
             <w:vAlign w:val="center"/>
           </w:tcPr>
           <w:p>
@@ -5130,7 +5482,7 @@
         </w:tc>
         <w:tc>
           <w:tcPr>
-            <w:tcW w:w="1769" w:type="pct"/>
+            <w:tcW w:w="1795" w:type="pct"/>
             <w:vAlign w:val="center"/>
           </w:tcPr>
           <w:p>
@@ -5155,7 +5507,7 @@
         </w:tc>
         <w:tc>
           <w:tcPr>
-            <w:tcW w:w="878" w:type="pct"/>
+            <w:tcW w:w="958" w:type="pct"/>
             <w:vAlign w:val="center"/>
           </w:tcPr>
           <w:p>
@@ -5175,7 +5527,7 @@
         </w:tc>
         <w:tc>
           <w:tcPr>
-            <w:tcW w:w="1561" w:type="pct"/>
+            <w:tcW w:w="1508" w:type="pct"/>
             <w:vAlign w:val="center"/>
           </w:tcPr>
           <w:p>
@@ -5206,7 +5558,7 @@
         </w:trPr>
         <w:tc>
           <w:tcPr>
-            <w:tcW w:w="792" w:type="pct"/>
+            <w:tcW w:w="739" w:type="pct"/>
             <w:vAlign w:val="center"/>
           </w:tcPr>
           <w:p>
@@ -5231,7 +5583,7 @@
         </w:tc>
         <w:tc>
           <w:tcPr>
-            <w:tcW w:w="1769" w:type="pct"/>
+            <w:tcW w:w="1795" w:type="pct"/>
             <w:vAlign w:val="center"/>
           </w:tcPr>
           <w:p>
@@ -5256,7 +5608,7 @@
         </w:tc>
         <w:tc>
           <w:tcPr>
-            <w:tcW w:w="878" w:type="pct"/>
+            <w:tcW w:w="958" w:type="pct"/>
             <w:vAlign w:val="center"/>
           </w:tcPr>
           <w:p>
@@ -5276,7 +5628,7 @@
         </w:tc>
         <w:tc>
           <w:tcPr>
-            <w:tcW w:w="1561" w:type="pct"/>
+            <w:tcW w:w="1508" w:type="pct"/>
             <w:vAlign w:val="center"/>
           </w:tcPr>
           <w:p>
@@ -5307,7 +5659,7 @@
         </w:trPr>
         <w:tc>
           <w:tcPr>
-            <w:tcW w:w="792" w:type="pct"/>
+            <w:tcW w:w="739" w:type="pct"/>
             <w:vAlign w:val="center"/>
           </w:tcPr>
           <w:p>
@@ -5332,7 +5684,7 @@
         </w:tc>
         <w:tc>
           <w:tcPr>
-            <w:tcW w:w="1769" w:type="pct"/>
+            <w:tcW w:w="1795" w:type="pct"/>
             <w:vAlign w:val="center"/>
           </w:tcPr>
           <w:p>
@@ -5382,7 +5734,7 @@
         </w:tc>
         <w:tc>
           <w:tcPr>
-            <w:tcW w:w="878" w:type="pct"/>
+            <w:tcW w:w="958" w:type="pct"/>
             <w:vAlign w:val="center"/>
           </w:tcPr>
           <w:p>
@@ -5402,7 +5754,7 @@
         </w:tc>
         <w:tc>
           <w:tcPr>
-            <w:tcW w:w="1561" w:type="pct"/>
+            <w:tcW w:w="1508" w:type="pct"/>
             <w:vAlign w:val="center"/>
           </w:tcPr>
           <w:p>
@@ -5441,7 +5793,7 @@
         </w:trPr>
         <w:tc>
           <w:tcPr>
-            <w:tcW w:w="792" w:type="pct"/>
+            <w:tcW w:w="739" w:type="pct"/>
             <w:vAlign w:val="center"/>
           </w:tcPr>
           <w:p>
@@ -5454,13 +5806,13 @@
               <w:rPr>
                 <w:lang w:val="en-US"/>
               </w:rPr>
-              <w:t>2.0</w:t>
-            </w:r>
-          </w:p>
-        </w:tc>
-        <w:tc>
-          <w:tcPr>
-            <w:tcW w:w="1769" w:type="pct"/>
+              <w:t xml:space="preserve">    1.4</w:t>
+            </w:r>
+          </w:p>
+        </w:tc>
+        <w:tc>
+          <w:tcPr>
+            <w:tcW w:w="1795" w:type="pct"/>
             <w:vAlign w:val="center"/>
           </w:tcPr>
           <w:p>
@@ -5473,13 +5825,13 @@
               <w:rPr>
                 <w:lang w:val="en-US"/>
               </w:rPr>
-              <w:t>Design</w:t>
-            </w:r>
-          </w:p>
-        </w:tc>
-        <w:tc>
-          <w:tcPr>
-            <w:tcW w:w="878" w:type="pct"/>
+              <w:t xml:space="preserve">    Usability Analysis</w:t>
+            </w:r>
+          </w:p>
+        </w:tc>
+        <w:tc>
+          <w:tcPr>
+            <w:tcW w:w="958" w:type="pct"/>
             <w:vAlign w:val="center"/>
           </w:tcPr>
           <w:p>
@@ -5489,11 +5841,41 @@
                 <w:lang w:val="en-US"/>
               </w:rPr>
             </w:pPr>
-          </w:p>
-        </w:tc>
-        <w:tc>
-          <w:tcPr>
-            <w:tcW w:w="1561" w:type="pct"/>
+            <w:r>
+              <w:rPr>
+                <w:lang w:val="en-US"/>
+              </w:rPr>
+              <w:t>15</w:t>
+            </w:r>
+            <w:r>
+              <w:rPr>
+                <w:lang w:val="en-US"/>
+              </w:rPr>
+              <w:t>.</w:t>
+            </w:r>
+            <w:r>
+              <w:rPr>
+                <w:lang w:val="en-US"/>
+              </w:rPr>
+              <w:t>03</w:t>
+            </w:r>
+            <w:r>
+              <w:rPr>
+                <w:lang w:val="en-US"/>
+              </w:rPr>
+              <w:t>.202</w:t>
+            </w:r>
+            <w:r>
+              <w:rPr>
+                <w:lang w:val="en-US"/>
+              </w:rPr>
+              <w:t>3</w:t>
+            </w:r>
+          </w:p>
+        </w:tc>
+        <w:tc>
+          <w:tcPr>
+            <w:tcW w:w="1508" w:type="pct"/>
             <w:vAlign w:val="center"/>
           </w:tcPr>
           <w:p>
@@ -5503,6 +5885,12 @@
                 <w:lang w:val="en-US"/>
               </w:rPr>
             </w:pPr>
+            <w:r>
+              <w:rPr>
+                <w:lang w:val="en-US"/>
+              </w:rPr>
+              <w:t>Sophie Kirschner</w:t>
+            </w:r>
           </w:p>
         </w:tc>
       </w:tr>
@@ -5512,7 +5900,7 @@
         </w:trPr>
         <w:tc>
           <w:tcPr>
-            <w:tcW w:w="792" w:type="pct"/>
+            <w:tcW w:w="739" w:type="pct"/>
             <w:vAlign w:val="center"/>
           </w:tcPr>
           <w:p>
@@ -5525,19 +5913,13 @@
               <w:rPr>
                 <w:lang w:val="en-US"/>
               </w:rPr>
-              <w:t xml:space="preserve">    </w:t>
-            </w:r>
-            <w:r>
-              <w:rPr>
-                <w:lang w:val="en-US"/>
-              </w:rPr>
-              <w:t>2.1</w:t>
-            </w:r>
-          </w:p>
-        </w:tc>
-        <w:tc>
-          <w:tcPr>
-            <w:tcW w:w="1769" w:type="pct"/>
+              <w:t>2.0</w:t>
+            </w:r>
+          </w:p>
+        </w:tc>
+        <w:tc>
+          <w:tcPr>
+            <w:tcW w:w="1795" w:type="pct"/>
             <w:vAlign w:val="center"/>
           </w:tcPr>
           <w:p>
@@ -5550,38 +5932,13 @@
               <w:rPr>
                 <w:lang w:val="en-US"/>
               </w:rPr>
-              <w:t xml:space="preserve">    </w:t>
-            </w:r>
-            <w:r>
-              <w:rPr>
-                <w:lang w:val="en-US"/>
-              </w:rPr>
-              <w:t>Software Requirements</w:t>
-            </w:r>
-          </w:p>
-          <w:p>
-            <w:pPr>
-              <w:rPr>
-                <w:lang w:val="en-US"/>
-              </w:rPr>
-            </w:pPr>
-            <w:r>
-              <w:rPr>
-                <w:lang w:val="en-US"/>
-              </w:rPr>
-              <w:t xml:space="preserve">    </w:t>
-            </w:r>
-            <w:r>
-              <w:rPr>
-                <w:lang w:val="en-US"/>
-              </w:rPr>
-              <w:t>Specification</w:t>
-            </w:r>
-          </w:p>
-        </w:tc>
-        <w:tc>
-          <w:tcPr>
-            <w:tcW w:w="878" w:type="pct"/>
+              <w:t>Design</w:t>
+            </w:r>
+          </w:p>
+        </w:tc>
+        <w:tc>
+          <w:tcPr>
+            <w:tcW w:w="958" w:type="pct"/>
             <w:vAlign w:val="center"/>
           </w:tcPr>
           <w:p>
@@ -5591,17 +5948,11 @@
                 <w:lang w:val="en-US"/>
               </w:rPr>
             </w:pPr>
-            <w:r>
-              <w:rPr>
-                <w:lang w:val="en-US"/>
-              </w:rPr>
-              <w:t>20.10.2022</w:t>
-            </w:r>
-          </w:p>
-        </w:tc>
-        <w:tc>
-          <w:tcPr>
-            <w:tcW w:w="1561" w:type="pct"/>
+          </w:p>
+        </w:tc>
+        <w:tc>
+          <w:tcPr>
+            <w:tcW w:w="1508" w:type="pct"/>
             <w:vAlign w:val="center"/>
           </w:tcPr>
           <w:p>
@@ -5611,18 +5962,6 @@
                 <w:lang w:val="en-US"/>
               </w:rPr>
             </w:pPr>
-            <w:r>
-              <w:rPr>
-                <w:lang w:val="en-US"/>
-              </w:rPr>
-              <w:t>Dana</w:t>
-            </w:r>
-            <w:r>
-              <w:rPr>
-                <w:lang w:val="en-US"/>
-              </w:rPr>
-              <w:t xml:space="preserve"> Frey</w:t>
-            </w:r>
           </w:p>
         </w:tc>
       </w:tr>
@@ -5632,7 +5971,7 @@
         </w:trPr>
         <w:tc>
           <w:tcPr>
-            <w:tcW w:w="792" w:type="pct"/>
+            <w:tcW w:w="739" w:type="pct"/>
             <w:vAlign w:val="center"/>
           </w:tcPr>
           <w:p>
@@ -5651,13 +5990,13 @@
               <w:rPr>
                 <w:lang w:val="en-US"/>
               </w:rPr>
-              <w:t>2.2</w:t>
-            </w:r>
-          </w:p>
-        </w:tc>
-        <w:tc>
-          <w:tcPr>
-            <w:tcW w:w="1769" w:type="pct"/>
+              <w:t>2.1</w:t>
+            </w:r>
+          </w:p>
+        </w:tc>
+        <w:tc>
+          <w:tcPr>
+            <w:tcW w:w="1795" w:type="pct"/>
             <w:vAlign w:val="center"/>
           </w:tcPr>
           <w:p>
@@ -5676,7 +6015,13 @@
               <w:rPr>
                 <w:lang w:val="en-US"/>
               </w:rPr>
-              <w:t>System Architecture</w:t>
+              <w:t>System</w:t>
+            </w:r>
+            <w:r>
+              <w:rPr>
+                <w:lang w:val="en-US"/>
+              </w:rPr>
+              <w:t xml:space="preserve"> Requirements</w:t>
             </w:r>
           </w:p>
           <w:p>
@@ -5701,7 +6046,7 @@
         </w:tc>
         <w:tc>
           <w:tcPr>
-            <w:tcW w:w="878" w:type="pct"/>
+            <w:tcW w:w="958" w:type="pct"/>
             <w:vAlign w:val="center"/>
           </w:tcPr>
           <w:p>
@@ -5721,7 +6066,7 @@
         </w:tc>
         <w:tc>
           <w:tcPr>
-            <w:tcW w:w="1561" w:type="pct"/>
+            <w:tcW w:w="1508" w:type="pct"/>
             <w:vAlign w:val="center"/>
           </w:tcPr>
           <w:p>
@@ -5735,39 +6080,13 @@
               <w:rPr>
                 <w:lang w:val="en-US"/>
               </w:rPr>
-              <w:t>Fabian</w:t>
-            </w:r>
-            <w:r>
-              <w:rPr>
-                <w:lang w:val="en-US"/>
-              </w:rPr>
-              <w:t xml:space="preserve"> Kreuzer</w:t>
-            </w:r>
-            <w:r>
-              <w:rPr>
-                <w:lang w:val="en-US"/>
-              </w:rPr>
-              <w:t>,</w:t>
-            </w:r>
-          </w:p>
-          <w:p>
-            <w:pPr>
-              <w:jc w:val="center"/>
-              <w:rPr>
-                <w:lang w:val="en-US"/>
-              </w:rPr>
-            </w:pPr>
-            <w:r>
-              <w:rPr>
-                <w:lang w:val="en-US"/>
-              </w:rPr>
-              <w:t>Nils</w:t>
-            </w:r>
-            <w:r>
-              <w:rPr>
-                <w:lang w:val="en-US"/>
-              </w:rPr>
-              <w:t xml:space="preserve"> Hoffmann</w:t>
+              <w:t>Dana</w:t>
+            </w:r>
+            <w:r>
+              <w:rPr>
+                <w:lang w:val="en-US"/>
+              </w:rPr>
+              <w:t xml:space="preserve"> Frey</w:t>
             </w:r>
           </w:p>
         </w:tc>
@@ -5778,7 +6097,7 @@
         </w:trPr>
         <w:tc>
           <w:tcPr>
-            <w:tcW w:w="792" w:type="pct"/>
+            <w:tcW w:w="739" w:type="pct"/>
             <w:vAlign w:val="center"/>
           </w:tcPr>
           <w:p>
@@ -5797,13 +6116,13 @@
               <w:rPr>
                 <w:lang w:val="en-US"/>
               </w:rPr>
-              <w:t>2.3</w:t>
-            </w:r>
-          </w:p>
-        </w:tc>
-        <w:tc>
-          <w:tcPr>
-            <w:tcW w:w="1769" w:type="pct"/>
+              <w:t>2.2</w:t>
+            </w:r>
+          </w:p>
+        </w:tc>
+        <w:tc>
+          <w:tcPr>
+            <w:tcW w:w="1795" w:type="pct"/>
             <w:vAlign w:val="center"/>
           </w:tcPr>
           <w:p>
@@ -5822,13 +6141,32 @@
               <w:rPr>
                 <w:lang w:val="en-US"/>
               </w:rPr>
-              <w:t>Usability-Concept</w:t>
-            </w:r>
-          </w:p>
-        </w:tc>
-        <w:tc>
-          <w:tcPr>
-            <w:tcW w:w="878" w:type="pct"/>
+              <w:t>System Architecture</w:t>
+            </w:r>
+          </w:p>
+          <w:p>
+            <w:pPr>
+              <w:rPr>
+                <w:lang w:val="en-US"/>
+              </w:rPr>
+            </w:pPr>
+            <w:r>
+              <w:rPr>
+                <w:lang w:val="en-US"/>
+              </w:rPr>
+              <w:t xml:space="preserve">    </w:t>
+            </w:r>
+            <w:r>
+              <w:rPr>
+                <w:lang w:val="en-US"/>
+              </w:rPr>
+              <w:t>Specification</w:t>
+            </w:r>
+          </w:p>
+        </w:tc>
+        <w:tc>
+          <w:tcPr>
+            <w:tcW w:w="958" w:type="pct"/>
             <w:vAlign w:val="center"/>
           </w:tcPr>
           <w:p>
@@ -5842,37 +6180,19 @@
               <w:rPr>
                 <w:lang w:val="en-US"/>
               </w:rPr>
-              <w:t>11</w:t>
-            </w:r>
-            <w:r>
-              <w:rPr>
-                <w:lang w:val="en-US"/>
-              </w:rPr>
-              <w:t>.</w:t>
-            </w:r>
-            <w:r>
-              <w:rPr>
-                <w:lang w:val="en-US"/>
-              </w:rPr>
-              <w:t>11</w:t>
-            </w:r>
-            <w:r>
-              <w:rPr>
-                <w:lang w:val="en-US"/>
-              </w:rPr>
-              <w:t>.202</w:t>
-            </w:r>
-            <w:r>
-              <w:rPr>
-                <w:lang w:val="en-US"/>
-              </w:rPr>
-              <w:t>2</w:t>
-            </w:r>
-          </w:p>
-        </w:tc>
-        <w:tc>
-          <w:tcPr>
-            <w:tcW w:w="1561" w:type="pct"/>
+              <w:t>30</w:t>
+            </w:r>
+            <w:r>
+              <w:rPr>
+                <w:lang w:val="en-US"/>
+              </w:rPr>
+              <w:t>.10.2022</w:t>
+            </w:r>
+          </w:p>
+        </w:tc>
+        <w:tc>
+          <w:tcPr>
+            <w:tcW w:w="1508" w:type="pct"/>
             <w:vAlign w:val="center"/>
           </w:tcPr>
           <w:p>
@@ -5903,7 +6223,7 @@
         </w:trPr>
         <w:tc>
           <w:tcPr>
-            <w:tcW w:w="792" w:type="pct"/>
+            <w:tcW w:w="739" w:type="pct"/>
             <w:vAlign w:val="center"/>
           </w:tcPr>
           <w:p>
@@ -5916,13 +6236,13 @@
               <w:rPr>
                 <w:lang w:val="en-US"/>
               </w:rPr>
-              <w:t>3.0</w:t>
-            </w:r>
-          </w:p>
-        </w:tc>
-        <w:tc>
-          <w:tcPr>
-            <w:tcW w:w="1769" w:type="pct"/>
+              <w:t xml:space="preserve">        2.2.1</w:t>
+            </w:r>
+          </w:p>
+        </w:tc>
+        <w:tc>
+          <w:tcPr>
+            <w:tcW w:w="1795" w:type="pct"/>
             <w:vAlign w:val="center"/>
           </w:tcPr>
           <w:p>
@@ -5935,13 +6255,13 @@
               <w:rPr>
                 <w:lang w:val="en-US"/>
               </w:rPr>
-              <w:t>Coding</w:t>
-            </w:r>
-          </w:p>
-        </w:tc>
-        <w:tc>
-          <w:tcPr>
-            <w:tcW w:w="878" w:type="pct"/>
+              <w:t xml:space="preserve">        MOD.001 Views (GUI)</w:t>
+            </w:r>
+          </w:p>
+        </w:tc>
+        <w:tc>
+          <w:tcPr>
+            <w:tcW w:w="958" w:type="pct"/>
             <w:vAlign w:val="center"/>
           </w:tcPr>
           <w:p>
@@ -5951,11 +6271,41 @@
                 <w:lang w:val="en-US"/>
               </w:rPr>
             </w:pPr>
-          </w:p>
-        </w:tc>
-        <w:tc>
-          <w:tcPr>
-            <w:tcW w:w="1561" w:type="pct"/>
+            <w:r>
+              <w:rPr>
+                <w:lang w:val="en-US"/>
+              </w:rPr>
+              <w:t>12</w:t>
+            </w:r>
+            <w:r>
+              <w:rPr>
+                <w:lang w:val="en-US"/>
+              </w:rPr>
+              <w:t>.</w:t>
+            </w:r>
+            <w:r>
+              <w:rPr>
+                <w:lang w:val="en-US"/>
+              </w:rPr>
+              <w:t>05</w:t>
+            </w:r>
+            <w:r>
+              <w:rPr>
+                <w:lang w:val="en-US"/>
+              </w:rPr>
+              <w:t>.202</w:t>
+            </w:r>
+            <w:r>
+              <w:rPr>
+                <w:lang w:val="en-US"/>
+              </w:rPr>
+              <w:t>3</w:t>
+            </w:r>
+          </w:p>
+        </w:tc>
+        <w:tc>
+          <w:tcPr>
+            <w:tcW w:w="1508" w:type="pct"/>
             <w:vAlign w:val="center"/>
           </w:tcPr>
           <w:p>
@@ -5965,6 +6315,12 @@
                 <w:lang w:val="en-US"/>
               </w:rPr>
             </w:pPr>
+            <w:r>
+              <w:rPr>
+                <w:lang w:val="en-US"/>
+              </w:rPr>
+              <w:t>Fabian Kreuzer</w:t>
+            </w:r>
           </w:p>
         </w:tc>
       </w:tr>
@@ -5974,7 +6330,7 @@
         </w:trPr>
         <w:tc>
           <w:tcPr>
-            <w:tcW w:w="792" w:type="pct"/>
+            <w:tcW w:w="739" w:type="pct"/>
             <w:vAlign w:val="center"/>
           </w:tcPr>
           <w:p>
@@ -5987,19 +6343,13 @@
               <w:rPr>
                 <w:lang w:val="en-US"/>
               </w:rPr>
-              <w:t xml:space="preserve">    </w:t>
-            </w:r>
-            <w:r>
-              <w:rPr>
-                <w:lang w:val="en-US"/>
-              </w:rPr>
-              <w:t>3.1</w:t>
-            </w:r>
-          </w:p>
-        </w:tc>
-        <w:tc>
-          <w:tcPr>
-            <w:tcW w:w="1769" w:type="pct"/>
+              <w:t xml:space="preserve">        2.2.2</w:t>
+            </w:r>
+          </w:p>
+        </w:tc>
+        <w:tc>
+          <w:tcPr>
+            <w:tcW w:w="1795" w:type="pct"/>
             <w:vAlign w:val="center"/>
           </w:tcPr>
           <w:p>
@@ -6012,19 +6362,13 @@
               <w:rPr>
                 <w:lang w:val="en-US"/>
               </w:rPr>
-              <w:t xml:space="preserve">    </w:t>
-            </w:r>
-            <w:r>
-              <w:rPr>
-                <w:lang w:val="en-US"/>
-              </w:rPr>
-              <w:t>GUI-Prototype</w:t>
-            </w:r>
-          </w:p>
-        </w:tc>
-        <w:tc>
-          <w:tcPr>
-            <w:tcW w:w="878" w:type="pct"/>
+              <w:t xml:space="preserve">        MOD.002 Processes</w:t>
+            </w:r>
+          </w:p>
+        </w:tc>
+        <w:tc>
+          <w:tcPr>
+            <w:tcW w:w="958" w:type="pct"/>
             <w:vAlign w:val="center"/>
           </w:tcPr>
           <w:p>
@@ -6038,13 +6382,37 @@
               <w:rPr>
                 <w:lang w:val="en-US"/>
               </w:rPr>
-              <w:t>30.09.2023</w:t>
-            </w:r>
-          </w:p>
-        </w:tc>
-        <w:tc>
-          <w:tcPr>
-            <w:tcW w:w="1561" w:type="pct"/>
+              <w:t>12</w:t>
+            </w:r>
+            <w:r>
+              <w:rPr>
+                <w:lang w:val="en-US"/>
+              </w:rPr>
+              <w:t>.</w:t>
+            </w:r>
+            <w:r>
+              <w:rPr>
+                <w:lang w:val="en-US"/>
+              </w:rPr>
+              <w:t>05</w:t>
+            </w:r>
+            <w:r>
+              <w:rPr>
+                <w:lang w:val="en-US"/>
+              </w:rPr>
+              <w:t>.202</w:t>
+            </w:r>
+            <w:r>
+              <w:rPr>
+                <w:lang w:val="en-US"/>
+              </w:rPr>
+              <w:t>3</w:t>
+            </w:r>
+          </w:p>
+        </w:tc>
+        <w:tc>
+          <w:tcPr>
+            <w:tcW w:w="1508" w:type="pct"/>
             <w:vAlign w:val="center"/>
           </w:tcPr>
           <w:p>
@@ -6058,16 +6426,8 @@
               <w:rPr>
                 <w:lang w:val="en-US"/>
               </w:rPr>
-              <w:t xml:space="preserve">Maximilian </w:t>
-            </w:r>
-            <w:proofErr w:type="spellStart"/>
-            <w:r>
-              <w:rPr>
-                <w:lang w:val="en-US"/>
-              </w:rPr>
-              <w:t>Trumpp</w:t>
-            </w:r>
-            <w:proofErr w:type="spellEnd"/>
+              <w:t>Fabian Kreuzer</w:t>
+            </w:r>
           </w:p>
         </w:tc>
       </w:tr>
@@ -6077,7 +6437,7 @@
         </w:trPr>
         <w:tc>
           <w:tcPr>
-            <w:tcW w:w="792" w:type="pct"/>
+            <w:tcW w:w="739" w:type="pct"/>
             <w:vAlign w:val="center"/>
           </w:tcPr>
           <w:p>
@@ -6090,19 +6450,13 @@
               <w:rPr>
                 <w:lang w:val="en-US"/>
               </w:rPr>
-              <w:t xml:space="preserve">    </w:t>
-            </w:r>
-            <w:r>
-              <w:rPr>
-                <w:lang w:val="en-US"/>
-              </w:rPr>
-              <w:t>3.2</w:t>
-            </w:r>
-          </w:p>
-        </w:tc>
-        <w:tc>
-          <w:tcPr>
-            <w:tcW w:w="1769" w:type="pct"/>
+              <w:t xml:space="preserve">        2.2.3</w:t>
+            </w:r>
+          </w:p>
+        </w:tc>
+        <w:tc>
+          <w:tcPr>
+            <w:tcW w:w="1795" w:type="pct"/>
             <w:vAlign w:val="center"/>
           </w:tcPr>
           <w:p>
@@ -6115,19 +6469,13 @@
               <w:rPr>
                 <w:lang w:val="en-US"/>
               </w:rPr>
-              <w:t xml:space="preserve">    </w:t>
-            </w:r>
-            <w:r>
-              <w:rPr>
-                <w:lang w:val="en-US"/>
-              </w:rPr>
-              <w:t>Implementation of 3.1</w:t>
-            </w:r>
-          </w:p>
-        </w:tc>
-        <w:tc>
-          <w:tcPr>
-            <w:tcW w:w="878" w:type="pct"/>
+              <w:t xml:space="preserve">        MOD.003 Objects</w:t>
+            </w:r>
+          </w:p>
+        </w:tc>
+        <w:tc>
+          <w:tcPr>
+            <w:tcW w:w="958" w:type="pct"/>
             <w:vAlign w:val="center"/>
           </w:tcPr>
           <w:p>
@@ -6141,13 +6489,37 @@
               <w:rPr>
                 <w:lang w:val="en-US"/>
               </w:rPr>
-              <w:t>30.03.2023</w:t>
-            </w:r>
-          </w:p>
-        </w:tc>
-        <w:tc>
-          <w:tcPr>
-            <w:tcW w:w="1561" w:type="pct"/>
+              <w:t>12</w:t>
+            </w:r>
+            <w:r>
+              <w:rPr>
+                <w:lang w:val="en-US"/>
+              </w:rPr>
+              <w:t>.</w:t>
+            </w:r>
+            <w:r>
+              <w:rPr>
+                <w:lang w:val="en-US"/>
+              </w:rPr>
+              <w:t>05</w:t>
+            </w:r>
+            <w:r>
+              <w:rPr>
+                <w:lang w:val="en-US"/>
+              </w:rPr>
+              <w:t>.202</w:t>
+            </w:r>
+            <w:r>
+              <w:rPr>
+                <w:lang w:val="en-US"/>
+              </w:rPr>
+              <w:t>3</w:t>
+            </w:r>
+          </w:p>
+        </w:tc>
+        <w:tc>
+          <w:tcPr>
+            <w:tcW w:w="1508" w:type="pct"/>
             <w:vAlign w:val="center"/>
           </w:tcPr>
           <w:p>
@@ -6161,13 +6533,7 @@
               <w:rPr>
                 <w:lang w:val="en-US"/>
               </w:rPr>
-              <w:t>Fabian</w:t>
-            </w:r>
-            <w:r>
-              <w:rPr>
-                <w:lang w:val="en-US"/>
-              </w:rPr>
-              <w:t xml:space="preserve"> Kreuzer</w:t>
+              <w:t>Fabian Kreuzer</w:t>
             </w:r>
           </w:p>
         </w:tc>
@@ -6178,7 +6544,7 @@
         </w:trPr>
         <w:tc>
           <w:tcPr>
-            <w:tcW w:w="792" w:type="pct"/>
+            <w:tcW w:w="739" w:type="pct"/>
             <w:vAlign w:val="center"/>
           </w:tcPr>
           <w:p>
@@ -6197,13 +6563,13 @@
               <w:rPr>
                 <w:lang w:val="en-US"/>
               </w:rPr>
-              <w:t>3.3</w:t>
-            </w:r>
-          </w:p>
-        </w:tc>
-        <w:tc>
-          <w:tcPr>
-            <w:tcW w:w="1769" w:type="pct"/>
+              <w:t>2.3</w:t>
+            </w:r>
+          </w:p>
+        </w:tc>
+        <w:tc>
+          <w:tcPr>
+            <w:tcW w:w="1795" w:type="pct"/>
             <w:vAlign w:val="center"/>
           </w:tcPr>
           <w:p>
@@ -6222,13 +6588,25 @@
               <w:rPr>
                 <w:lang w:val="en-US"/>
               </w:rPr>
-              <w:t>Bug Fixes</w:t>
-            </w:r>
-          </w:p>
-        </w:tc>
-        <w:tc>
-          <w:tcPr>
-            <w:tcW w:w="878" w:type="pct"/>
+              <w:t>Usability</w:t>
+            </w:r>
+            <w:r>
+              <w:rPr>
+                <w:lang w:val="en-US"/>
+              </w:rPr>
+              <w:t xml:space="preserve"> </w:t>
+            </w:r>
+            <w:r>
+              <w:rPr>
+                <w:lang w:val="en-US"/>
+              </w:rPr>
+              <w:t>Concept</w:t>
+            </w:r>
+          </w:p>
+        </w:tc>
+        <w:tc>
+          <w:tcPr>
+            <w:tcW w:w="958" w:type="pct"/>
             <w:vAlign w:val="center"/>
           </w:tcPr>
           <w:p>
@@ -6242,25 +6620,13 @@
               <w:rPr>
                 <w:lang w:val="en-US"/>
               </w:rPr>
-              <w:t>30.04.20</w:t>
-            </w:r>
-            <w:r>
-              <w:rPr>
-                <w:lang w:val="en-US"/>
-              </w:rPr>
-              <w:t>2</w:t>
-            </w:r>
-            <w:r>
-              <w:rPr>
-                <w:lang w:val="en-US"/>
-              </w:rPr>
-              <w:t>3</w:t>
-            </w:r>
-          </w:p>
-        </w:tc>
-        <w:tc>
-          <w:tcPr>
-            <w:tcW w:w="1561" w:type="pct"/>
+              <w:t>19.03.2023</w:t>
+            </w:r>
+          </w:p>
+        </w:tc>
+        <w:tc>
+          <w:tcPr>
+            <w:tcW w:w="1508" w:type="pct"/>
             <w:vAlign w:val="center"/>
           </w:tcPr>
           <w:p>
@@ -6274,13 +6640,7 @@
               <w:rPr>
                 <w:lang w:val="en-US"/>
               </w:rPr>
-              <w:t>Fabian</w:t>
-            </w:r>
-            <w:r>
-              <w:rPr>
-                <w:lang w:val="en-US"/>
-              </w:rPr>
-              <w:t xml:space="preserve"> Kreuzer</w:t>
+              <w:t>Sophie Kirschner</w:t>
             </w:r>
           </w:p>
         </w:tc>
@@ -6291,7 +6651,7 @@
         </w:trPr>
         <w:tc>
           <w:tcPr>
-            <w:tcW w:w="792" w:type="pct"/>
+            <w:tcW w:w="739" w:type="pct"/>
             <w:vAlign w:val="center"/>
           </w:tcPr>
           <w:p>
@@ -6304,13 +6664,13 @@
               <w:rPr>
                 <w:lang w:val="en-US"/>
               </w:rPr>
-              <w:t>4.0</w:t>
-            </w:r>
-          </w:p>
-        </w:tc>
-        <w:tc>
-          <w:tcPr>
-            <w:tcW w:w="1769" w:type="pct"/>
+              <w:t>3.0</w:t>
+            </w:r>
+          </w:p>
+        </w:tc>
+        <w:tc>
+          <w:tcPr>
+            <w:tcW w:w="1795" w:type="pct"/>
             <w:vAlign w:val="center"/>
           </w:tcPr>
           <w:p>
@@ -6323,13 +6683,13 @@
               <w:rPr>
                 <w:lang w:val="en-US"/>
               </w:rPr>
-              <w:t>Tests</w:t>
-            </w:r>
-          </w:p>
-        </w:tc>
-        <w:tc>
-          <w:tcPr>
-            <w:tcW w:w="878" w:type="pct"/>
+              <w:t>Coding</w:t>
+            </w:r>
+          </w:p>
+        </w:tc>
+        <w:tc>
+          <w:tcPr>
+            <w:tcW w:w="958" w:type="pct"/>
             <w:vAlign w:val="center"/>
           </w:tcPr>
           <w:p>
@@ -6343,7 +6703,7 @@
         </w:tc>
         <w:tc>
           <w:tcPr>
-            <w:tcW w:w="1561" w:type="pct"/>
+            <w:tcW w:w="1508" w:type="pct"/>
             <w:vAlign w:val="center"/>
           </w:tcPr>
           <w:p>
@@ -6362,7 +6722,7 @@
         </w:trPr>
         <w:tc>
           <w:tcPr>
-            <w:tcW w:w="792" w:type="pct"/>
+            <w:tcW w:w="739" w:type="pct"/>
             <w:vAlign w:val="center"/>
           </w:tcPr>
           <w:p>
@@ -6381,13 +6741,13 @@
               <w:rPr>
                 <w:lang w:val="en-US"/>
               </w:rPr>
-              <w:t>4.1</w:t>
-            </w:r>
-          </w:p>
-        </w:tc>
-        <w:tc>
-          <w:tcPr>
-            <w:tcW w:w="1769" w:type="pct"/>
+              <w:t>3.1</w:t>
+            </w:r>
+          </w:p>
+        </w:tc>
+        <w:tc>
+          <w:tcPr>
+            <w:tcW w:w="1795" w:type="pct"/>
             <w:vAlign w:val="center"/>
           </w:tcPr>
           <w:p>
@@ -6406,13 +6766,13 @@
               <w:rPr>
                 <w:lang w:val="en-US"/>
               </w:rPr>
-              <w:t>System Test Plan</w:t>
-            </w:r>
-          </w:p>
-        </w:tc>
-        <w:tc>
-          <w:tcPr>
-            <w:tcW w:w="878" w:type="pct"/>
+              <w:t>GUI-Prototype</w:t>
+            </w:r>
+          </w:p>
+        </w:tc>
+        <w:tc>
+          <w:tcPr>
+            <w:tcW w:w="958" w:type="pct"/>
             <w:vAlign w:val="center"/>
           </w:tcPr>
           <w:p>
@@ -6426,13 +6786,13 @@
               <w:rPr>
                 <w:lang w:val="en-US"/>
               </w:rPr>
-              <w:t>20.03.2023</w:t>
-            </w:r>
-          </w:p>
-        </w:tc>
-        <w:tc>
-          <w:tcPr>
-            <w:tcW w:w="1561" w:type="pct"/>
+              <w:t>26.03.2023</w:t>
+            </w:r>
+          </w:p>
+        </w:tc>
+        <w:tc>
+          <w:tcPr>
+            <w:tcW w:w="1508" w:type="pct"/>
             <w:vAlign w:val="center"/>
           </w:tcPr>
           <w:p>
@@ -6446,13 +6806,7 @@
               <w:rPr>
                 <w:lang w:val="en-US"/>
               </w:rPr>
-              <w:t>Michael</w:t>
-            </w:r>
-            <w:r>
-              <w:rPr>
-                <w:lang w:val="en-US"/>
-              </w:rPr>
-              <w:t xml:space="preserve"> Grote</w:t>
+              <w:t>Sophie Kirschner</w:t>
             </w:r>
           </w:p>
         </w:tc>
@@ -6463,7 +6817,7 @@
         </w:trPr>
         <w:tc>
           <w:tcPr>
-            <w:tcW w:w="792" w:type="pct"/>
+            <w:tcW w:w="739" w:type="pct"/>
             <w:vAlign w:val="center"/>
           </w:tcPr>
           <w:p>
@@ -6482,13 +6836,13 @@
               <w:rPr>
                 <w:lang w:val="en-US"/>
               </w:rPr>
-              <w:t>4.2</w:t>
-            </w:r>
-          </w:p>
-        </w:tc>
-        <w:tc>
-          <w:tcPr>
-            <w:tcW w:w="1769" w:type="pct"/>
+              <w:t>3.2</w:t>
+            </w:r>
+          </w:p>
+        </w:tc>
+        <w:tc>
+          <w:tcPr>
+            <w:tcW w:w="1795" w:type="pct"/>
             <w:vAlign w:val="center"/>
           </w:tcPr>
           <w:p>
@@ -6507,13 +6861,13 @@
               <w:rPr>
                 <w:lang w:val="en-US"/>
               </w:rPr>
-              <w:t>System Test Report</w:t>
-            </w:r>
-          </w:p>
-        </w:tc>
-        <w:tc>
-          <w:tcPr>
-            <w:tcW w:w="878" w:type="pct"/>
+              <w:t>Implementation of 3.1</w:t>
+            </w:r>
+          </w:p>
+        </w:tc>
+        <w:tc>
+          <w:tcPr>
+            <w:tcW w:w="958" w:type="pct"/>
             <w:vAlign w:val="center"/>
           </w:tcPr>
           <w:p>
@@ -6527,13 +6881,13 @@
               <w:rPr>
                 <w:lang w:val="en-US"/>
               </w:rPr>
-              <w:t>14.05.2023</w:t>
-            </w:r>
-          </w:p>
-        </w:tc>
-        <w:tc>
-          <w:tcPr>
-            <w:tcW w:w="1561" w:type="pct"/>
+              <w:t>12.05.2023</w:t>
+            </w:r>
+          </w:p>
+        </w:tc>
+        <w:tc>
+          <w:tcPr>
+            <w:tcW w:w="1508" w:type="pct"/>
             <w:vAlign w:val="center"/>
           </w:tcPr>
           <w:p>
@@ -6547,14 +6901,16 @@
               <w:rPr>
                 <w:lang w:val="en-US"/>
               </w:rPr>
-              <w:t>Michael</w:t>
-            </w:r>
-            <w:r>
-              <w:rPr>
-                <w:lang w:val="en-US"/>
-              </w:rPr>
-              <w:t xml:space="preserve"> Grote</w:t>
-            </w:r>
+              <w:t xml:space="preserve">Maximilian </w:t>
+            </w:r>
+            <w:proofErr w:type="spellStart"/>
+            <w:r>
+              <w:rPr>
+                <w:lang w:val="en-US"/>
+              </w:rPr>
+              <w:t>Trumpp</w:t>
+            </w:r>
+            <w:proofErr w:type="spellEnd"/>
           </w:p>
         </w:tc>
       </w:tr>
@@ -6564,7 +6920,7 @@
         </w:trPr>
         <w:tc>
           <w:tcPr>
-            <w:tcW w:w="792" w:type="pct"/>
+            <w:tcW w:w="739" w:type="pct"/>
             <w:vAlign w:val="center"/>
           </w:tcPr>
           <w:p>
@@ -6583,13 +6939,13 @@
               <w:rPr>
                 <w:lang w:val="en-US"/>
               </w:rPr>
-              <w:t>4.3</w:t>
-            </w:r>
-          </w:p>
-        </w:tc>
-        <w:tc>
-          <w:tcPr>
-            <w:tcW w:w="1769" w:type="pct"/>
+              <w:t>3.3</w:t>
+            </w:r>
+          </w:p>
+        </w:tc>
+        <w:tc>
+          <w:tcPr>
+            <w:tcW w:w="1795" w:type="pct"/>
             <w:vAlign w:val="center"/>
           </w:tcPr>
           <w:p>
@@ -6604,19 +6960,17 @@
               </w:rPr>
               <w:t xml:space="preserve">    </w:t>
             </w:r>
-            <w:proofErr w:type="spellStart"/>
-            <w:r>
-              <w:rPr>
-                <w:lang w:val="en-US"/>
-              </w:rPr>
-              <w:t>Unittests</w:t>
-            </w:r>
-            <w:proofErr w:type="spellEnd"/>
-          </w:p>
-        </w:tc>
-        <w:tc>
-          <w:tcPr>
-            <w:tcW w:w="878" w:type="pct"/>
+            <w:r>
+              <w:rPr>
+                <w:lang w:val="en-US"/>
+              </w:rPr>
+              <w:t>Bug Fixes</w:t>
+            </w:r>
+          </w:p>
+        </w:tc>
+        <w:tc>
+          <w:tcPr>
+            <w:tcW w:w="958" w:type="pct"/>
             <w:vAlign w:val="center"/>
           </w:tcPr>
           <w:p>
@@ -6630,13 +6984,43 @@
               <w:rPr>
                 <w:lang w:val="en-US"/>
               </w:rPr>
-              <w:t>10.04.2023</w:t>
-            </w:r>
-          </w:p>
-        </w:tc>
-        <w:tc>
-          <w:tcPr>
-            <w:tcW w:w="1561" w:type="pct"/>
+              <w:t>18</w:t>
+            </w:r>
+            <w:r>
+              <w:rPr>
+                <w:lang w:val="en-US"/>
+              </w:rPr>
+              <w:t>.0</w:t>
+            </w:r>
+            <w:r>
+              <w:rPr>
+                <w:lang w:val="en-US"/>
+              </w:rPr>
+              <w:t>5</w:t>
+            </w:r>
+            <w:r>
+              <w:rPr>
+                <w:lang w:val="en-US"/>
+              </w:rPr>
+              <w:t>.20</w:t>
+            </w:r>
+            <w:r>
+              <w:rPr>
+                <w:lang w:val="en-US"/>
+              </w:rPr>
+              <w:t>2</w:t>
+            </w:r>
+            <w:r>
+              <w:rPr>
+                <w:lang w:val="en-US"/>
+              </w:rPr>
+              <w:t>3</w:t>
+            </w:r>
+          </w:p>
+        </w:tc>
+        <w:tc>
+          <w:tcPr>
+            <w:tcW w:w="1508" w:type="pct"/>
             <w:vAlign w:val="center"/>
           </w:tcPr>
           <w:p>
@@ -6650,6 +7034,196 @@
               <w:rPr>
                 <w:lang w:val="en-US"/>
               </w:rPr>
+              <w:t>Fabian</w:t>
+            </w:r>
+            <w:r>
+              <w:rPr>
+                <w:lang w:val="en-US"/>
+              </w:rPr>
+              <w:t xml:space="preserve"> Kreuzer</w:t>
+            </w:r>
+          </w:p>
+        </w:tc>
+      </w:tr>
+      <w:tr>
+        <w:trPr>
+          <w:trHeight w:val="397"/>
+        </w:trPr>
+        <w:tc>
+          <w:tcPr>
+            <w:tcW w:w="739" w:type="pct"/>
+            <w:vAlign w:val="center"/>
+          </w:tcPr>
+          <w:p>
+            <w:pPr>
+              <w:rPr>
+                <w:lang w:val="en-US"/>
+              </w:rPr>
+            </w:pPr>
+            <w:r>
+              <w:rPr>
+                <w:lang w:val="en-US"/>
+              </w:rPr>
+              <w:t>4.0</w:t>
+            </w:r>
+          </w:p>
+        </w:tc>
+        <w:tc>
+          <w:tcPr>
+            <w:tcW w:w="1795" w:type="pct"/>
+            <w:vAlign w:val="center"/>
+          </w:tcPr>
+          <w:p>
+            <w:pPr>
+              <w:rPr>
+                <w:lang w:val="en-US"/>
+              </w:rPr>
+            </w:pPr>
+            <w:r>
+              <w:rPr>
+                <w:lang w:val="en-US"/>
+              </w:rPr>
+              <w:t>Tests</w:t>
+            </w:r>
+          </w:p>
+        </w:tc>
+        <w:tc>
+          <w:tcPr>
+            <w:tcW w:w="958" w:type="pct"/>
+            <w:vAlign w:val="center"/>
+          </w:tcPr>
+          <w:p>
+            <w:pPr>
+              <w:jc w:val="center"/>
+              <w:rPr>
+                <w:lang w:val="en-US"/>
+              </w:rPr>
+            </w:pPr>
+          </w:p>
+        </w:tc>
+        <w:tc>
+          <w:tcPr>
+            <w:tcW w:w="1508" w:type="pct"/>
+            <w:vAlign w:val="center"/>
+          </w:tcPr>
+          <w:p>
+            <w:pPr>
+              <w:jc w:val="center"/>
+              <w:rPr>
+                <w:lang w:val="en-US"/>
+              </w:rPr>
+            </w:pPr>
+          </w:p>
+        </w:tc>
+      </w:tr>
+      <w:tr>
+        <w:trPr>
+          <w:trHeight w:val="397"/>
+        </w:trPr>
+        <w:tc>
+          <w:tcPr>
+            <w:tcW w:w="739" w:type="pct"/>
+            <w:vAlign w:val="center"/>
+          </w:tcPr>
+          <w:p>
+            <w:pPr>
+              <w:rPr>
+                <w:lang w:val="en-US"/>
+              </w:rPr>
+            </w:pPr>
+            <w:r>
+              <w:rPr>
+                <w:lang w:val="en-US"/>
+              </w:rPr>
+              <w:t xml:space="preserve">    </w:t>
+            </w:r>
+            <w:r>
+              <w:rPr>
+                <w:lang w:val="en-US"/>
+              </w:rPr>
+              <w:t>4.1</w:t>
+            </w:r>
+          </w:p>
+        </w:tc>
+        <w:tc>
+          <w:tcPr>
+            <w:tcW w:w="1795" w:type="pct"/>
+            <w:vAlign w:val="center"/>
+          </w:tcPr>
+          <w:p>
+            <w:pPr>
+              <w:rPr>
+                <w:lang w:val="en-US"/>
+              </w:rPr>
+            </w:pPr>
+            <w:r>
+              <w:rPr>
+                <w:lang w:val="en-US"/>
+              </w:rPr>
+              <w:t xml:space="preserve">    </w:t>
+            </w:r>
+            <w:r>
+              <w:rPr>
+                <w:lang w:val="en-US"/>
+              </w:rPr>
+              <w:t>System Test Plan</w:t>
+            </w:r>
+          </w:p>
+        </w:tc>
+        <w:tc>
+          <w:tcPr>
+            <w:tcW w:w="958" w:type="pct"/>
+            <w:vAlign w:val="center"/>
+          </w:tcPr>
+          <w:p>
+            <w:pPr>
+              <w:jc w:val="center"/>
+              <w:rPr>
+                <w:lang w:val="en-US"/>
+              </w:rPr>
+            </w:pPr>
+            <w:r>
+              <w:rPr>
+                <w:lang w:val="en-US"/>
+              </w:rPr>
+              <w:t>01</w:t>
+            </w:r>
+            <w:r>
+              <w:rPr>
+                <w:lang w:val="en-US"/>
+              </w:rPr>
+              <w:t>.0</w:t>
+            </w:r>
+            <w:r>
+              <w:rPr>
+                <w:lang w:val="en-US"/>
+              </w:rPr>
+              <w:t>5</w:t>
+            </w:r>
+            <w:r>
+              <w:rPr>
+                <w:lang w:val="en-US"/>
+              </w:rPr>
+              <w:t>.2023</w:t>
+            </w:r>
+          </w:p>
+        </w:tc>
+        <w:tc>
+          <w:tcPr>
+            <w:tcW w:w="1508" w:type="pct"/>
+            <w:vAlign w:val="center"/>
+          </w:tcPr>
+          <w:p>
+            <w:pPr>
+              <w:jc w:val="center"/>
+              <w:rPr>
+                <w:lang w:val="en-US"/>
+              </w:rPr>
+            </w:pPr>
+            <w:r>
+              <w:rPr>
+                <w:lang w:val="en-US"/>
+              </w:rPr>
               <w:t>Michael</w:t>
             </w:r>
             <w:r>
@@ -6657,6 +7231,107 @@
                 <w:lang w:val="en-US"/>
               </w:rPr>
               <w:t xml:space="preserve"> Grote</w:t>
+            </w:r>
+          </w:p>
+        </w:tc>
+      </w:tr>
+      <w:tr>
+        <w:trPr>
+          <w:trHeight w:val="397"/>
+        </w:trPr>
+        <w:tc>
+          <w:tcPr>
+            <w:tcW w:w="739" w:type="pct"/>
+            <w:vAlign w:val="center"/>
+          </w:tcPr>
+          <w:p>
+            <w:pPr>
+              <w:rPr>
+                <w:lang w:val="en-US"/>
+              </w:rPr>
+            </w:pPr>
+            <w:r>
+              <w:rPr>
+                <w:lang w:val="en-US"/>
+              </w:rPr>
+              <w:t xml:space="preserve">    </w:t>
+            </w:r>
+            <w:r>
+              <w:rPr>
+                <w:lang w:val="en-US"/>
+              </w:rPr>
+              <w:t>4.2</w:t>
+            </w:r>
+          </w:p>
+        </w:tc>
+        <w:tc>
+          <w:tcPr>
+            <w:tcW w:w="1795" w:type="pct"/>
+            <w:vAlign w:val="center"/>
+          </w:tcPr>
+          <w:p>
+            <w:pPr>
+              <w:rPr>
+                <w:lang w:val="en-US"/>
+              </w:rPr>
+            </w:pPr>
+            <w:r>
+              <w:rPr>
+                <w:lang w:val="en-US"/>
+              </w:rPr>
+              <w:t xml:space="preserve">    </w:t>
+            </w:r>
+            <w:r>
+              <w:rPr>
+                <w:lang w:val="en-US"/>
+              </w:rPr>
+              <w:t>System Test Report</w:t>
+            </w:r>
+          </w:p>
+        </w:tc>
+        <w:tc>
+          <w:tcPr>
+            <w:tcW w:w="958" w:type="pct"/>
+            <w:vAlign w:val="center"/>
+          </w:tcPr>
+          <w:p>
+            <w:pPr>
+              <w:jc w:val="center"/>
+              <w:rPr>
+                <w:lang w:val="en-US"/>
+              </w:rPr>
+            </w:pPr>
+            <w:r>
+              <w:rPr>
+                <w:lang w:val="en-US"/>
+              </w:rPr>
+              <w:t>18</w:t>
+            </w:r>
+            <w:r>
+              <w:rPr>
+                <w:lang w:val="en-US"/>
+              </w:rPr>
+              <w:t>.05.2023</w:t>
+            </w:r>
+          </w:p>
+        </w:tc>
+        <w:tc>
+          <w:tcPr>
+            <w:tcW w:w="1508" w:type="pct"/>
+            <w:vAlign w:val="center"/>
+          </w:tcPr>
+          <w:p>
+            <w:pPr>
+              <w:jc w:val="center"/>
+              <w:rPr>
+                <w:lang w:val="en-US"/>
+              </w:rPr>
+            </w:pPr>
+            <w:r>
+              <w:rPr>
+                <w:lang w:val="en-US"/>
+              </w:rPr>
+              <w:t>Robin Ziegler</w:t>
             </w:r>
           </w:p>
         </w:tc>
@@ -6686,7 +7361,7 @@
           <w:lang w:val="en-US"/>
         </w:rPr>
       </w:pPr>
-      <w:bookmarkStart w:id="5" w:name="_Toc117180565"/>
+      <w:bookmarkStart w:id="5" w:name="_Toc135131832"/>
       <w:r>
         <w:rPr>
           <w:lang w:val="en-US"/>
@@ -6698,7 +7373,19 @@
         <w:rPr>
           <w:lang w:val="en-US"/>
         </w:rPr>
-        <w:t xml:space="preserve">of Tasks and </w:t>
+        <w:t xml:space="preserve">of </w:t>
+      </w:r>
+      <w:r>
+        <w:rPr>
+          <w:lang w:val="en-US"/>
+        </w:rPr>
+        <w:t>t</w:t>
+      </w:r>
+      <w:r>
+        <w:rPr>
+          <w:lang w:val="en-US"/>
+        </w:rPr>
+        <w:t xml:space="preserve">asks and </w:t>
       </w:r>
       <w:r>
         <w:rPr>
@@ -6983,6 +7670,24 @@
               <w:t>Contact person to the Customer</w:t>
             </w:r>
           </w:p>
+          <w:p>
+            <w:pPr>
+              <w:pStyle w:val="Listenabsatz"/>
+              <w:numPr>
+                <w:ilvl w:val="0"/>
+                <w:numId w:val="23"/>
+              </w:numPr>
+              <w:rPr>
+                <w:lang w:val="en-US"/>
+              </w:rPr>
+            </w:pPr>
+            <w:r>
+              <w:rPr>
+                <w:lang w:val="en-US"/>
+              </w:rPr>
+              <w:t>Software Test Report</w:t>
+            </w:r>
+          </w:p>
         </w:tc>
       </w:tr>
       <w:tr>
@@ -6992,6 +7697,7 @@
         <w:tc>
           <w:tcPr>
             <w:tcW w:w="3020" w:type="dxa"/>
+            <w:vMerge w:val="restart"/>
           </w:tcPr>
           <w:p>
             <w:pPr>
@@ -7105,13 +7811,7 @@
               <w:rPr>
                 <w:lang w:val="en-US"/>
               </w:rPr>
-              <w:t xml:space="preserve">Customer </w:t>
-            </w:r>
-            <w:r>
-              <w:rPr>
-                <w:lang w:val="en-US"/>
-              </w:rPr>
-              <w:t>Requirements Specification</w:t>
+              <w:t>Customer Requirements Specification</w:t>
             </w:r>
           </w:p>
           <w:p>
@@ -7141,6 +7841,86 @@
         <w:tc>
           <w:tcPr>
             <w:tcW w:w="3020" w:type="dxa"/>
+            <w:vMerge/>
+          </w:tcPr>
+          <w:p>
+            <w:pPr>
+              <w:rPr>
+                <w:b/>
+                <w:bCs/>
+                <w:szCs w:val="24"/>
+                <w:lang w:val="en-US"/>
+              </w:rPr>
+            </w:pPr>
+          </w:p>
+        </w:tc>
+        <w:tc>
+          <w:tcPr>
+            <w:tcW w:w="3021" w:type="dxa"/>
+          </w:tcPr>
+          <w:p>
+            <w:pPr>
+              <w:rPr>
+                <w:lang w:val="en-US"/>
+              </w:rPr>
+            </w:pPr>
+            <w:r>
+              <w:rPr>
+                <w:lang w:val="en-US"/>
+              </w:rPr>
+              <w:t>Development</w:t>
+            </w:r>
+          </w:p>
+        </w:tc>
+        <w:tc>
+          <w:tcPr>
+            <w:tcW w:w="3142" w:type="dxa"/>
+          </w:tcPr>
+          <w:p>
+            <w:pPr>
+              <w:pStyle w:val="Listenabsatz"/>
+              <w:numPr>
+                <w:ilvl w:val="0"/>
+                <w:numId w:val="22"/>
+              </w:numPr>
+              <w:rPr>
+                <w:lang w:val="en-US"/>
+              </w:rPr>
+            </w:pPr>
+            <w:r>
+              <w:rPr>
+                <w:lang w:val="en-US"/>
+              </w:rPr>
+              <w:t>Implementation of the new GUI</w:t>
+            </w:r>
+          </w:p>
+          <w:p>
+            <w:pPr>
+              <w:pStyle w:val="Listenabsatz"/>
+              <w:numPr>
+                <w:ilvl w:val="0"/>
+                <w:numId w:val="22"/>
+              </w:numPr>
+              <w:rPr>
+                <w:lang w:val="en-US"/>
+              </w:rPr>
+            </w:pPr>
+            <w:r>
+              <w:rPr>
+                <w:lang w:val="en-US"/>
+              </w:rPr>
+              <w:t>Backend Implementation</w:t>
+            </w:r>
+          </w:p>
+        </w:tc>
+      </w:tr>
+      <w:tr>
+        <w:trPr>
+          <w:trHeight w:val="1412"/>
+        </w:trPr>
+        <w:tc>
+          <w:tcPr>
+            <w:tcW w:w="3020" w:type="dxa"/>
             <w:vMerge w:val="restart"/>
           </w:tcPr>
           <w:p>
@@ -7248,6 +8028,24 @@
               <w:t>Project Manual</w:t>
             </w:r>
           </w:p>
+          <w:p>
+            <w:pPr>
+              <w:pStyle w:val="Listenabsatz"/>
+              <w:numPr>
+                <w:ilvl w:val="0"/>
+                <w:numId w:val="21"/>
+              </w:numPr>
+              <w:rPr>
+                <w:lang w:val="en-US"/>
+              </w:rPr>
+            </w:pPr>
+            <w:r>
+              <w:rPr>
+                <w:lang w:val="en-US"/>
+              </w:rPr>
+              <w:t>Software Test Plan</w:t>
+            </w:r>
+          </w:p>
         </w:tc>
       </w:tr>
       <w:tr>
@@ -7303,14 +8101,12 @@
                 <w:lang w:val="en-US"/>
               </w:rPr>
             </w:pPr>
-            <w:proofErr w:type="spellStart"/>
-            <w:r>
-              <w:rPr>
-                <w:lang w:val="en-US"/>
-              </w:rPr>
-              <w:t>Unittests</w:t>
-            </w:r>
-            <w:proofErr w:type="spellEnd"/>
+            <w:r>
+              <w:rPr>
+                <w:lang w:val="en-US"/>
+              </w:rPr>
+              <w:t>Implementation of the new GUI</w:t>
+            </w:r>
           </w:p>
         </w:tc>
       </w:tr>
@@ -7329,6 +8125,7 @@
                 <w:b/>
                 <w:bCs/>
                 <w:szCs w:val="24"/>
+                <w:lang w:val="en-US"/>
               </w:rPr>
             </w:pPr>
             <w:r>
@@ -7336,6 +8133,7 @@
                 <w:b/>
                 <w:bCs/>
                 <w:szCs w:val="24"/>
+                <w:lang w:val="en-US"/>
               </w:rPr>
               <w:t>Fabian Kreuzer</w:t>
             </w:r>
@@ -7442,6 +8240,7 @@
                 <w:b/>
                 <w:bCs/>
                 <w:szCs w:val="24"/>
+                <w:lang w:val="en-US"/>
               </w:rPr>
             </w:pPr>
           </w:p>
@@ -7492,6 +8291,24 @@
               <w:t>lementation of the new GUI</w:t>
             </w:r>
           </w:p>
+          <w:p>
+            <w:pPr>
+              <w:pStyle w:val="Listenabsatz"/>
+              <w:numPr>
+                <w:ilvl w:val="0"/>
+                <w:numId w:val="18"/>
+              </w:numPr>
+              <w:rPr>
+                <w:lang w:val="en-US"/>
+              </w:rPr>
+            </w:pPr>
+            <w:r>
+              <w:rPr>
+                <w:lang w:val="en-US"/>
+              </w:rPr>
+              <w:t>Backend Implementation</w:t>
+            </w:r>
+          </w:p>
         </w:tc>
       </w:tr>
       <w:tr>
@@ -7501,6 +8318,7 @@
         <w:tc>
           <w:tcPr>
             <w:tcW w:w="3020" w:type="dxa"/>
+            <w:vMerge w:val="restart"/>
           </w:tcPr>
           <w:p>
             <w:pPr>
@@ -7539,13 +8357,7 @@
               <w:rPr>
                 <w:lang w:val="en-US"/>
               </w:rPr>
-              <w:t xml:space="preserve"> </w:t>
-            </w:r>
-            <w:r>
-              <w:rPr>
-                <w:lang w:val="en-US"/>
-              </w:rPr>
-              <w:t>Tech. Documentation</w:t>
+              <w:t xml:space="preserve"> Tech. Documentation</w:t>
             </w:r>
           </w:p>
           <w:p>
@@ -7560,15 +8372,7 @@
                 <w:iCs/>
                 <w:lang w:val="en-US"/>
               </w:rPr>
-              <w:t>GitHub-Name:</w:t>
-            </w:r>
-            <w:r>
-              <w:rPr>
-                <w:i/>
-                <w:iCs/>
-                <w:lang w:val="en-US"/>
-              </w:rPr>
-              <w:t xml:space="preserve"> </w:t>
+              <w:t xml:space="preserve">GitHub-Name: </w:t>
             </w:r>
             <w:proofErr w:type="spellStart"/>
             <w:r>
@@ -7617,7 +8421,7 @@
               <w:rPr>
                 <w:lang w:val="en-US"/>
               </w:rPr>
-              <w:t>Software Requirements Specification</w:t>
+              <w:t>System Requirements Specification</w:t>
             </w:r>
           </w:p>
           <w:p>
@@ -7647,7 +8451,7 @@
         <w:tc>
           <w:tcPr>
             <w:tcW w:w="3020" w:type="dxa"/>
-            <w:vMerge w:val="restart"/>
+            <w:vMerge/>
           </w:tcPr>
           <w:p>
             <w:pPr>
@@ -7655,30 +8459,110 @@
                 <w:b/>
                 <w:bCs/>
                 <w:szCs w:val="24"/>
-              </w:rPr>
-            </w:pPr>
-            <w:r>
+                <w:lang w:val="en-US"/>
+              </w:rPr>
+            </w:pPr>
+          </w:p>
+        </w:tc>
+        <w:tc>
+          <w:tcPr>
+            <w:tcW w:w="3021" w:type="dxa"/>
+          </w:tcPr>
+          <w:p>
+            <w:pPr>
+              <w:rPr>
+                <w:lang w:val="en-US"/>
+              </w:rPr>
+            </w:pPr>
+            <w:r>
+              <w:rPr>
+                <w:lang w:val="en-US"/>
+              </w:rPr>
+              <w:t>Development</w:t>
+            </w:r>
+          </w:p>
+        </w:tc>
+        <w:tc>
+          <w:tcPr>
+            <w:tcW w:w="3142" w:type="dxa"/>
+          </w:tcPr>
+          <w:p>
+            <w:pPr>
+              <w:pStyle w:val="Listenabsatz"/>
+              <w:numPr>
+                <w:ilvl w:val="0"/>
+                <w:numId w:val="17"/>
+              </w:numPr>
+              <w:rPr>
+                <w:lang w:val="en-US"/>
+              </w:rPr>
+            </w:pPr>
+            <w:r>
+              <w:rPr>
+                <w:lang w:val="en-US"/>
+              </w:rPr>
+              <w:t>Implementation of the new GUI</w:t>
+            </w:r>
+          </w:p>
+          <w:p>
+            <w:pPr>
+              <w:pStyle w:val="Listenabsatz"/>
+              <w:ind w:left="360"/>
+              <w:rPr>
+                <w:lang w:val="en-US"/>
+              </w:rPr>
+            </w:pPr>
+          </w:p>
+        </w:tc>
+      </w:tr>
+      <w:tr>
+        <w:trPr>
+          <w:trHeight w:val="1412"/>
+        </w:trPr>
+        <w:tc>
+          <w:tcPr>
+            <w:tcW w:w="3020" w:type="dxa"/>
+            <w:vMerge w:val="restart"/>
+          </w:tcPr>
+          <w:p>
+            <w:pPr>
               <w:rPr>
                 <w:b/>
                 <w:bCs/>
                 <w:szCs w:val="24"/>
-              </w:rPr>
+                <w:lang w:val="en-US"/>
+              </w:rPr>
+            </w:pPr>
+            <w:r>
+              <w:rPr>
+                <w:b/>
+                <w:bCs/>
+                <w:szCs w:val="24"/>
+                <w:lang w:val="en-US"/>
+              </w:rPr>
+              <w:lastRenderedPageBreak/>
               <w:t>Nils Hoffmann</w:t>
             </w:r>
           </w:p>
           <w:p>
+            <w:pPr>
+              <w:rPr>
+                <w:lang w:val="en-US"/>
+              </w:rPr>
+            </w:pPr>
             <w:r>
               <w:rPr>
                 <w:i/>
                 <w:iCs/>
+                <w:lang w:val="en-US"/>
               </w:rPr>
               <w:t>Position:</w:t>
             </w:r>
             <w:r>
-              <w:t xml:space="preserve"> D</w:t>
-            </w:r>
-            <w:r>
-              <w:t>eveloper</w:t>
+              <w:rPr>
+                <w:lang w:val="en-US"/>
+              </w:rPr>
+              <w:t xml:space="preserve"> Developer</w:t>
             </w:r>
           </w:p>
           <w:p>
@@ -7686,20 +8570,28 @@
               <w:rPr>
                 <w:i/>
                 <w:iCs/>
+                <w:lang w:val="en-US"/>
               </w:rPr>
             </w:pPr>
             <w:r>
               <w:rPr>
                 <w:i/>
                 <w:iCs/>
+                <w:lang w:val="en-US"/>
               </w:rPr>
               <w:t xml:space="preserve">GitHub-Name: </w:t>
             </w:r>
             <w:proofErr w:type="spellStart"/>
             <w:r>
+              <w:rPr>
+                <w:lang w:val="en-US"/>
+              </w:rPr>
               <w:t>H</w:t>
             </w:r>
             <w:r>
+              <w:rPr>
+                <w:lang w:val="en-US"/>
+              </w:rPr>
               <w:t>offmannNils</w:t>
             </w:r>
             <w:proofErr w:type="spellEnd"/>
@@ -7710,6 +8602,11 @@
             <w:tcW w:w="3021" w:type="dxa"/>
           </w:tcPr>
           <w:p>
+            <w:pPr>
+              <w:rPr>
+                <w:lang w:val="en-US"/>
+              </w:rPr>
+            </w:pPr>
             <w:r>
               <w:rPr>
                 <w:lang w:val="en-US"/>
@@ -7729,12 +8626,15 @@
                 <w:ilvl w:val="0"/>
                 <w:numId w:val="16"/>
               </w:numPr>
-            </w:pPr>
-            <w:r>
-              <w:rPr>
-                <w:lang w:val="en-US"/>
-              </w:rPr>
-              <w:t>System Architecture Specification</w:t>
+              <w:rPr>
+                <w:lang w:val="en-US"/>
+              </w:rPr>
+            </w:pPr>
+            <w:r>
+              <w:rPr>
+                <w:lang w:val="en-US"/>
+              </w:rPr>
+              <w:t>User Manual</w:t>
             </w:r>
           </w:p>
         </w:tc>
@@ -7754,6 +8654,7 @@
                 <w:b/>
                 <w:bCs/>
                 <w:szCs w:val="24"/>
+                <w:lang w:val="en-US"/>
               </w:rPr>
             </w:pPr>
           </w:p>
@@ -7800,6 +8701,137 @@
           </w:p>
         </w:tc>
       </w:tr>
+      <w:tr>
+        <w:trPr>
+          <w:trHeight w:val="1412"/>
+        </w:trPr>
+        <w:tc>
+          <w:tcPr>
+            <w:tcW w:w="3020" w:type="dxa"/>
+          </w:tcPr>
+          <w:p>
+            <w:pPr>
+              <w:rPr>
+                <w:b/>
+                <w:bCs/>
+                <w:szCs w:val="24"/>
+              </w:rPr>
+            </w:pPr>
+            <w:r>
+              <w:rPr>
+                <w:b/>
+                <w:bCs/>
+                <w:szCs w:val="24"/>
+              </w:rPr>
+              <w:t>Sophie Kirschner</w:t>
+            </w:r>
+          </w:p>
+          <w:p>
+            <w:r>
+              <w:t xml:space="preserve">Position: </w:t>
+            </w:r>
+            <w:proofErr w:type="spellStart"/>
+            <w:r>
+              <w:t>Graphical</w:t>
+            </w:r>
+            <w:proofErr w:type="spellEnd"/>
+            <w:r>
+              <w:t xml:space="preserve"> Designer</w:t>
+            </w:r>
+          </w:p>
+          <w:p>
+            <w:r>
+              <w:t>GitHub-Name:</w:t>
+            </w:r>
+          </w:p>
+          <w:p>
+            <w:pPr>
+              <w:rPr>
+                <w:lang w:val="en-US"/>
+              </w:rPr>
+            </w:pPr>
+            <w:proofErr w:type="spellStart"/>
+            <w:r>
+              <w:rPr>
+                <w:lang w:val="en-US"/>
+              </w:rPr>
+              <w:t>sophiekirsch</w:t>
+            </w:r>
+            <w:r>
+              <w:rPr>
+                <w:lang w:val="en-US"/>
+              </w:rPr>
+              <w:t>ne</w:t>
+            </w:r>
+            <w:r>
+              <w:rPr>
+                <w:lang w:val="en-US"/>
+              </w:rPr>
+              <w:t>r</w:t>
+            </w:r>
+            <w:proofErr w:type="spellEnd"/>
+          </w:p>
+        </w:tc>
+        <w:tc>
+          <w:tcPr>
+            <w:tcW w:w="3021" w:type="dxa"/>
+          </w:tcPr>
+          <w:p>
+            <w:pPr>
+              <w:rPr>
+                <w:lang w:val="en-US"/>
+              </w:rPr>
+            </w:pPr>
+            <w:r>
+              <w:rPr>
+                <w:lang w:val="en-US"/>
+              </w:rPr>
+              <w:t>Documentation</w:t>
+            </w:r>
+          </w:p>
+        </w:tc>
+        <w:tc>
+          <w:tcPr>
+            <w:tcW w:w="3142" w:type="dxa"/>
+          </w:tcPr>
+          <w:p>
+            <w:pPr>
+              <w:pStyle w:val="Listenabsatz"/>
+              <w:numPr>
+                <w:ilvl w:val="0"/>
+                <w:numId w:val="15"/>
+              </w:numPr>
+              <w:rPr>
+                <w:lang w:val="en-US"/>
+              </w:rPr>
+            </w:pPr>
+            <w:r>
+              <w:rPr>
+                <w:lang w:val="en-US"/>
+              </w:rPr>
+              <w:t>Usability Analysis</w:t>
+            </w:r>
+          </w:p>
+          <w:p>
+            <w:pPr>
+              <w:pStyle w:val="Listenabsatz"/>
+              <w:numPr>
+                <w:ilvl w:val="0"/>
+                <w:numId w:val="15"/>
+              </w:numPr>
+              <w:rPr>
+                <w:lang w:val="en-US"/>
+              </w:rPr>
+            </w:pPr>
+            <w:r>
+              <w:rPr>
+                <w:lang w:val="en-US"/>
+              </w:rPr>
+              <w:t>Usability Concept</w:t>
+            </w:r>
+          </w:p>
+        </w:tc>
+      </w:tr>
     </w:tbl>
     <w:p>
       <w:pPr>
@@ -7818,7 +8850,7 @@
         </w:rPr>
         <w:br w:type="page"/>
       </w:r>
-      <w:bookmarkStart w:id="6" w:name="_Toc117180566"/>
+      <w:bookmarkStart w:id="6" w:name="_Toc135131833"/>
       <w:r>
         <w:rPr>
           <w:lang w:val="en-US"/>
@@ -7838,7 +8870,22 @@
         <w:rPr>
           <w:lang w:val="en-US"/>
         </w:rPr>
-        <w:t>First part of the project:</w:t>
+        <w:t xml:space="preserve">The original GANT-Chart could be found in GitHub (see </w:t>
+      </w:r>
+      <w:hyperlink r:id="rId23" w:history="1">
+        <w:r>
+          <w:rPr>
+            <w:rStyle w:val="Hyperlink"/>
+            <w:lang w:val="en-US"/>
+          </w:rPr>
+          <w:t>https://github.com/robinziegler/TINF21C_Team4_Modelling_Wizard_Improvements/tree/master/PROJECT/PM</w:t>
+        </w:r>
+      </w:hyperlink>
+      <w:r>
+        <w:rPr>
+          <w:lang w:val="en-US"/>
+        </w:rPr>
+        <w:t>).</w:t>
       </w:r>
     </w:p>
     <w:p>
@@ -7849,14 +8896,26 @@
       </w:pPr>
       <w:r>
         <w:rPr>
+          <w:lang w:val="en-US"/>
+        </w:rPr>
+        <w:t>First part of the project:</w:t>
+      </w:r>
+    </w:p>
+    <w:p>
+      <w:pPr>
+        <w:rPr>
+          <w:lang w:val="en-US"/>
+        </w:rPr>
+      </w:pPr>
+      <w:r>
+        <w:rPr>
           <w:noProof/>
-          <w:lang w:val="en-US"/>
         </w:rPr>
         <w:drawing>
-          <wp:inline distT="0" distB="0" distL="0" distR="0" wp14:anchorId="747F0694" wp14:editId="1A133F61">
-            <wp:extent cx="5760720" cy="2602865"/>
-            <wp:effectExtent l="0" t="0" r="0" b="6985"/>
-            <wp:docPr id="6" name="Grafik 6"/>
+          <wp:inline distT="0" distB="0" distL="0" distR="0" wp14:anchorId="54EB3767" wp14:editId="2650BC96">
+            <wp:extent cx="6349674" cy="3053751"/>
+            <wp:effectExtent l="0" t="0" r="0" b="0"/>
+            <wp:docPr id="906565140" name="Grafik 1" descr="Ein Bild, das Text, Screenshot, Zahl, Diagramm enthält.&#10;&#10;Automatisch generierte Beschreibung"/>
             <wp:cNvGraphicFramePr>
               <a:graphicFrameLocks xmlns:a="http://schemas.openxmlformats.org/drawingml/2006/main" noChangeAspect="1"/>
             </wp:cNvGraphicFramePr>
@@ -7864,36 +8923,23 @@
               <a:graphicData uri="http://schemas.openxmlformats.org/drawingml/2006/picture">
                 <pic:pic xmlns:pic="http://schemas.openxmlformats.org/drawingml/2006/picture">
                   <pic:nvPicPr>
-                    <pic:cNvPr id="0" name="Picture 2"/>
-                    <pic:cNvPicPr>
-                      <a:picLocks noChangeAspect="1" noChangeArrowheads="1"/>
-                    </pic:cNvPicPr>
+                    <pic:cNvPr id="906565140" name="Grafik 1" descr="Ein Bild, das Text, Screenshot, Zahl, Diagramm enthält.&#10;&#10;Automatisch generierte Beschreibung"/>
+                    <pic:cNvPicPr/>
                   </pic:nvPicPr>
                   <pic:blipFill>
-                    <a:blip r:embed="rId25" cstate="print">
-                      <a:extLst>
-                        <a:ext uri="{28A0092B-C50C-407E-A947-70E740481C1C}">
-                          <a14:useLocalDpi xmlns:a14="http://schemas.microsoft.com/office/drawing/2010/main" val="0"/>
-                        </a:ext>
-                      </a:extLst>
-                    </a:blip>
-                    <a:srcRect/>
+                    <a:blip r:embed="rId24"/>
                     <a:stretch>
                       <a:fillRect/>
                     </a:stretch>
                   </pic:blipFill>
-                  <pic:spPr bwMode="auto">
+                  <pic:spPr>
                     <a:xfrm>
                       <a:off x="0" y="0"/>
-                      <a:ext cx="5760720" cy="2602865"/>
+                      <a:ext cx="6390295" cy="3073287"/>
                     </a:xfrm>
                     <a:prstGeom prst="rect">
                       <a:avLst/>
                     </a:prstGeom>
-                    <a:noFill/>
-                    <a:ln>
-                      <a:noFill/>
-                    </a:ln>
                   </pic:spPr>
                 </pic:pic>
               </a:graphicData>
@@ -7924,13 +8970,12 @@
       <w:r>
         <w:rPr>
           <w:noProof/>
-          <w:lang w:val="en-US"/>
         </w:rPr>
         <w:drawing>
-          <wp:inline distT="0" distB="0" distL="0" distR="0" wp14:anchorId="3C1414D9" wp14:editId="66682A75">
-            <wp:extent cx="5760720" cy="2441575"/>
-            <wp:effectExtent l="0" t="0" r="0" b="0"/>
-            <wp:docPr id="5" name="Grafik 5"/>
+          <wp:inline distT="0" distB="0" distL="0" distR="0" wp14:anchorId="56D4859B" wp14:editId="38FC52BB">
+            <wp:extent cx="6354443" cy="2514600"/>
+            <wp:effectExtent l="0" t="0" r="8890" b="0"/>
+            <wp:docPr id="838181085" name="Grafik 1" descr="Ein Bild, das Text, Screenshot, Zahl, Reihe enthält.&#10;&#10;Automatisch generierte Beschreibung"/>
             <wp:cNvGraphicFramePr>
               <a:graphicFrameLocks xmlns:a="http://schemas.openxmlformats.org/drawingml/2006/main" noChangeAspect="1"/>
             </wp:cNvGraphicFramePr>
@@ -7938,36 +8983,23 @@
               <a:graphicData uri="http://schemas.openxmlformats.org/drawingml/2006/picture">
                 <pic:pic xmlns:pic="http://schemas.openxmlformats.org/drawingml/2006/picture">
                   <pic:nvPicPr>
-                    <pic:cNvPr id="0" name="Picture 1"/>
-                    <pic:cNvPicPr>
-                      <a:picLocks noChangeAspect="1" noChangeArrowheads="1"/>
-                    </pic:cNvPicPr>
+                    <pic:cNvPr id="838181085" name="Grafik 1" descr="Ein Bild, das Text, Screenshot, Zahl, Reihe enthält.&#10;&#10;Automatisch generierte Beschreibung"/>
+                    <pic:cNvPicPr/>
                   </pic:nvPicPr>
                   <pic:blipFill>
-                    <a:blip r:embed="rId26" cstate="print">
-                      <a:extLst>
-                        <a:ext uri="{28A0092B-C50C-407E-A947-70E740481C1C}">
-                          <a14:useLocalDpi xmlns:a14="http://schemas.microsoft.com/office/drawing/2010/main" val="0"/>
-                        </a:ext>
-                      </a:extLst>
-                    </a:blip>
-                    <a:srcRect/>
+                    <a:blip r:embed="rId25"/>
                     <a:stretch>
                       <a:fillRect/>
                     </a:stretch>
                   </pic:blipFill>
-                  <pic:spPr bwMode="auto">
+                  <pic:spPr>
                     <a:xfrm>
                       <a:off x="0" y="0"/>
-                      <a:ext cx="5760720" cy="2441575"/>
+                      <a:ext cx="6357531" cy="2515822"/>
                     </a:xfrm>
                     <a:prstGeom prst="rect">
                       <a:avLst/>
                     </a:prstGeom>
-                    <a:noFill/>
-                    <a:ln>
-                      <a:noFill/>
-                    </a:ln>
                   </pic:spPr>
                 </pic:pic>
               </a:graphicData>
@@ -8000,7 +9032,7 @@
           <w:lang w:val="en-US"/>
         </w:rPr>
       </w:pPr>
-      <w:bookmarkStart w:id="7" w:name="_Toc117180567"/>
+      <w:bookmarkStart w:id="7" w:name="_Toc135131834"/>
       <w:r>
         <w:rPr>
           <w:lang w:val="en-US"/>
@@ -8597,8 +9629,64 @@
         </w:rPr>
       </w:pPr>
     </w:p>
+    <w:p>
+      <w:pPr>
+        <w:rPr>
+          <w:lang w:val="en-US"/>
+        </w:rPr>
+      </w:pPr>
+    </w:p>
+    <w:p>
+      <w:pPr>
+        <w:pStyle w:val="berschrift1"/>
+        <w:numPr>
+          <w:ilvl w:val="0"/>
+          <w:numId w:val="1"/>
+        </w:numPr>
+        <w:rPr>
+          <w:lang w:val="en-US"/>
+        </w:rPr>
+      </w:pPr>
+      <w:bookmarkStart w:id="8" w:name="_Toc135131835"/>
+      <w:r>
+        <w:rPr>
+          <w:lang w:val="en-US"/>
+        </w:rPr>
+        <w:lastRenderedPageBreak/>
+        <w:t>Changes during the project</w:t>
+      </w:r>
+      <w:bookmarkEnd w:id="8"/>
+    </w:p>
+    <w:p>
+      <w:pPr>
+        <w:ind w:left="360"/>
+        <w:rPr>
+          <w:lang w:val="en-US"/>
+        </w:rPr>
+      </w:pPr>
+      <w:r>
+        <w:rPr>
+          <w:lang w:val="en-US"/>
+        </w:rPr>
+        <w:t xml:space="preserve">After analyzing the existing application, it was decided to discard the application and make a new implementation. This was to reduce the development effort. This also allowed the use of a new framework, which simplified the implementation of a more modern GUI. </w:t>
+      </w:r>
+    </w:p>
+    <w:p>
+      <w:pPr>
+        <w:ind w:left="360"/>
+        <w:rPr>
+          <w:lang w:val="en-US"/>
+        </w:rPr>
+      </w:pPr>
+      <w:r>
+        <w:rPr>
+          <w:lang w:val="en-US"/>
+        </w:rPr>
+        <w:t xml:space="preserve">In addition, there was a personnel change during the project. Sophie Kirschner joined the team.  </w:t>
+      </w:r>
+    </w:p>
     <w:sectPr>
-      <w:footerReference w:type="default" r:id="rId27"/>
+      <w:footerReference w:type="default" r:id="rId26"/>
       <w:pgSz w:w="11906" w:h="16838"/>
       <w:pgMar w:top="1417" w:right="1417" w:bottom="1134" w:left="1417" w:header="708" w:footer="708" w:gutter="0"/>
       <w:pgNumType w:start="1"/>
@@ -8610,7 +9698,7 @@
 </file>
 
 <file path=word/endnotes.xml><?xml version="1.0" encoding="utf-8"?>
-<w:endnotes xmlns:wpc="http://schemas.microsoft.com/office/word/2010/wordprocessingCanvas" xmlns:cx="http://schemas.microsoft.com/office/drawing/2014/chartex" xmlns:cx1="http://schemas.microsoft.com/office/drawing/2015/9/8/chartex" xmlns:cx2="http://schemas.microsoft.com/office/drawing/2015/10/21/chartex" xmlns:cx3="http://schemas.microsoft.com/office/drawing/2016/5/9/chartex" xmlns:cx4="http://schemas.microsoft.com/office/drawing/2016/5/10/chartex" xmlns:cx5="http://schemas.microsoft.com/office/drawing/2016/5/11/chartex" xmlns:cx6="http://schemas.microsoft.com/office/drawing/2016/5/12/chartex" xmlns:cx7="http://schemas.microsoft.com/office/drawing/2016/5/13/chartex" xmlns:cx8="http://schemas.microsoft.com/office/drawing/2016/5/14/chartex" xmlns:mc="http://schemas.openxmlformats.org/markup-compatibility/2006" xmlns:aink="http://schemas.microsoft.com/office/drawing/2016/ink" xmlns:am3d="http://schemas.microsoft.com/office/drawing/2017/model3d" xmlns:o="urn:schemas-microsoft-com:office:office" xmlns:oel="http://schemas.microsoft.com/office/2019/extlst" xmlns:r="http://schemas.openxmlformats.org/officeDocument/2006/relationships" xmlns:m="http://schemas.openxmlformats.org/officeDocument/2006/math" xmlns:v="urn:schemas-microsoft-com:vml" xmlns:wp14="http://schemas.microsoft.com/office/word/2010/wordprocessingDrawing" xmlns:wp="http://schemas.openxmlformats.org/drawingml/2006/wordprocessingDrawing" xmlns:w10="urn:schemas-microsoft-com:office:word" xmlns:w="http://schemas.openxmlformats.org/wordprocessingml/2006/main" xmlns:w14="http://schemas.microsoft.com/office/word/2010/wordml" xmlns:w15="http://schemas.microsoft.com/office/word/2012/wordml" xmlns:w16cex="http://schemas.microsoft.com/office/word/2018/wordml/cex" xmlns:w16cid="http://schemas.microsoft.com/office/word/2016/wordml/cid" xmlns:w16="http://schemas.microsoft.com/office/word/2018/wordml" xmlns:w16sdtdh="http://schemas.microsoft.com/office/word/2020/wordml/sdtdatahash" xmlns:w16se="http://schemas.microsoft.com/office/word/2015/wordml/symex" xmlns:wpg="http://schemas.microsoft.com/office/word/2010/wordprocessingGroup" xmlns:wpi="http://schemas.microsoft.com/office/word/2010/wordprocessingInk" xmlns:wne="http://schemas.microsoft.com/office/word/2006/wordml" xmlns:wps="http://schemas.microsoft.com/office/word/2010/wordprocessingShape" mc:Ignorable="w14 w15 w16se w16cid w16 w16cex w16sdtdh wp14">
+<w:endnotes xmlns:wpc="http://schemas.microsoft.com/office/word/2010/wordprocessingCanvas" xmlns:cx="http://schemas.microsoft.com/office/drawing/2014/chartex" xmlns:cx1="http://schemas.microsoft.com/office/drawing/2015/9/8/chartex" xmlns:cx2="http://schemas.microsoft.com/office/drawing/2015/10/21/chartex" xmlns:cx3="http://schemas.microsoft.com/office/drawing/2016/5/9/chartex" xmlns:cx4="http://schemas.microsoft.com/office/drawing/2016/5/10/chartex" xmlns:cx5="http://schemas.microsoft.com/office/drawing/2016/5/11/chartex" xmlns:cx6="http://schemas.microsoft.com/office/drawing/2016/5/12/chartex" xmlns:cx7="http://schemas.microsoft.com/office/drawing/2016/5/13/chartex" xmlns:cx8="http://schemas.microsoft.com/office/drawing/2016/5/14/chartex" xmlns:mc="http://schemas.openxmlformats.org/markup-compatibility/2006" xmlns:aink="http://schemas.microsoft.com/office/drawing/2016/ink" xmlns:am3d="http://schemas.microsoft.com/office/drawing/2017/model3d" xmlns:o="urn:schemas-microsoft-com:office:office" xmlns:oel="http://schemas.microsoft.com/office/2019/extlst" xmlns:r="http://schemas.openxmlformats.org/officeDocument/2006/relationships" xmlns:m="http://schemas.openxmlformats.org/officeDocument/2006/math" xmlns:v="urn:schemas-microsoft-com:vml" xmlns:wp14="http://schemas.microsoft.com/office/word/2010/wordprocessingDrawing" xmlns:wp="http://schemas.openxmlformats.org/drawingml/2006/wordprocessingDrawing" xmlns:w10="urn:schemas-microsoft-com:office:word" xmlns:w="http://schemas.openxmlformats.org/wordprocessingml/2006/main" xmlns:w14="http://schemas.microsoft.com/office/word/2010/wordml" xmlns:w15="http://schemas.microsoft.com/office/word/2012/wordml" xmlns:w16cex="http://schemas.microsoft.com/office/word/2018/wordml/cex" xmlns:w16cid="http://schemas.microsoft.com/office/word/2016/wordml/cid" xmlns:w16="http://schemas.microsoft.com/office/word/2018/wordml" xmlns:w16du="http://schemas.microsoft.com/office/word/2023/wordml/word16du" xmlns:w16sdtdh="http://schemas.microsoft.com/office/word/2020/wordml/sdtdatahash" xmlns:w16se="http://schemas.microsoft.com/office/word/2015/wordml/symex" xmlns:wpg="http://schemas.microsoft.com/office/word/2010/wordprocessingGroup" xmlns:wpi="http://schemas.microsoft.com/office/word/2010/wordprocessingInk" xmlns:wne="http://schemas.microsoft.com/office/word/2006/wordml" xmlns:wps="http://schemas.microsoft.com/office/word/2010/wordprocessingShape" mc:Ignorable="w14 w15 w16se w16cid w16 w16cex w16sdtdh wp14">
   <w:endnote w:type="separator" w:id="-1">
     <w:p>
       <w:pPr>
@@ -8642,7 +9730,7 @@
 </file>
 
 <file path=word/footer1.xml><?xml version="1.0" encoding="utf-8"?>
-<w:ftr xmlns:wpc="http://schemas.microsoft.com/office/word/2010/wordprocessingCanvas" xmlns:cx="http://schemas.microsoft.com/office/drawing/2014/chartex" xmlns:cx1="http://schemas.microsoft.com/office/drawing/2015/9/8/chartex" xmlns:cx2="http://schemas.microsoft.com/office/drawing/2015/10/21/chartex" xmlns:cx3="http://schemas.microsoft.com/office/drawing/2016/5/9/chartex" xmlns:cx4="http://schemas.microsoft.com/office/drawing/2016/5/10/chartex" xmlns:cx5="http://schemas.microsoft.com/office/drawing/2016/5/11/chartex" xmlns:cx6="http://schemas.microsoft.com/office/drawing/2016/5/12/chartex" xmlns:cx7="http://schemas.microsoft.com/office/drawing/2016/5/13/chartex" xmlns:cx8="http://schemas.microsoft.com/office/drawing/2016/5/14/chartex" xmlns:mc="http://schemas.openxmlformats.org/markup-compatibility/2006" xmlns:aink="http://schemas.microsoft.com/office/drawing/2016/ink" xmlns:am3d="http://schemas.microsoft.com/office/drawing/2017/model3d" xmlns:o="urn:schemas-microsoft-com:office:office" xmlns:oel="http://schemas.microsoft.com/office/2019/extlst" xmlns:r="http://schemas.openxmlformats.org/officeDocument/2006/relationships" xmlns:m="http://schemas.openxmlformats.org/officeDocument/2006/math" xmlns:v="urn:schemas-microsoft-com:vml" xmlns:wp14="http://schemas.microsoft.com/office/word/2010/wordprocessingDrawing" xmlns:wp="http://schemas.openxmlformats.org/drawingml/2006/wordprocessingDrawing" xmlns:w10="urn:schemas-microsoft-com:office:word" xmlns:w="http://schemas.openxmlformats.org/wordprocessingml/2006/main" xmlns:w14="http://schemas.microsoft.com/office/word/2010/wordml" xmlns:w15="http://schemas.microsoft.com/office/word/2012/wordml" xmlns:w16cex="http://schemas.microsoft.com/office/word/2018/wordml/cex" xmlns:w16cid="http://schemas.microsoft.com/office/word/2016/wordml/cid" xmlns:w16="http://schemas.microsoft.com/office/word/2018/wordml" xmlns:w16sdtdh="http://schemas.microsoft.com/office/word/2020/wordml/sdtdatahash" xmlns:w16se="http://schemas.microsoft.com/office/word/2015/wordml/symex" xmlns:wpg="http://schemas.microsoft.com/office/word/2010/wordprocessingGroup" xmlns:wpi="http://schemas.microsoft.com/office/word/2010/wordprocessingInk" xmlns:wne="http://schemas.microsoft.com/office/word/2006/wordml" xmlns:wps="http://schemas.microsoft.com/office/word/2010/wordprocessingShape" mc:Ignorable="w14 w15 w16se w16cid w16 w16cex w16sdtdh wp14">
+<w:ftr xmlns:wpc="http://schemas.microsoft.com/office/word/2010/wordprocessingCanvas" xmlns:cx="http://schemas.microsoft.com/office/drawing/2014/chartex" xmlns:cx1="http://schemas.microsoft.com/office/drawing/2015/9/8/chartex" xmlns:cx2="http://schemas.microsoft.com/office/drawing/2015/10/21/chartex" xmlns:cx3="http://schemas.microsoft.com/office/drawing/2016/5/9/chartex" xmlns:cx4="http://schemas.microsoft.com/office/drawing/2016/5/10/chartex" xmlns:cx5="http://schemas.microsoft.com/office/drawing/2016/5/11/chartex" xmlns:cx6="http://schemas.microsoft.com/office/drawing/2016/5/12/chartex" xmlns:cx7="http://schemas.microsoft.com/office/drawing/2016/5/13/chartex" xmlns:cx8="http://schemas.microsoft.com/office/drawing/2016/5/14/chartex" xmlns:mc="http://schemas.openxmlformats.org/markup-compatibility/2006" xmlns:aink="http://schemas.microsoft.com/office/drawing/2016/ink" xmlns:am3d="http://schemas.microsoft.com/office/drawing/2017/model3d" xmlns:o="urn:schemas-microsoft-com:office:office" xmlns:oel="http://schemas.microsoft.com/office/2019/extlst" xmlns:r="http://schemas.openxmlformats.org/officeDocument/2006/relationships" xmlns:m="http://schemas.openxmlformats.org/officeDocument/2006/math" xmlns:v="urn:schemas-microsoft-com:vml" xmlns:wp14="http://schemas.microsoft.com/office/word/2010/wordprocessingDrawing" xmlns:wp="http://schemas.openxmlformats.org/drawingml/2006/wordprocessingDrawing" xmlns:w10="urn:schemas-microsoft-com:office:word" xmlns:w="http://schemas.openxmlformats.org/wordprocessingml/2006/main" xmlns:w14="http://schemas.microsoft.com/office/word/2010/wordml" xmlns:w15="http://schemas.microsoft.com/office/word/2012/wordml" xmlns:w16cex="http://schemas.microsoft.com/office/word/2018/wordml/cex" xmlns:w16cid="http://schemas.microsoft.com/office/word/2016/wordml/cid" xmlns:w16="http://schemas.microsoft.com/office/word/2018/wordml" xmlns:w16du="http://schemas.microsoft.com/office/word/2023/wordml/word16du" xmlns:w16sdtdh="http://schemas.microsoft.com/office/word/2020/wordml/sdtdatahash" xmlns:w16se="http://schemas.microsoft.com/office/word/2015/wordml/symex" xmlns:wpg="http://schemas.microsoft.com/office/word/2010/wordprocessingGroup" xmlns:wpi="http://schemas.microsoft.com/office/word/2010/wordprocessingInk" xmlns:wne="http://schemas.microsoft.com/office/word/2006/wordml" xmlns:wps="http://schemas.microsoft.com/office/word/2010/wordprocessingShape" mc:Ignorable="w14 w15 w16se w16cid w16 w16cex w16sdtdh wp14">
   <w:p>
     <w:pPr>
       <w:pStyle w:val="Fuzeile"/>
@@ -8652,7 +9740,7 @@
 </file>
 
 <file path=word/footer2.xml><?xml version="1.0" encoding="utf-8"?>
-<w:ftr xmlns:wpc="http://schemas.microsoft.com/office/word/2010/wordprocessingCanvas" xmlns:cx="http://schemas.microsoft.com/office/drawing/2014/chartex" xmlns:cx1="http://schemas.microsoft.com/office/drawing/2015/9/8/chartex" xmlns:cx2="http://schemas.microsoft.com/office/drawing/2015/10/21/chartex" xmlns:cx3="http://schemas.microsoft.com/office/drawing/2016/5/9/chartex" xmlns:cx4="http://schemas.microsoft.com/office/drawing/2016/5/10/chartex" xmlns:cx5="http://schemas.microsoft.com/office/drawing/2016/5/11/chartex" xmlns:cx6="http://schemas.microsoft.com/office/drawing/2016/5/12/chartex" xmlns:cx7="http://schemas.microsoft.com/office/drawing/2016/5/13/chartex" xmlns:cx8="http://schemas.microsoft.com/office/drawing/2016/5/14/chartex" xmlns:mc="http://schemas.openxmlformats.org/markup-compatibility/2006" xmlns:aink="http://schemas.microsoft.com/office/drawing/2016/ink" xmlns:am3d="http://schemas.microsoft.com/office/drawing/2017/model3d" xmlns:o="urn:schemas-microsoft-com:office:office" xmlns:oel="http://schemas.microsoft.com/office/2019/extlst" xmlns:r="http://schemas.openxmlformats.org/officeDocument/2006/relationships" xmlns:m="http://schemas.openxmlformats.org/officeDocument/2006/math" xmlns:v="urn:schemas-microsoft-com:vml" xmlns:wp14="http://schemas.microsoft.com/office/word/2010/wordprocessingDrawing" xmlns:wp="http://schemas.openxmlformats.org/drawingml/2006/wordprocessingDrawing" xmlns:w10="urn:schemas-microsoft-com:office:word" xmlns:w="http://schemas.openxmlformats.org/wordprocessingml/2006/main" xmlns:w14="http://schemas.microsoft.com/office/word/2010/wordml" xmlns:w15="http://schemas.microsoft.com/office/word/2012/wordml" xmlns:w16cex="http://schemas.microsoft.com/office/word/2018/wordml/cex" xmlns:w16cid="http://schemas.microsoft.com/office/word/2016/wordml/cid" xmlns:w16="http://schemas.microsoft.com/office/word/2018/wordml" xmlns:w16sdtdh="http://schemas.microsoft.com/office/word/2020/wordml/sdtdatahash" xmlns:w16se="http://schemas.microsoft.com/office/word/2015/wordml/symex" xmlns:wpg="http://schemas.microsoft.com/office/word/2010/wordprocessingGroup" xmlns:wpi="http://schemas.microsoft.com/office/word/2010/wordprocessingInk" xmlns:wne="http://schemas.microsoft.com/office/word/2006/wordml" xmlns:wps="http://schemas.microsoft.com/office/word/2010/wordprocessingShape" mc:Ignorable="w14 w15 w16se w16cid w16 w16cex w16sdtdh wp14">
+<w:ftr xmlns:wpc="http://schemas.microsoft.com/office/word/2010/wordprocessingCanvas" xmlns:cx="http://schemas.microsoft.com/office/drawing/2014/chartex" xmlns:cx1="http://schemas.microsoft.com/office/drawing/2015/9/8/chartex" xmlns:cx2="http://schemas.microsoft.com/office/drawing/2015/10/21/chartex" xmlns:cx3="http://schemas.microsoft.com/office/drawing/2016/5/9/chartex" xmlns:cx4="http://schemas.microsoft.com/office/drawing/2016/5/10/chartex" xmlns:cx5="http://schemas.microsoft.com/office/drawing/2016/5/11/chartex" xmlns:cx6="http://schemas.microsoft.com/office/drawing/2016/5/12/chartex" xmlns:cx7="http://schemas.microsoft.com/office/drawing/2016/5/13/chartex" xmlns:cx8="http://schemas.microsoft.com/office/drawing/2016/5/14/chartex" xmlns:mc="http://schemas.openxmlformats.org/markup-compatibility/2006" xmlns:aink="http://schemas.microsoft.com/office/drawing/2016/ink" xmlns:am3d="http://schemas.microsoft.com/office/drawing/2017/model3d" xmlns:o="urn:schemas-microsoft-com:office:office" xmlns:oel="http://schemas.microsoft.com/office/2019/extlst" xmlns:r="http://schemas.openxmlformats.org/officeDocument/2006/relationships" xmlns:m="http://schemas.openxmlformats.org/officeDocument/2006/math" xmlns:v="urn:schemas-microsoft-com:vml" xmlns:wp14="http://schemas.microsoft.com/office/word/2010/wordprocessingDrawing" xmlns:wp="http://schemas.openxmlformats.org/drawingml/2006/wordprocessingDrawing" xmlns:w10="urn:schemas-microsoft-com:office:word" xmlns:w="http://schemas.openxmlformats.org/wordprocessingml/2006/main" xmlns:w14="http://schemas.microsoft.com/office/word/2010/wordml" xmlns:w15="http://schemas.microsoft.com/office/word/2012/wordml" xmlns:w16cex="http://schemas.microsoft.com/office/word/2018/wordml/cex" xmlns:w16cid="http://schemas.microsoft.com/office/word/2016/wordml/cid" xmlns:w16="http://schemas.microsoft.com/office/word/2018/wordml" xmlns:w16du="http://schemas.microsoft.com/office/word/2023/wordml/word16du" xmlns:w16sdtdh="http://schemas.microsoft.com/office/word/2020/wordml/sdtdatahash" xmlns:w16se="http://schemas.microsoft.com/office/word/2015/wordml/symex" xmlns:wpg="http://schemas.microsoft.com/office/word/2010/wordprocessingGroup" xmlns:wpi="http://schemas.microsoft.com/office/word/2010/wordprocessingInk" xmlns:wne="http://schemas.microsoft.com/office/word/2006/wordml" xmlns:wps="http://schemas.microsoft.com/office/word/2010/wordprocessingShape" mc:Ignorable="w14 w15 w16se w16cid w16 w16cex w16sdtdh wp14">
   <w:p>
     <w:pPr>
       <w:pStyle w:val="Fuzeile"/>
@@ -8662,7 +9750,7 @@
 </file>
 
 <file path=word/footer3.xml><?xml version="1.0" encoding="utf-8"?>
-<w:ftr xmlns:wpc="http://schemas.microsoft.com/office/word/2010/wordprocessingCanvas" xmlns:cx="http://schemas.microsoft.com/office/drawing/2014/chartex" xmlns:cx1="http://schemas.microsoft.com/office/drawing/2015/9/8/chartex" xmlns:cx2="http://schemas.microsoft.com/office/drawing/2015/10/21/chartex" xmlns:cx3="http://schemas.microsoft.com/office/drawing/2016/5/9/chartex" xmlns:cx4="http://schemas.microsoft.com/office/drawing/2016/5/10/chartex" xmlns:cx5="http://schemas.microsoft.com/office/drawing/2016/5/11/chartex" xmlns:cx6="http://schemas.microsoft.com/office/drawing/2016/5/12/chartex" xmlns:cx7="http://schemas.microsoft.com/office/drawing/2016/5/13/chartex" xmlns:cx8="http://schemas.microsoft.com/office/drawing/2016/5/14/chartex" xmlns:mc="http://schemas.openxmlformats.org/markup-compatibility/2006" xmlns:aink="http://schemas.microsoft.com/office/drawing/2016/ink" xmlns:am3d="http://schemas.microsoft.com/office/drawing/2017/model3d" xmlns:o="urn:schemas-microsoft-com:office:office" xmlns:oel="http://schemas.microsoft.com/office/2019/extlst" xmlns:r="http://schemas.openxmlformats.org/officeDocument/2006/relationships" xmlns:m="http://schemas.openxmlformats.org/officeDocument/2006/math" xmlns:v="urn:schemas-microsoft-com:vml" xmlns:wp14="http://schemas.microsoft.com/office/word/2010/wordprocessingDrawing" xmlns:wp="http://schemas.openxmlformats.org/drawingml/2006/wordprocessingDrawing" xmlns:w10="urn:schemas-microsoft-com:office:word" xmlns:w="http://schemas.openxmlformats.org/wordprocessingml/2006/main" xmlns:w14="http://schemas.microsoft.com/office/word/2010/wordml" xmlns:w15="http://schemas.microsoft.com/office/word/2012/wordml" xmlns:w16cex="http://schemas.microsoft.com/office/word/2018/wordml/cex" xmlns:w16cid="http://schemas.microsoft.com/office/word/2016/wordml/cid" xmlns:w16="http://schemas.microsoft.com/office/word/2018/wordml" xmlns:w16sdtdh="http://schemas.microsoft.com/office/word/2020/wordml/sdtdatahash" xmlns:w16se="http://schemas.microsoft.com/office/word/2015/wordml/symex" xmlns:wpg="http://schemas.microsoft.com/office/word/2010/wordprocessingGroup" xmlns:wpi="http://schemas.microsoft.com/office/word/2010/wordprocessingInk" xmlns:wne="http://schemas.microsoft.com/office/word/2006/wordml" xmlns:wps="http://schemas.microsoft.com/office/word/2010/wordprocessingShape" mc:Ignorable="w14 w15 w16se w16cid w16 w16cex w16sdtdh wp14">
+<w:ftr xmlns:wpc="http://schemas.microsoft.com/office/word/2010/wordprocessingCanvas" xmlns:cx="http://schemas.microsoft.com/office/drawing/2014/chartex" xmlns:cx1="http://schemas.microsoft.com/office/drawing/2015/9/8/chartex" xmlns:cx2="http://schemas.microsoft.com/office/drawing/2015/10/21/chartex" xmlns:cx3="http://schemas.microsoft.com/office/drawing/2016/5/9/chartex" xmlns:cx4="http://schemas.microsoft.com/office/drawing/2016/5/10/chartex" xmlns:cx5="http://schemas.microsoft.com/office/drawing/2016/5/11/chartex" xmlns:cx6="http://schemas.microsoft.com/office/drawing/2016/5/12/chartex" xmlns:cx7="http://schemas.microsoft.com/office/drawing/2016/5/13/chartex" xmlns:cx8="http://schemas.microsoft.com/office/drawing/2016/5/14/chartex" xmlns:mc="http://schemas.openxmlformats.org/markup-compatibility/2006" xmlns:aink="http://schemas.microsoft.com/office/drawing/2016/ink" xmlns:am3d="http://schemas.microsoft.com/office/drawing/2017/model3d" xmlns:o="urn:schemas-microsoft-com:office:office" xmlns:oel="http://schemas.microsoft.com/office/2019/extlst" xmlns:r="http://schemas.openxmlformats.org/officeDocument/2006/relationships" xmlns:m="http://schemas.openxmlformats.org/officeDocument/2006/math" xmlns:v="urn:schemas-microsoft-com:vml" xmlns:wp14="http://schemas.microsoft.com/office/word/2010/wordprocessingDrawing" xmlns:wp="http://schemas.openxmlformats.org/drawingml/2006/wordprocessingDrawing" xmlns:w10="urn:schemas-microsoft-com:office:word" xmlns:w="http://schemas.openxmlformats.org/wordprocessingml/2006/main" xmlns:w14="http://schemas.microsoft.com/office/word/2010/wordml" xmlns:w15="http://schemas.microsoft.com/office/word/2012/wordml" xmlns:w16cex="http://schemas.microsoft.com/office/word/2018/wordml/cex" xmlns:w16cid="http://schemas.microsoft.com/office/word/2016/wordml/cid" xmlns:w16="http://schemas.microsoft.com/office/word/2018/wordml" xmlns:w16du="http://schemas.microsoft.com/office/word/2023/wordml/word16du" xmlns:w16sdtdh="http://schemas.microsoft.com/office/word/2020/wordml/sdtdatahash" xmlns:w16se="http://schemas.microsoft.com/office/word/2015/wordml/symex" xmlns:wpg="http://schemas.microsoft.com/office/word/2010/wordprocessingGroup" xmlns:wpi="http://schemas.microsoft.com/office/word/2010/wordprocessingInk" xmlns:wne="http://schemas.microsoft.com/office/word/2006/wordml" xmlns:wps="http://schemas.microsoft.com/office/word/2010/wordprocessingShape" mc:Ignorable="w14 w15 w16se w16cid w16 w16cex w16sdtdh wp14">
   <w:p>
     <w:pPr>
       <w:pStyle w:val="Fuzeile"/>
@@ -8672,7 +9760,7 @@
 </file>
 
 <file path=word/footer4.xml><?xml version="1.0" encoding="utf-8"?>
-<w:ftr xmlns:wpc="http://schemas.microsoft.com/office/word/2010/wordprocessingCanvas" xmlns:cx="http://schemas.microsoft.com/office/drawing/2014/chartex" xmlns:cx1="http://schemas.microsoft.com/office/drawing/2015/9/8/chartex" xmlns:cx2="http://schemas.microsoft.com/office/drawing/2015/10/21/chartex" xmlns:cx3="http://schemas.microsoft.com/office/drawing/2016/5/9/chartex" xmlns:cx4="http://schemas.microsoft.com/office/drawing/2016/5/10/chartex" xmlns:cx5="http://schemas.microsoft.com/office/drawing/2016/5/11/chartex" xmlns:cx6="http://schemas.microsoft.com/office/drawing/2016/5/12/chartex" xmlns:cx7="http://schemas.microsoft.com/office/drawing/2016/5/13/chartex" xmlns:cx8="http://schemas.microsoft.com/office/drawing/2016/5/14/chartex" xmlns:mc="http://schemas.openxmlformats.org/markup-compatibility/2006" xmlns:aink="http://schemas.microsoft.com/office/drawing/2016/ink" xmlns:am3d="http://schemas.microsoft.com/office/drawing/2017/model3d" xmlns:o="urn:schemas-microsoft-com:office:office" xmlns:oel="http://schemas.microsoft.com/office/2019/extlst" xmlns:r="http://schemas.openxmlformats.org/officeDocument/2006/relationships" xmlns:m="http://schemas.openxmlformats.org/officeDocument/2006/math" xmlns:v="urn:schemas-microsoft-com:vml" xmlns:wp14="http://schemas.microsoft.com/office/word/2010/wordprocessingDrawing" xmlns:wp="http://schemas.openxmlformats.org/drawingml/2006/wordprocessingDrawing" xmlns:w10="urn:schemas-microsoft-com:office:word" xmlns:w="http://schemas.openxmlformats.org/wordprocessingml/2006/main" xmlns:w14="http://schemas.microsoft.com/office/word/2010/wordml" xmlns:w15="http://schemas.microsoft.com/office/word/2012/wordml" xmlns:w16cex="http://schemas.microsoft.com/office/word/2018/wordml/cex" xmlns:w16cid="http://schemas.microsoft.com/office/word/2016/wordml/cid" xmlns:w16="http://schemas.microsoft.com/office/word/2018/wordml" xmlns:w16sdtdh="http://schemas.microsoft.com/office/word/2020/wordml/sdtdatahash" xmlns:w16se="http://schemas.microsoft.com/office/word/2015/wordml/symex" xmlns:wpg="http://schemas.microsoft.com/office/word/2010/wordprocessingGroup" xmlns:wpi="http://schemas.microsoft.com/office/word/2010/wordprocessingInk" xmlns:wne="http://schemas.microsoft.com/office/word/2006/wordml" xmlns:wps="http://schemas.microsoft.com/office/word/2010/wordprocessingShape" mc:Ignorable="w14 w15 w16se w16cid w16 w16cex w16sdtdh wp14">
+<w:ftr xmlns:wpc="http://schemas.microsoft.com/office/word/2010/wordprocessingCanvas" xmlns:cx="http://schemas.microsoft.com/office/drawing/2014/chartex" xmlns:cx1="http://schemas.microsoft.com/office/drawing/2015/9/8/chartex" xmlns:cx2="http://schemas.microsoft.com/office/drawing/2015/10/21/chartex" xmlns:cx3="http://schemas.microsoft.com/office/drawing/2016/5/9/chartex" xmlns:cx4="http://schemas.microsoft.com/office/drawing/2016/5/10/chartex" xmlns:cx5="http://schemas.microsoft.com/office/drawing/2016/5/11/chartex" xmlns:cx6="http://schemas.microsoft.com/office/drawing/2016/5/12/chartex" xmlns:cx7="http://schemas.microsoft.com/office/drawing/2016/5/13/chartex" xmlns:cx8="http://schemas.microsoft.com/office/drawing/2016/5/14/chartex" xmlns:mc="http://schemas.openxmlformats.org/markup-compatibility/2006" xmlns:aink="http://schemas.microsoft.com/office/drawing/2016/ink" xmlns:am3d="http://schemas.microsoft.com/office/drawing/2017/model3d" xmlns:o="urn:schemas-microsoft-com:office:office" xmlns:oel="http://schemas.microsoft.com/office/2019/extlst" xmlns:r="http://schemas.openxmlformats.org/officeDocument/2006/relationships" xmlns:m="http://schemas.openxmlformats.org/officeDocument/2006/math" xmlns:v="urn:schemas-microsoft-com:vml" xmlns:wp14="http://schemas.microsoft.com/office/word/2010/wordprocessingDrawing" xmlns:wp="http://schemas.openxmlformats.org/drawingml/2006/wordprocessingDrawing" xmlns:w10="urn:schemas-microsoft-com:office:word" xmlns:w="http://schemas.openxmlformats.org/wordprocessingml/2006/main" xmlns:w14="http://schemas.microsoft.com/office/word/2010/wordml" xmlns:w15="http://schemas.microsoft.com/office/word/2012/wordml" xmlns:w16cex="http://schemas.microsoft.com/office/word/2018/wordml/cex" xmlns:w16cid="http://schemas.microsoft.com/office/word/2016/wordml/cid" xmlns:w16="http://schemas.microsoft.com/office/word/2018/wordml" xmlns:w16du="http://schemas.microsoft.com/office/word/2023/wordml/word16du" xmlns:w16sdtdh="http://schemas.microsoft.com/office/word/2020/wordml/sdtdatahash" xmlns:w16se="http://schemas.microsoft.com/office/word/2015/wordml/symex" xmlns:wpg="http://schemas.microsoft.com/office/word/2010/wordprocessingGroup" xmlns:wpi="http://schemas.microsoft.com/office/word/2010/wordprocessingInk" xmlns:wne="http://schemas.microsoft.com/office/word/2006/wordml" xmlns:wps="http://schemas.microsoft.com/office/word/2010/wordprocessingShape" mc:Ignorable="w14 w15 w16se w16cid w16 w16cex w16sdtdh wp14">
   <w:sdt>
     <w:sdtPr>
       <w:id w:val="2139834958"/>
@@ -8793,7 +9881,7 @@
       <w:rPr>
         <w:noProof/>
       </w:rPr>
-      <w:t>28.10.2022</w:t>
+      <w:t>16.05.2023</w:t>
     </w:r>
     <w:r>
       <w:fldChar w:fldCharType="end"/>
@@ -8808,7 +9896,7 @@
 </file>
 
 <file path=word/footnotes.xml><?xml version="1.0" encoding="utf-8"?>
-<w:footnotes xmlns:wpc="http://schemas.microsoft.com/office/word/2010/wordprocessingCanvas" xmlns:cx="http://schemas.microsoft.com/office/drawing/2014/chartex" xmlns:cx1="http://schemas.microsoft.com/office/drawing/2015/9/8/chartex" xmlns:cx2="http://schemas.microsoft.com/office/drawing/2015/10/21/chartex" xmlns:cx3="http://schemas.microsoft.com/office/drawing/2016/5/9/chartex" xmlns:cx4="http://schemas.microsoft.com/office/drawing/2016/5/10/chartex" xmlns:cx5="http://schemas.microsoft.com/office/drawing/2016/5/11/chartex" xmlns:cx6="http://schemas.microsoft.com/office/drawing/2016/5/12/chartex" xmlns:cx7="http://schemas.microsoft.com/office/drawing/2016/5/13/chartex" xmlns:cx8="http://schemas.microsoft.com/office/drawing/2016/5/14/chartex" xmlns:mc="http://schemas.openxmlformats.org/markup-compatibility/2006" xmlns:aink="http://schemas.microsoft.com/office/drawing/2016/ink" xmlns:am3d="http://schemas.microsoft.com/office/drawing/2017/model3d" xmlns:o="urn:schemas-microsoft-com:office:office" xmlns:oel="http://schemas.microsoft.com/office/2019/extlst" xmlns:r="http://schemas.openxmlformats.org/officeDocument/2006/relationships" xmlns:m="http://schemas.openxmlformats.org/officeDocument/2006/math" xmlns:v="urn:schemas-microsoft-com:vml" xmlns:wp14="http://schemas.microsoft.com/office/word/2010/wordprocessingDrawing" xmlns:wp="http://schemas.openxmlformats.org/drawingml/2006/wordprocessingDrawing" xmlns:w10="urn:schemas-microsoft-com:office:word" xmlns:w="http://schemas.openxmlformats.org/wordprocessingml/2006/main" xmlns:w14="http://schemas.microsoft.com/office/word/2010/wordml" xmlns:w15="http://schemas.microsoft.com/office/word/2012/wordml" xmlns:w16cex="http://schemas.microsoft.com/office/word/2018/wordml/cex" xmlns:w16cid="http://schemas.microsoft.com/office/word/2016/wordml/cid" xmlns:w16="http://schemas.microsoft.com/office/word/2018/wordml" xmlns:w16sdtdh="http://schemas.microsoft.com/office/word/2020/wordml/sdtdatahash" xmlns:w16se="http://schemas.microsoft.com/office/word/2015/wordml/symex" xmlns:wpg="http://schemas.microsoft.com/office/word/2010/wordprocessingGroup" xmlns:wpi="http://schemas.microsoft.com/office/word/2010/wordprocessingInk" xmlns:wne="http://schemas.microsoft.com/office/word/2006/wordml" xmlns:wps="http://schemas.microsoft.com/office/word/2010/wordprocessingShape" mc:Ignorable="w14 w15 w16se w16cid w16 w16cex w16sdtdh wp14">
+<w:footnotes xmlns:wpc="http://schemas.microsoft.com/office/word/2010/wordprocessingCanvas" xmlns:cx="http://schemas.microsoft.com/office/drawing/2014/chartex" xmlns:cx1="http://schemas.microsoft.com/office/drawing/2015/9/8/chartex" xmlns:cx2="http://schemas.microsoft.com/office/drawing/2015/10/21/chartex" xmlns:cx3="http://schemas.microsoft.com/office/drawing/2016/5/9/chartex" xmlns:cx4="http://schemas.microsoft.com/office/drawing/2016/5/10/chartex" xmlns:cx5="http://schemas.microsoft.com/office/drawing/2016/5/11/chartex" xmlns:cx6="http://schemas.microsoft.com/office/drawing/2016/5/12/chartex" xmlns:cx7="http://schemas.microsoft.com/office/drawing/2016/5/13/chartex" xmlns:cx8="http://schemas.microsoft.com/office/drawing/2016/5/14/chartex" xmlns:mc="http://schemas.openxmlformats.org/markup-compatibility/2006" xmlns:aink="http://schemas.microsoft.com/office/drawing/2016/ink" xmlns:am3d="http://schemas.microsoft.com/office/drawing/2017/model3d" xmlns:o="urn:schemas-microsoft-com:office:office" xmlns:oel="http://schemas.microsoft.com/office/2019/extlst" xmlns:r="http://schemas.openxmlformats.org/officeDocument/2006/relationships" xmlns:m="http://schemas.openxmlformats.org/officeDocument/2006/math" xmlns:v="urn:schemas-microsoft-com:vml" xmlns:wp14="http://schemas.microsoft.com/office/word/2010/wordprocessingDrawing" xmlns:wp="http://schemas.openxmlformats.org/drawingml/2006/wordprocessingDrawing" xmlns:w10="urn:schemas-microsoft-com:office:word" xmlns:w="http://schemas.openxmlformats.org/wordprocessingml/2006/main" xmlns:w14="http://schemas.microsoft.com/office/word/2010/wordml" xmlns:w15="http://schemas.microsoft.com/office/word/2012/wordml" xmlns:w16cex="http://schemas.microsoft.com/office/word/2018/wordml/cex" xmlns:w16cid="http://schemas.microsoft.com/office/word/2016/wordml/cid" xmlns:w16="http://schemas.microsoft.com/office/word/2018/wordml" xmlns:w16du="http://schemas.microsoft.com/office/word/2023/wordml/word16du" xmlns:w16sdtdh="http://schemas.microsoft.com/office/word/2020/wordml/sdtdatahash" xmlns:w16se="http://schemas.microsoft.com/office/word/2015/wordml/symex" xmlns:wpg="http://schemas.microsoft.com/office/word/2010/wordprocessingGroup" xmlns:wpi="http://schemas.microsoft.com/office/word/2010/wordprocessingInk" xmlns:wne="http://schemas.microsoft.com/office/word/2006/wordml" xmlns:wps="http://schemas.microsoft.com/office/word/2010/wordprocessingShape" mc:Ignorable="w14 w15 w16se w16cid w16 w16cex w16sdtdh wp14">
   <w:footnote w:type="separator" w:id="-1">
     <w:p>
       <w:pPr>
@@ -8840,7 +9928,7 @@
 </file>
 
 <file path=word/header1.xml><?xml version="1.0" encoding="utf-8"?>
-<w:hdr xmlns:wpc="http://schemas.microsoft.com/office/word/2010/wordprocessingCanvas" xmlns:cx="http://schemas.microsoft.com/office/drawing/2014/chartex" xmlns:cx1="http://schemas.microsoft.com/office/drawing/2015/9/8/chartex" xmlns:cx2="http://schemas.microsoft.com/office/drawing/2015/10/21/chartex" xmlns:cx3="http://schemas.microsoft.com/office/drawing/2016/5/9/chartex" xmlns:cx4="http://schemas.microsoft.com/office/drawing/2016/5/10/chartex" xmlns:cx5="http://schemas.microsoft.com/office/drawing/2016/5/11/chartex" xmlns:cx6="http://schemas.microsoft.com/office/drawing/2016/5/12/chartex" xmlns:cx7="http://schemas.microsoft.com/office/drawing/2016/5/13/chartex" xmlns:cx8="http://schemas.microsoft.com/office/drawing/2016/5/14/chartex" xmlns:mc="http://schemas.openxmlformats.org/markup-compatibility/2006" xmlns:aink="http://schemas.microsoft.com/office/drawing/2016/ink" xmlns:am3d="http://schemas.microsoft.com/office/drawing/2017/model3d" xmlns:o="urn:schemas-microsoft-com:office:office" xmlns:oel="http://schemas.microsoft.com/office/2019/extlst" xmlns:r="http://schemas.openxmlformats.org/officeDocument/2006/relationships" xmlns:m="http://schemas.openxmlformats.org/officeDocument/2006/math" xmlns:v="urn:schemas-microsoft-com:vml" xmlns:wp14="http://schemas.microsoft.com/office/word/2010/wordprocessingDrawing" xmlns:wp="http://schemas.openxmlformats.org/drawingml/2006/wordprocessingDrawing" xmlns:w10="urn:schemas-microsoft-com:office:word" xmlns:w="http://schemas.openxmlformats.org/wordprocessingml/2006/main" xmlns:w14="http://schemas.microsoft.com/office/word/2010/wordml" xmlns:w15="http://schemas.microsoft.com/office/word/2012/wordml" xmlns:w16cex="http://schemas.microsoft.com/office/word/2018/wordml/cex" xmlns:w16cid="http://schemas.microsoft.com/office/word/2016/wordml/cid" xmlns:w16="http://schemas.microsoft.com/office/word/2018/wordml" xmlns:w16sdtdh="http://schemas.microsoft.com/office/word/2020/wordml/sdtdatahash" xmlns:w16se="http://schemas.microsoft.com/office/word/2015/wordml/symex" xmlns:wpg="http://schemas.microsoft.com/office/word/2010/wordprocessingGroup" xmlns:wpi="http://schemas.microsoft.com/office/word/2010/wordprocessingInk" xmlns:wne="http://schemas.microsoft.com/office/word/2006/wordml" xmlns:wps="http://schemas.microsoft.com/office/word/2010/wordprocessingShape" mc:Ignorable="w14 w15 w16se w16cid w16 w16cex w16sdtdh wp14">
+<w:hdr xmlns:wpc="http://schemas.microsoft.com/office/word/2010/wordprocessingCanvas" xmlns:cx="http://schemas.microsoft.com/office/drawing/2014/chartex" xmlns:cx1="http://schemas.microsoft.com/office/drawing/2015/9/8/chartex" xmlns:cx2="http://schemas.microsoft.com/office/drawing/2015/10/21/chartex" xmlns:cx3="http://schemas.microsoft.com/office/drawing/2016/5/9/chartex" xmlns:cx4="http://schemas.microsoft.com/office/drawing/2016/5/10/chartex" xmlns:cx5="http://schemas.microsoft.com/office/drawing/2016/5/11/chartex" xmlns:cx6="http://schemas.microsoft.com/office/drawing/2016/5/12/chartex" xmlns:cx7="http://schemas.microsoft.com/office/drawing/2016/5/13/chartex" xmlns:cx8="http://schemas.microsoft.com/office/drawing/2016/5/14/chartex" xmlns:mc="http://schemas.openxmlformats.org/markup-compatibility/2006" xmlns:aink="http://schemas.microsoft.com/office/drawing/2016/ink" xmlns:am3d="http://schemas.microsoft.com/office/drawing/2017/model3d" xmlns:o="urn:schemas-microsoft-com:office:office" xmlns:oel="http://schemas.microsoft.com/office/2019/extlst" xmlns:r="http://schemas.openxmlformats.org/officeDocument/2006/relationships" xmlns:m="http://schemas.openxmlformats.org/officeDocument/2006/math" xmlns:v="urn:schemas-microsoft-com:vml" xmlns:wp14="http://schemas.microsoft.com/office/word/2010/wordprocessingDrawing" xmlns:wp="http://schemas.openxmlformats.org/drawingml/2006/wordprocessingDrawing" xmlns:w10="urn:schemas-microsoft-com:office:word" xmlns:w="http://schemas.openxmlformats.org/wordprocessingml/2006/main" xmlns:w14="http://schemas.microsoft.com/office/word/2010/wordml" xmlns:w15="http://schemas.microsoft.com/office/word/2012/wordml" xmlns:w16cex="http://schemas.microsoft.com/office/word/2018/wordml/cex" xmlns:w16cid="http://schemas.microsoft.com/office/word/2016/wordml/cid" xmlns:w16="http://schemas.microsoft.com/office/word/2018/wordml" xmlns:w16du="http://schemas.microsoft.com/office/word/2023/wordml/word16du" xmlns:w16sdtdh="http://schemas.microsoft.com/office/word/2020/wordml/sdtdatahash" xmlns:w16se="http://schemas.microsoft.com/office/word/2015/wordml/symex" xmlns:wpg="http://schemas.microsoft.com/office/word/2010/wordprocessingGroup" xmlns:wpi="http://schemas.microsoft.com/office/word/2010/wordprocessingInk" xmlns:wne="http://schemas.microsoft.com/office/word/2006/wordml" xmlns:wps="http://schemas.microsoft.com/office/word/2010/wordprocessingShape" mc:Ignorable="w14 w15 w16se w16cid w16 w16cex w16sdtdh wp14">
   <w:p>
     <w:pPr>
       <w:pStyle w:val="Kopfzeile"/>
@@ -8850,7 +9938,7 @@
 </file>
 
 <file path=word/header2.xml><?xml version="1.0" encoding="utf-8"?>
-<w:hdr xmlns:wpc="http://schemas.microsoft.com/office/word/2010/wordprocessingCanvas" xmlns:cx="http://schemas.microsoft.com/office/drawing/2014/chartex" xmlns:cx1="http://schemas.microsoft.com/office/drawing/2015/9/8/chartex" xmlns:cx2="http://schemas.microsoft.com/office/drawing/2015/10/21/chartex" xmlns:cx3="http://schemas.microsoft.com/office/drawing/2016/5/9/chartex" xmlns:cx4="http://schemas.microsoft.com/office/drawing/2016/5/10/chartex" xmlns:cx5="http://schemas.microsoft.com/office/drawing/2016/5/11/chartex" xmlns:cx6="http://schemas.microsoft.com/office/drawing/2016/5/12/chartex" xmlns:cx7="http://schemas.microsoft.com/office/drawing/2016/5/13/chartex" xmlns:cx8="http://schemas.microsoft.com/office/drawing/2016/5/14/chartex" xmlns:mc="http://schemas.openxmlformats.org/markup-compatibility/2006" xmlns:aink="http://schemas.microsoft.com/office/drawing/2016/ink" xmlns:am3d="http://schemas.microsoft.com/office/drawing/2017/model3d" xmlns:o="urn:schemas-microsoft-com:office:office" xmlns:oel="http://schemas.microsoft.com/office/2019/extlst" xmlns:r="http://schemas.openxmlformats.org/officeDocument/2006/relationships" xmlns:m="http://schemas.openxmlformats.org/officeDocument/2006/math" xmlns:v="urn:schemas-microsoft-com:vml" xmlns:wp14="http://schemas.microsoft.com/office/word/2010/wordprocessingDrawing" xmlns:wp="http://schemas.openxmlformats.org/drawingml/2006/wordprocessingDrawing" xmlns:w10="urn:schemas-microsoft-com:office:word" xmlns:w="http://schemas.openxmlformats.org/wordprocessingml/2006/main" xmlns:w14="http://schemas.microsoft.com/office/word/2010/wordml" xmlns:w15="http://schemas.microsoft.com/office/word/2012/wordml" xmlns:w16cex="http://schemas.microsoft.com/office/word/2018/wordml/cex" xmlns:w16cid="http://schemas.microsoft.com/office/word/2016/wordml/cid" xmlns:w16="http://schemas.microsoft.com/office/word/2018/wordml" xmlns:w16sdtdh="http://schemas.microsoft.com/office/word/2020/wordml/sdtdatahash" xmlns:w16se="http://schemas.microsoft.com/office/word/2015/wordml/symex" xmlns:wpg="http://schemas.microsoft.com/office/word/2010/wordprocessingGroup" xmlns:wpi="http://schemas.microsoft.com/office/word/2010/wordprocessingInk" xmlns:wne="http://schemas.microsoft.com/office/word/2006/wordml" xmlns:wps="http://schemas.microsoft.com/office/word/2010/wordprocessingShape" mc:Ignorable="w14 w15 w16se w16cid w16 w16cex w16sdtdh wp14">
+<w:hdr xmlns:wpc="http://schemas.microsoft.com/office/word/2010/wordprocessingCanvas" xmlns:cx="http://schemas.microsoft.com/office/drawing/2014/chartex" xmlns:cx1="http://schemas.microsoft.com/office/drawing/2015/9/8/chartex" xmlns:cx2="http://schemas.microsoft.com/office/drawing/2015/10/21/chartex" xmlns:cx3="http://schemas.microsoft.com/office/drawing/2016/5/9/chartex" xmlns:cx4="http://schemas.microsoft.com/office/drawing/2016/5/10/chartex" xmlns:cx5="http://schemas.microsoft.com/office/drawing/2016/5/11/chartex" xmlns:cx6="http://schemas.microsoft.com/office/drawing/2016/5/12/chartex" xmlns:cx7="http://schemas.microsoft.com/office/drawing/2016/5/13/chartex" xmlns:cx8="http://schemas.microsoft.com/office/drawing/2016/5/14/chartex" xmlns:mc="http://schemas.openxmlformats.org/markup-compatibility/2006" xmlns:aink="http://schemas.microsoft.com/office/drawing/2016/ink" xmlns:am3d="http://schemas.microsoft.com/office/drawing/2017/model3d" xmlns:o="urn:schemas-microsoft-com:office:office" xmlns:oel="http://schemas.microsoft.com/office/2019/extlst" xmlns:r="http://schemas.openxmlformats.org/officeDocument/2006/relationships" xmlns:m="http://schemas.openxmlformats.org/officeDocument/2006/math" xmlns:v="urn:schemas-microsoft-com:vml" xmlns:wp14="http://schemas.microsoft.com/office/word/2010/wordprocessingDrawing" xmlns:wp="http://schemas.openxmlformats.org/drawingml/2006/wordprocessingDrawing" xmlns:w10="urn:schemas-microsoft-com:office:word" xmlns:w="http://schemas.openxmlformats.org/wordprocessingml/2006/main" xmlns:w14="http://schemas.microsoft.com/office/word/2010/wordml" xmlns:w15="http://schemas.microsoft.com/office/word/2012/wordml" xmlns:w16cex="http://schemas.microsoft.com/office/word/2018/wordml/cex" xmlns:w16cid="http://schemas.microsoft.com/office/word/2016/wordml/cid" xmlns:w16="http://schemas.microsoft.com/office/word/2018/wordml" xmlns:w16du="http://schemas.microsoft.com/office/word/2023/wordml/word16du" xmlns:w16sdtdh="http://schemas.microsoft.com/office/word/2020/wordml/sdtdatahash" xmlns:w16se="http://schemas.microsoft.com/office/word/2015/wordml/symex" xmlns:wpg="http://schemas.microsoft.com/office/word/2010/wordprocessingGroup" xmlns:wpi="http://schemas.microsoft.com/office/word/2010/wordprocessingInk" xmlns:wne="http://schemas.microsoft.com/office/word/2006/wordml" xmlns:wps="http://schemas.microsoft.com/office/word/2010/wordprocessingShape" mc:Ignorable="w14 w15 w16se w16cid w16 w16cex w16sdtdh wp14">
   <w:p>
     <w:pPr>
       <w:pStyle w:val="Kopfzeile"/>
@@ -8860,7 +9948,7 @@
 </file>
 
 <file path=word/header3.xml><?xml version="1.0" encoding="utf-8"?>
-<w:hdr xmlns:wpc="http://schemas.microsoft.com/office/word/2010/wordprocessingCanvas" xmlns:cx="http://schemas.microsoft.com/office/drawing/2014/chartex" xmlns:cx1="http://schemas.microsoft.com/office/drawing/2015/9/8/chartex" xmlns:cx2="http://schemas.microsoft.com/office/drawing/2015/10/21/chartex" xmlns:cx3="http://schemas.microsoft.com/office/drawing/2016/5/9/chartex" xmlns:cx4="http://schemas.microsoft.com/office/drawing/2016/5/10/chartex" xmlns:cx5="http://schemas.microsoft.com/office/drawing/2016/5/11/chartex" xmlns:cx6="http://schemas.microsoft.com/office/drawing/2016/5/12/chartex" xmlns:cx7="http://schemas.microsoft.com/office/drawing/2016/5/13/chartex" xmlns:cx8="http://schemas.microsoft.com/office/drawing/2016/5/14/chartex" xmlns:mc="http://schemas.openxmlformats.org/markup-compatibility/2006" xmlns:aink="http://schemas.microsoft.com/office/drawing/2016/ink" xmlns:am3d="http://schemas.microsoft.com/office/drawing/2017/model3d" xmlns:o="urn:schemas-microsoft-com:office:office" xmlns:oel="http://schemas.microsoft.com/office/2019/extlst" xmlns:r="http://schemas.openxmlformats.org/officeDocument/2006/relationships" xmlns:m="http://schemas.openxmlformats.org/officeDocument/2006/math" xmlns:v="urn:schemas-microsoft-com:vml" xmlns:wp14="http://schemas.microsoft.com/office/word/2010/wordprocessingDrawing" xmlns:wp="http://schemas.openxmlformats.org/drawingml/2006/wordprocessingDrawing" xmlns:w10="urn:schemas-microsoft-com:office:word" xmlns:w="http://schemas.openxmlformats.org/wordprocessingml/2006/main" xmlns:w14="http://schemas.microsoft.com/office/word/2010/wordml" xmlns:w15="http://schemas.microsoft.com/office/word/2012/wordml" xmlns:w16cex="http://schemas.microsoft.com/office/word/2018/wordml/cex" xmlns:w16cid="http://schemas.microsoft.com/office/word/2016/wordml/cid" xmlns:w16="http://schemas.microsoft.com/office/word/2018/wordml" xmlns:w16sdtdh="http://schemas.microsoft.com/office/word/2020/wordml/sdtdatahash" xmlns:w16se="http://schemas.microsoft.com/office/word/2015/wordml/symex" xmlns:wpg="http://schemas.microsoft.com/office/word/2010/wordprocessingGroup" xmlns:wpi="http://schemas.microsoft.com/office/word/2010/wordprocessingInk" xmlns:wne="http://schemas.microsoft.com/office/word/2006/wordml" xmlns:wps="http://schemas.microsoft.com/office/word/2010/wordprocessingShape" mc:Ignorable="w14 w15 w16se w16cid w16 w16cex w16sdtdh wp14">
+<w:hdr xmlns:wpc="http://schemas.microsoft.com/office/word/2010/wordprocessingCanvas" xmlns:cx="http://schemas.microsoft.com/office/drawing/2014/chartex" xmlns:cx1="http://schemas.microsoft.com/office/drawing/2015/9/8/chartex" xmlns:cx2="http://schemas.microsoft.com/office/drawing/2015/10/21/chartex" xmlns:cx3="http://schemas.microsoft.com/office/drawing/2016/5/9/chartex" xmlns:cx4="http://schemas.microsoft.com/office/drawing/2016/5/10/chartex" xmlns:cx5="http://schemas.microsoft.com/office/drawing/2016/5/11/chartex" xmlns:cx6="http://schemas.microsoft.com/office/drawing/2016/5/12/chartex" xmlns:cx7="http://schemas.microsoft.com/office/drawing/2016/5/13/chartex" xmlns:cx8="http://schemas.microsoft.com/office/drawing/2016/5/14/chartex" xmlns:mc="http://schemas.openxmlformats.org/markup-compatibility/2006" xmlns:aink="http://schemas.microsoft.com/office/drawing/2016/ink" xmlns:am3d="http://schemas.microsoft.com/office/drawing/2017/model3d" xmlns:o="urn:schemas-microsoft-com:office:office" xmlns:oel="http://schemas.microsoft.com/office/2019/extlst" xmlns:r="http://schemas.openxmlformats.org/officeDocument/2006/relationships" xmlns:m="http://schemas.openxmlformats.org/officeDocument/2006/math" xmlns:v="urn:schemas-microsoft-com:vml" xmlns:wp14="http://schemas.microsoft.com/office/word/2010/wordprocessingDrawing" xmlns:wp="http://schemas.openxmlformats.org/drawingml/2006/wordprocessingDrawing" xmlns:w10="urn:schemas-microsoft-com:office:word" xmlns:w="http://schemas.openxmlformats.org/wordprocessingml/2006/main" xmlns:w14="http://schemas.microsoft.com/office/word/2010/wordml" xmlns:w15="http://schemas.microsoft.com/office/word/2012/wordml" xmlns:w16cex="http://schemas.microsoft.com/office/word/2018/wordml/cex" xmlns:w16cid="http://schemas.microsoft.com/office/word/2016/wordml/cid" xmlns:w16="http://schemas.microsoft.com/office/word/2018/wordml" xmlns:w16du="http://schemas.microsoft.com/office/word/2023/wordml/word16du" xmlns:w16sdtdh="http://schemas.microsoft.com/office/word/2020/wordml/sdtdatahash" xmlns:w16se="http://schemas.microsoft.com/office/word/2015/wordml/symex" xmlns:wpg="http://schemas.microsoft.com/office/word/2010/wordprocessingGroup" xmlns:wpi="http://schemas.microsoft.com/office/word/2010/wordprocessingInk" xmlns:wne="http://schemas.microsoft.com/office/word/2006/wordml" xmlns:wps="http://schemas.microsoft.com/office/word/2010/wordprocessingShape" mc:Ignorable="w14 w15 w16se w16cid w16 w16cex w16sdtdh wp14">
   <w:p>
     <w:pPr>
       <w:pStyle w:val="Kopfzeile"/>
@@ -8870,7 +9958,7 @@
 </file>
 
 <file path=word/numbering.xml><?xml version="1.0" encoding="utf-8"?>
-<w:numbering xmlns:wpc="http://schemas.microsoft.com/office/word/2010/wordprocessingCanvas" xmlns:cx="http://schemas.microsoft.com/office/drawing/2014/chartex" xmlns:cx1="http://schemas.microsoft.com/office/drawing/2015/9/8/chartex" xmlns:cx2="http://schemas.microsoft.com/office/drawing/2015/10/21/chartex" xmlns:cx3="http://schemas.microsoft.com/office/drawing/2016/5/9/chartex" xmlns:cx4="http://schemas.microsoft.com/office/drawing/2016/5/10/chartex" xmlns:cx5="http://schemas.microsoft.com/office/drawing/2016/5/11/chartex" xmlns:cx6="http://schemas.microsoft.com/office/drawing/2016/5/12/chartex" xmlns:cx7="http://schemas.microsoft.com/office/drawing/2016/5/13/chartex" xmlns:cx8="http://schemas.microsoft.com/office/drawing/2016/5/14/chartex" xmlns:mc="http://schemas.openxmlformats.org/markup-compatibility/2006" xmlns:aink="http://schemas.microsoft.com/office/drawing/2016/ink" xmlns:am3d="http://schemas.microsoft.com/office/drawing/2017/model3d" xmlns:o="urn:schemas-microsoft-com:office:office" xmlns:oel="http://schemas.microsoft.com/office/2019/extlst" xmlns:r="http://schemas.openxmlformats.org/officeDocument/2006/relationships" xmlns:m="http://schemas.openxmlformats.org/officeDocument/2006/math" xmlns:v="urn:schemas-microsoft-com:vml" xmlns:wp14="http://schemas.microsoft.com/office/word/2010/wordprocessingDrawing" xmlns:wp="http://schemas.openxmlformats.org/drawingml/2006/wordprocessingDrawing" xmlns:w10="urn:schemas-microsoft-com:office:word" xmlns:w="http://schemas.openxmlformats.org/wordprocessingml/2006/main" xmlns:w14="http://schemas.microsoft.com/office/word/2010/wordml" xmlns:w15="http://schemas.microsoft.com/office/word/2012/wordml" xmlns:w16cex="http://schemas.microsoft.com/office/word/2018/wordml/cex" xmlns:w16cid="http://schemas.microsoft.com/office/word/2016/wordml/cid" xmlns:w16="http://schemas.microsoft.com/office/word/2018/wordml" xmlns:w16sdtdh="http://schemas.microsoft.com/office/word/2020/wordml/sdtdatahash" xmlns:w16se="http://schemas.microsoft.com/office/word/2015/wordml/symex" xmlns:wpg="http://schemas.microsoft.com/office/word/2010/wordprocessingGroup" xmlns:wpi="http://schemas.microsoft.com/office/word/2010/wordprocessingInk" xmlns:wne="http://schemas.microsoft.com/office/word/2006/wordml" xmlns:wps="http://schemas.microsoft.com/office/word/2010/wordprocessingShape" mc:Ignorable="w14 w15 w16se w16cid w16 w16cex w16sdtdh wp14">
+<w:numbering xmlns:wpc="http://schemas.microsoft.com/office/word/2010/wordprocessingCanvas" xmlns:cx="http://schemas.microsoft.com/office/drawing/2014/chartex" xmlns:cx1="http://schemas.microsoft.com/office/drawing/2015/9/8/chartex" xmlns:cx2="http://schemas.microsoft.com/office/drawing/2015/10/21/chartex" xmlns:cx3="http://schemas.microsoft.com/office/drawing/2016/5/9/chartex" xmlns:cx4="http://schemas.microsoft.com/office/drawing/2016/5/10/chartex" xmlns:cx5="http://schemas.microsoft.com/office/drawing/2016/5/11/chartex" xmlns:cx6="http://schemas.microsoft.com/office/drawing/2016/5/12/chartex" xmlns:cx7="http://schemas.microsoft.com/office/drawing/2016/5/13/chartex" xmlns:cx8="http://schemas.microsoft.com/office/drawing/2016/5/14/chartex" xmlns:mc="http://schemas.openxmlformats.org/markup-compatibility/2006" xmlns:aink="http://schemas.microsoft.com/office/drawing/2016/ink" xmlns:am3d="http://schemas.microsoft.com/office/drawing/2017/model3d" xmlns:o="urn:schemas-microsoft-com:office:office" xmlns:oel="http://schemas.microsoft.com/office/2019/extlst" xmlns:r="http://schemas.openxmlformats.org/officeDocument/2006/relationships" xmlns:m="http://schemas.openxmlformats.org/officeDocument/2006/math" xmlns:v="urn:schemas-microsoft-com:vml" xmlns:wp14="http://schemas.microsoft.com/office/word/2010/wordprocessingDrawing" xmlns:wp="http://schemas.openxmlformats.org/drawingml/2006/wordprocessingDrawing" xmlns:w10="urn:schemas-microsoft-com:office:word" xmlns:w="http://schemas.openxmlformats.org/wordprocessingml/2006/main" xmlns:w14="http://schemas.microsoft.com/office/word/2010/wordml" xmlns:w15="http://schemas.microsoft.com/office/word/2012/wordml" xmlns:w16cex="http://schemas.microsoft.com/office/word/2018/wordml/cex" xmlns:w16cid="http://schemas.microsoft.com/office/word/2016/wordml/cid" xmlns:w16="http://schemas.microsoft.com/office/word/2018/wordml" xmlns:w16du="http://schemas.microsoft.com/office/word/2023/wordml/word16du" xmlns:w16sdtdh="http://schemas.microsoft.com/office/word/2020/wordml/sdtdatahash" xmlns:w16se="http://schemas.microsoft.com/office/word/2015/wordml/symex" xmlns:wpg="http://schemas.microsoft.com/office/word/2010/wordprocessingGroup" xmlns:wpi="http://schemas.microsoft.com/office/word/2010/wordprocessingInk" xmlns:wne="http://schemas.microsoft.com/office/word/2006/wordml" xmlns:wps="http://schemas.microsoft.com/office/word/2010/wordprocessingShape" mc:Ignorable="w14 w15 w16se w16cid w16 w16cex w16sdtdh wp14">
   <w:abstractNum w:abstractNumId="0" w15:restartNumberingAfterBreak="0">
     <w:nsid w:val="01C17E6C"/>
     <w:multiLevelType w:val="hybridMultilevel"/>
@@ -12486,6 +13574,10 @@
 </file>
 
 <file path=customXml/item1.xml><?xml version="1.0" encoding="utf-8"?>
+<b:Sources xmlns:b="http://schemas.openxmlformats.org/officeDocument/2006/bibliography" xmlns="http://schemas.openxmlformats.org/officeDocument/2006/bibliography" SelectedStyle="\APASixthEditionOfficeOnline.xsl" StyleName="APA" Version="6"/>
+</file>
+
+<file path=customXml/item2.xml><?xml version="1.0" encoding="utf-8"?>
 <?mso-contentType ?>
 <FormTemplates xmlns="http://schemas.microsoft.com/sharepoint/v3/contenttype/forms">
   <Display>DocumentLibraryForm</Display>
@@ -12494,17 +13586,7 @@
 </FormTemplates>
 </file>
 
-<file path=customXml/item2.xml><?xml version="1.0" encoding="utf-8"?>
-<b:Sources xmlns:b="http://schemas.openxmlformats.org/officeDocument/2006/bibliography" xmlns="http://schemas.openxmlformats.org/officeDocument/2006/bibliography" SelectedStyle="\APASixthEditionOfficeOnline.xsl" StyleName="APA" Version="6"/>
-</file>
-
 <file path=customXml/item3.xml><?xml version="1.0" encoding="utf-8"?>
-<p:properties xmlns:p="http://schemas.microsoft.com/office/2006/metadata/properties" xmlns:xsi="http://www.w3.org/2001/XMLSchema-instance" xmlns:pc="http://schemas.microsoft.com/office/infopath/2007/PartnerControls">
-  <documentManagement/>
-</p:properties>
-</file>
-
-<file path=customXml/item4.xml><?xml version="1.0" encoding="utf-8"?>
 <ct:contentTypeSchema xmlns:ct="http://schemas.microsoft.com/office/2006/metadata/contentType" xmlns:ma="http://schemas.microsoft.com/office/2006/metadata/properties/metaAttributes" ct:_="" ma:_="" ma:contentTypeName="Dokument" ma:contentTypeID="0x010100EF76924D3740DF4A82858773E6EEC490" ma:contentTypeVersion="2" ma:contentTypeDescription="Ein neues Dokument erstellen." ma:contentTypeScope="" ma:versionID="e6dd26938bd61fc841c3cd02f9ef3e0a">
   <xsd:schema xmlns:xsd="http://www.w3.org/2001/XMLSchema" xmlns:xs="http://www.w3.org/2001/XMLSchema" xmlns:p="http://schemas.microsoft.com/office/2006/metadata/properties" xmlns:ns2="fef6dba0-929f-4871-a0ef-ae1d0575ab12" targetNamespace="http://schemas.microsoft.com/office/2006/metadata/properties" ma:root="true" ma:fieldsID="16faf4461258950b762968fa7d3b7d63" ns2:_="">
     <xsd:import namespace="fef6dba0-929f-4871-a0ef-ae1d0575ab12"/>
@@ -12636,7 +13718,21 @@
 </ct:contentTypeSchema>
 </file>
 
+<file path=customXml/item4.xml><?xml version="1.0" encoding="utf-8"?>
+<p:properties xmlns:p="http://schemas.microsoft.com/office/2006/metadata/properties" xmlns:xsi="http://www.w3.org/2001/XMLSchema-instance" xmlns:pc="http://schemas.microsoft.com/office/infopath/2007/PartnerControls">
+  <documentManagement/>
+</p:properties>
+</file>
+
 <file path=customXml/itemProps1.xml><?xml version="1.0" encoding="utf-8"?>
+<ds:datastoreItem xmlns:ds="http://schemas.openxmlformats.org/officeDocument/2006/customXml" ds:itemID="{DF9EDE3F-A1D8-4A34-8D9E-0E429F9F731E}">
+  <ds:schemaRefs>
+    <ds:schemaRef ds:uri="http://schemas.openxmlformats.org/officeDocument/2006/bibliography"/>
+  </ds:schemaRefs>
+</ds:datastoreItem>
+</file>
+
+<file path=customXml/itemProps2.xml><?xml version="1.0" encoding="utf-8"?>
 <ds:datastoreItem xmlns:ds="http://schemas.openxmlformats.org/officeDocument/2006/customXml" ds:itemID="{9C187AB6-3C74-4C3A-981D-F9AFB5560FBD}">
   <ds:schemaRefs>
     <ds:schemaRef ds:uri="http://schemas.microsoft.com/sharepoint/v3/contenttype/forms"/>
@@ -12644,24 +13740,7 @@
 </ds:datastoreItem>
 </file>
 
-<file path=customXml/itemProps2.xml><?xml version="1.0" encoding="utf-8"?>
-<ds:datastoreItem xmlns:ds="http://schemas.openxmlformats.org/officeDocument/2006/customXml" ds:itemID="{DF9EDE3F-A1D8-4A34-8D9E-0E429F9F731E}">
-  <ds:schemaRefs>
-    <ds:schemaRef ds:uri="http://schemas.openxmlformats.org/officeDocument/2006/bibliography"/>
-  </ds:schemaRefs>
-</ds:datastoreItem>
-</file>
-
 <file path=customXml/itemProps3.xml><?xml version="1.0" encoding="utf-8"?>
-<ds:datastoreItem xmlns:ds="http://schemas.openxmlformats.org/officeDocument/2006/customXml" ds:itemID="{E8CDFA10-54E9-4DBA-8067-2DB37B1A61B5}">
-  <ds:schemaRefs>
-    <ds:schemaRef ds:uri="http://schemas.microsoft.com/office/2006/metadata/properties"/>
-    <ds:schemaRef ds:uri="http://schemas.microsoft.com/office/infopath/2007/PartnerControls"/>
-  </ds:schemaRefs>
-</ds:datastoreItem>
-</file>
-
-<file path=customXml/itemProps4.xml><?xml version="1.0" encoding="utf-8"?>
 <ds:datastoreItem xmlns:ds="http://schemas.openxmlformats.org/officeDocument/2006/customXml" ds:itemID="{D322E9D4-09CA-43A4-A0EE-3E35FDCA461D}">
   <ds:schemaRefs>
     <ds:schemaRef ds:uri="http://schemas.microsoft.com/office/2006/metadata/contentType"/>
@@ -12677,4 +13756,13 @@
     <ds:schemaRef ds:uri="http://schemas.microsoft.com/internal/obd"/>
   </ds:schemaRefs>
 </ds:datastoreItem>
+</file>
+
+<file path=customXml/itemProps4.xml><?xml version="1.0" encoding="utf-8"?>
+<ds:datastoreItem xmlns:ds="http://schemas.openxmlformats.org/officeDocument/2006/customXml" ds:itemID="{E8CDFA10-54E9-4DBA-8067-2DB37B1A61B5}">
+  <ds:schemaRefs>
+    <ds:schemaRef ds:uri="http://schemas.microsoft.com/office/2006/metadata/properties"/>
+    <ds:schemaRef ds:uri="http://schemas.microsoft.com/office/infopath/2007/PartnerControls"/>
+  </ds:schemaRefs>
+</ds:datastoreItem>
 </file>
</xml_diff>